<commit_message>
Completion of initial draft of user requirements document
Desirable, optional, and future requirements have been added. Basic
formatting/proofreading performed.
</commit_message>
<xml_diff>
--- a/UserRequirements.docx
+++ b/UserRequirements.docx
@@ -42,7 +42,6 @@
       <w:pPr>
         <w:jc w:val="center"/>
       </w:pPr>
-      <w:proofErr w:type="spellStart"/>
       <w:r>
         <w:rPr>
           <w:b/>
@@ -52,7 +51,6 @@
         </w:rPr>
         <w:t>ProManage</w:t>
       </w:r>
-      <w:proofErr w:type="spellEnd"/>
     </w:p>
     <w:p>
       <w:pPr>
@@ -77,8 +75,6 @@
       <w:pPr>
         <w:jc w:val="center"/>
       </w:pPr>
-      <w:bookmarkStart w:id="0" w:name="_GoBack"/>
-      <w:bookmarkEnd w:id="0"/>
       <w:r>
         <w:rPr>
           <w:b/>
@@ -220,18 +216,8 @@
                 <w:sz w:val="28"/>
                 <w:szCs w:val="28"/>
               </w:rPr>
-              <w:t xml:space="preserve">Jacob </w:t>
+              <w:t>Jacob Meixner</w:t>
             </w:r>
-            <w:proofErr w:type="spellStart"/>
-            <w:r>
-              <w:rPr>
-                <w:color w:val="17365D"/>
-                <w:sz w:val="28"/>
-                <w:szCs w:val="28"/>
-              </w:rPr>
-              <w:t>Meixner</w:t>
-            </w:r>
-            <w:proofErr w:type="spellEnd"/>
           </w:p>
         </w:tc>
       </w:tr>
@@ -328,18 +314,16 @@
                 <w:sz w:val="28"/>
                 <w:szCs w:val="28"/>
               </w:rPr>
-              <w:t xml:space="preserve">Kenneth </w:t>
+              <w:t>Ken</w:t>
             </w:r>
-            <w:proofErr w:type="spellStart"/>
             <w:r>
               <w:rPr>
                 <w:color w:val="17365D"/>
                 <w:sz w:val="28"/>
                 <w:szCs w:val="28"/>
               </w:rPr>
-              <w:t>Martone</w:t>
+              <w:t xml:space="preserve"> Martone</w:t>
             </w:r>
-            <w:proofErr w:type="spellEnd"/>
           </w:p>
         </w:tc>
       </w:tr>
@@ -351,17 +335,11 @@
     </w:p>
     <w:p/>
     <w:p/>
-    <w:p/>
-    <w:p/>
-    <w:p/>
-    <w:p/>
-    <w:p/>
-    <w:p/>
-    <w:p/>
-    <w:p/>
-    <w:p/>
-    <w:p/>
-    <w:p/>
+    <w:p>
+      <w:r>
+        <w:br w:type="page"/>
+      </w:r>
+    </w:p>
     <w:p>
       <w:pPr>
         <w:jc w:val="center"/>
@@ -373,6 +351,7 @@
           <w:sz w:val="40"/>
           <w:szCs w:val="40"/>
         </w:rPr>
+        <w:lastRenderedPageBreak/>
         <w:t>Table of Contents</w:t>
       </w:r>
     </w:p>
@@ -390,7 +369,6 @@
           <w:sz w:val="28"/>
           <w:szCs w:val="28"/>
         </w:rPr>
-        <w:lastRenderedPageBreak/>
         <w:t>Contents</w:t>
       </w:r>
     </w:p>
@@ -505,6 +483,14 @@
     <w:p>
       <w:pPr>
         <w:ind w:left="360"/>
+        <w:rPr>
+          <w:rFonts w:ascii="Cambria" w:eastAsia="Cambria" w:hAnsi="Cambria" w:cs="Cambria"/>
+          <w:b/>
+          <w:color w:val="1155CC"/>
+          <w:sz w:val="28"/>
+          <w:szCs w:val="28"/>
+          <w:u w:val="single"/>
+        </w:rPr>
       </w:pPr>
       <w:hyperlink w:anchor="h.z89qu8x8457a">
         <w:r>
@@ -523,6 +509,151 @@
     <w:p>
       <w:pPr>
         <w:ind w:left="360"/>
+        <w:rPr>
+          <w:rFonts w:ascii="Cambria" w:eastAsia="Cambria" w:hAnsi="Cambria" w:cs="Cambria"/>
+          <w:b/>
+          <w:color w:val="1155CC"/>
+          <w:sz w:val="28"/>
+          <w:szCs w:val="28"/>
+          <w:u w:val="single"/>
+        </w:rPr>
+      </w:pPr>
+      <w:hyperlink w:anchor="_5.0_Rental_Property" w:history="1">
+        <w:r>
+          <w:rPr>
+            <w:rStyle w:val="Hyperlink"/>
+            <w:rFonts w:ascii="Cambria" w:eastAsia="Cambria" w:hAnsi="Cambria" w:cs="Cambria"/>
+            <w:b/>
+            <w:sz w:val="28"/>
+            <w:szCs w:val="28"/>
+          </w:rPr>
+          <w:t>5.0 Rental Property Management Requirements</w:t>
+        </w:r>
+      </w:hyperlink>
+    </w:p>
+    <w:p>
+      <w:pPr>
+        <w:ind w:left="360"/>
+        <w:rPr>
+          <w:rFonts w:ascii="Cambria" w:eastAsia="Cambria" w:hAnsi="Cambria" w:cs="Cambria"/>
+          <w:b/>
+          <w:color w:val="1155CC"/>
+          <w:sz w:val="28"/>
+          <w:szCs w:val="28"/>
+          <w:u w:val="single"/>
+        </w:rPr>
+      </w:pPr>
+      <w:hyperlink w:anchor="_6.0_Contact_Management" w:history="1">
+        <w:r>
+          <w:rPr>
+            <w:rStyle w:val="Hyperlink"/>
+            <w:rFonts w:ascii="Cambria" w:eastAsia="Cambria" w:hAnsi="Cambria" w:cs="Cambria"/>
+            <w:b/>
+            <w:sz w:val="28"/>
+            <w:szCs w:val="28"/>
+          </w:rPr>
+          <w:t>6.0 Contac</w:t>
+        </w:r>
+        <w:r>
+          <w:rPr>
+            <w:rStyle w:val="Hyperlink"/>
+            <w:rFonts w:ascii="Cambria" w:eastAsia="Cambria" w:hAnsi="Cambria" w:cs="Cambria"/>
+            <w:b/>
+            <w:sz w:val="28"/>
+            <w:szCs w:val="28"/>
+          </w:rPr>
+          <w:t>t</w:t>
+        </w:r>
+        <w:r>
+          <w:rPr>
+            <w:rStyle w:val="Hyperlink"/>
+            <w:rFonts w:ascii="Cambria" w:eastAsia="Cambria" w:hAnsi="Cambria" w:cs="Cambria"/>
+            <w:b/>
+            <w:sz w:val="28"/>
+            <w:szCs w:val="28"/>
+          </w:rPr>
+          <w:t xml:space="preserve"> Management Requirements</w:t>
+        </w:r>
+      </w:hyperlink>
+    </w:p>
+    <w:p>
+      <w:pPr>
+        <w:ind w:left="360"/>
+        <w:rPr>
+          <w:rFonts w:ascii="Cambria" w:eastAsia="Cambria" w:hAnsi="Cambria" w:cs="Cambria"/>
+          <w:b/>
+          <w:color w:val="1155CC"/>
+          <w:sz w:val="28"/>
+          <w:szCs w:val="28"/>
+          <w:u w:val="single"/>
+        </w:rPr>
+      </w:pPr>
+      <w:hyperlink w:anchor="_7.0_Desirable_Requirements" w:history="1">
+        <w:r>
+          <w:rPr>
+            <w:rStyle w:val="Hyperlink"/>
+            <w:rFonts w:ascii="Cambria" w:eastAsia="Cambria" w:hAnsi="Cambria" w:cs="Cambria"/>
+            <w:b/>
+            <w:sz w:val="28"/>
+            <w:szCs w:val="28"/>
+          </w:rPr>
+          <w:t>7.0 Desirable Requirements</w:t>
+        </w:r>
+      </w:hyperlink>
+    </w:p>
+    <w:p>
+      <w:pPr>
+        <w:ind w:left="360"/>
+        <w:rPr>
+          <w:rFonts w:ascii="Cambria" w:eastAsia="Cambria" w:hAnsi="Cambria" w:cs="Cambria"/>
+          <w:b/>
+          <w:color w:val="1155CC"/>
+          <w:sz w:val="28"/>
+          <w:szCs w:val="28"/>
+          <w:u w:val="single"/>
+        </w:rPr>
+      </w:pPr>
+      <w:hyperlink w:anchor="_8.0_Optional_Requirements" w:history="1">
+        <w:r>
+          <w:rPr>
+            <w:rStyle w:val="Hyperlink"/>
+            <w:rFonts w:ascii="Cambria" w:eastAsia="Cambria" w:hAnsi="Cambria" w:cs="Cambria"/>
+            <w:b/>
+            <w:sz w:val="28"/>
+            <w:szCs w:val="28"/>
+          </w:rPr>
+          <w:t>8.0 Optional Requirements</w:t>
+        </w:r>
+      </w:hyperlink>
+    </w:p>
+    <w:p>
+      <w:pPr>
+        <w:ind w:left="360"/>
+        <w:rPr>
+          <w:rFonts w:ascii="Cambria" w:eastAsia="Cambria" w:hAnsi="Cambria" w:cs="Cambria"/>
+          <w:b/>
+          <w:color w:val="1155CC"/>
+          <w:sz w:val="28"/>
+          <w:szCs w:val="28"/>
+          <w:u w:val="single"/>
+        </w:rPr>
+      </w:pPr>
+      <w:hyperlink w:anchor="_9.0_Future_Requirements" w:history="1">
+        <w:r>
+          <w:rPr>
+            <w:rStyle w:val="Hyperlink"/>
+            <w:rFonts w:ascii="Cambria" w:eastAsia="Cambria" w:hAnsi="Cambria" w:cs="Cambria"/>
+            <w:b/>
+            <w:sz w:val="28"/>
+            <w:szCs w:val="28"/>
+          </w:rPr>
+          <w:t>9.0 Future Requirements</w:t>
+        </w:r>
+      </w:hyperlink>
+    </w:p>
+    <w:p>
+      <w:pPr>
+        <w:ind w:left="360"/>
       </w:pPr>
       <w:hyperlink w:anchor="h.9qtkx7fzp11f">
         <w:r>
@@ -534,7 +665,18 @@
             <w:szCs w:val="28"/>
             <w:u w:val="single"/>
           </w:rPr>
-          <w:t>7.0 Revision History</w:t>
+          <w:t>10</w:t>
+        </w:r>
+        <w:r>
+          <w:rPr>
+            <w:rFonts w:ascii="Cambria" w:eastAsia="Cambria" w:hAnsi="Cambria" w:cs="Cambria"/>
+            <w:b/>
+            <w:color w:val="1155CC"/>
+            <w:sz w:val="28"/>
+            <w:szCs w:val="28"/>
+            <w:u w:val="single"/>
+          </w:rPr>
+          <w:t>.0 Revision History</w:t>
         </w:r>
       </w:hyperlink>
     </w:p>
@@ -552,7 +694,18 @@
             <w:szCs w:val="28"/>
             <w:u w:val="single"/>
           </w:rPr>
-          <w:t>8.0 Document Approval</w:t>
+          <w:t>11</w:t>
+        </w:r>
+        <w:r>
+          <w:rPr>
+            <w:rFonts w:ascii="Cambria" w:eastAsia="Cambria" w:hAnsi="Cambria" w:cs="Cambria"/>
+            <w:b/>
+            <w:color w:val="1155CC"/>
+            <w:sz w:val="28"/>
+            <w:szCs w:val="28"/>
+            <w:u w:val="single"/>
+          </w:rPr>
+          <w:t>.0 Document Approval</w:t>
         </w:r>
       </w:hyperlink>
     </w:p>
@@ -562,8 +715,8 @@
     <w:p>
       <w:hyperlink w:anchor="__RefHeading___Toc367096846"/>
     </w:p>
-    <w:bookmarkStart w:id="1" w:name="h.gjdgxs" w:colFirst="0" w:colLast="0"/>
-    <w:bookmarkEnd w:id="1"/>
+    <w:bookmarkStart w:id="0" w:name="h.gjdgxs" w:colFirst="0" w:colLast="0"/>
+    <w:bookmarkEnd w:id="0"/>
     <w:p>
       <w:r>
         <w:fldChar w:fldCharType="begin"/>
@@ -588,8 +741,8 @@
           <w:numId w:val="1"/>
         </w:numPr>
       </w:pPr>
-      <w:bookmarkStart w:id="2" w:name="h.ti9ixdyxonzu" w:colFirst="0" w:colLast="0"/>
-      <w:bookmarkEnd w:id="2"/>
+      <w:bookmarkStart w:id="1" w:name="h.ti9ixdyxonzu" w:colFirst="0" w:colLast="0"/>
+      <w:bookmarkEnd w:id="1"/>
       <w:r>
         <w:lastRenderedPageBreak/>
         <w:t>1.0 Introduction</w:t>
@@ -603,35 +756,157 @@
           <w:numId w:val="1"/>
         </w:numPr>
       </w:pPr>
-      <w:bookmarkStart w:id="3" w:name="h.30j0zll" w:colFirst="0" w:colLast="0"/>
+      <w:bookmarkStart w:id="2" w:name="h.30j0zll" w:colFirst="0" w:colLast="0"/>
+      <w:bookmarkEnd w:id="2"/>
+      <w:r>
+        <w:t>1.1 Purpose</w:t>
+      </w:r>
+    </w:p>
+    <w:p>
+      <w:pPr>
+        <w:ind w:left="720"/>
+      </w:pPr>
+      <w:r>
+        <w:rPr>
+          <w:sz w:val="24"/>
+          <w:szCs w:val="24"/>
+        </w:rPr>
+        <w:t>ProManage is a web portal for property manage</w:t>
+      </w:r>
+      <w:r>
+        <w:rPr>
+          <w:sz w:val="24"/>
+          <w:szCs w:val="24"/>
+        </w:rPr>
+        <w:t xml:space="preserve">rs, </w:t>
+      </w:r>
+      <w:r>
+        <w:rPr>
+          <w:sz w:val="24"/>
+          <w:szCs w:val="24"/>
+        </w:rPr>
+        <w:t>owner</w:t>
+      </w:r>
+      <w:r>
+        <w:rPr>
+          <w:sz w:val="24"/>
+          <w:szCs w:val="24"/>
+        </w:rPr>
+        <w:t>s,</w:t>
+      </w:r>
+      <w:r>
+        <w:rPr>
+          <w:sz w:val="24"/>
+          <w:szCs w:val="24"/>
+        </w:rPr>
+        <w:t xml:space="preserve"> </w:t>
+      </w:r>
+      <w:r>
+        <w:rPr>
+          <w:sz w:val="24"/>
+          <w:szCs w:val="24"/>
+        </w:rPr>
+        <w:t>and</w:t>
+      </w:r>
+      <w:r>
+        <w:rPr>
+          <w:sz w:val="24"/>
+          <w:szCs w:val="24"/>
+        </w:rPr>
+        <w:t xml:space="preserve"> tenants</w:t>
+      </w:r>
+      <w:r>
+        <w:rPr>
+          <w:sz w:val="24"/>
+          <w:szCs w:val="24"/>
+        </w:rPr>
+        <w:t xml:space="preserve"> for</w:t>
+      </w:r>
+      <w:r>
+        <w:rPr>
+          <w:sz w:val="24"/>
+          <w:szCs w:val="24"/>
+        </w:rPr>
+        <w:t xml:space="preserve"> </w:t>
+      </w:r>
+      <w:bookmarkStart w:id="3" w:name="_GoBack"/>
       <w:bookmarkEnd w:id="3"/>
       <w:r>
-        <w:t>1.1 Purpose</w:t>
-      </w:r>
-    </w:p>
-    <w:p>
-      <w:r>
-        <w:rPr>
-          <w:sz w:val="24"/>
-          <w:szCs w:val="24"/>
-        </w:rPr>
-        <w:tab/>
-      </w:r>
-      <w:proofErr w:type="spellStart"/>
-      <w:r>
-        <w:rPr>
-          <w:sz w:val="24"/>
-          <w:szCs w:val="24"/>
-        </w:rPr>
-        <w:t>ProManage</w:t>
-      </w:r>
-      <w:proofErr w:type="spellEnd"/>
-      <w:r>
-        <w:rPr>
-          <w:sz w:val="24"/>
-          <w:szCs w:val="24"/>
-        </w:rPr>
-        <w:t xml:space="preserve"> is a web portal for property manages and owner to as well as tenants to view and foster the day to day workings that are involved in owning and managing rental properties. This app seeks to greatly reduce the amount of time property manages and maintenance works need to spend filling out and worrying about paperwork. This will also reduce the need for micromanaging and having many face to face interactions with tenants. It seeks to make the tenants an active part of the rental process to make them feel as if they are the only customer that this company has.</w:t>
+        <w:rPr>
+          <w:sz w:val="24"/>
+          <w:szCs w:val="24"/>
+        </w:rPr>
+        <w:t>view</w:t>
+      </w:r>
+      <w:r>
+        <w:rPr>
+          <w:sz w:val="24"/>
+          <w:szCs w:val="24"/>
+        </w:rPr>
+        <w:t>ing</w:t>
+      </w:r>
+      <w:r>
+        <w:rPr>
+          <w:sz w:val="24"/>
+          <w:szCs w:val="24"/>
+        </w:rPr>
+        <w:t xml:space="preserve"> and foster</w:t>
+      </w:r>
+      <w:r>
+        <w:rPr>
+          <w:sz w:val="24"/>
+          <w:szCs w:val="24"/>
+        </w:rPr>
+        <w:t>ing</w:t>
+      </w:r>
+      <w:r>
+        <w:rPr>
+          <w:sz w:val="24"/>
+          <w:szCs w:val="24"/>
+        </w:rPr>
+        <w:t xml:space="preserve"> the day to day workings that are involved in owning and managing rental properties. This app</w:t>
+      </w:r>
+      <w:r>
+        <w:rPr>
+          <w:sz w:val="24"/>
+          <w:szCs w:val="24"/>
+        </w:rPr>
+        <w:t>lication</w:t>
+      </w:r>
+      <w:r>
+        <w:rPr>
+          <w:sz w:val="24"/>
+          <w:szCs w:val="24"/>
+        </w:rPr>
+        <w:t xml:space="preserve"> seeks to greatly reduce the amount of time property manage</w:t>
+      </w:r>
+      <w:r>
+        <w:rPr>
+          <w:sz w:val="24"/>
+          <w:szCs w:val="24"/>
+        </w:rPr>
+        <w:t>r</w:t>
+      </w:r>
+      <w:r>
+        <w:rPr>
+          <w:sz w:val="24"/>
+          <w:szCs w:val="24"/>
+        </w:rPr>
+        <w:t>s and maintenance work</w:t>
+      </w:r>
+      <w:r>
+        <w:rPr>
+          <w:sz w:val="24"/>
+          <w:szCs w:val="24"/>
+        </w:rPr>
+        <w:t>er</w:t>
+      </w:r>
+      <w:r>
+        <w:rPr>
+          <w:sz w:val="24"/>
+          <w:szCs w:val="24"/>
+        </w:rPr>
+        <w:t>s need to spend filling out and worrying about paperwork. This will also reduce the need for micromanaging and having many face to face interactions with tenants. It seeks to make the tenants an active part of the rental process to make them feel as if they are the only customer that this company has.</w:t>
       </w:r>
       <w:r>
         <w:rPr>
@@ -659,34 +934,47 @@
       <w:bookmarkStart w:id="4" w:name="h.1fob9te" w:colFirst="0" w:colLast="0"/>
       <w:bookmarkEnd w:id="4"/>
       <w:r>
-        <w:tab/>
         <w:t>1.2 Scope</w:t>
       </w:r>
     </w:p>
     <w:p>
-      <w:r>
-        <w:rPr>
-          <w:sz w:val="24"/>
-          <w:szCs w:val="24"/>
-        </w:rPr>
-        <w:tab/>
-        <w:t xml:space="preserve">The system is designed to allow both tenants and managers fill out and view work order requests. It also allows the user to view any number of properties that the company offers. The managers can view who has </w:t>
-      </w:r>
-      <w:proofErr w:type="spellStart"/>
-      <w:r>
-        <w:rPr>
-          <w:sz w:val="24"/>
-          <w:szCs w:val="24"/>
-        </w:rPr>
-        <w:t>payed</w:t>
-      </w:r>
-      <w:proofErr w:type="spellEnd"/>
-      <w:r>
-        <w:rPr>
-          <w:sz w:val="24"/>
-          <w:szCs w:val="24"/>
-        </w:rPr>
-        <w:t xml:space="preserve"> their rent and what tenants live in which units. They also can tell how long the tenants have occupied a unit and will get notifications to fill vacant spots. The app will also send out notifications to tenants to alert them that they have and upcoming rent payment.</w:t>
+      <w:pPr>
+        <w:ind w:left="720"/>
+      </w:pPr>
+      <w:r>
+        <w:rPr>
+          <w:sz w:val="24"/>
+          <w:szCs w:val="24"/>
+        </w:rPr>
+        <w:t xml:space="preserve">The system is designed to allow both tenants and managers fill out and view </w:t>
+      </w:r>
+      <w:r>
+        <w:rPr>
+          <w:sz w:val="24"/>
+          <w:szCs w:val="24"/>
+        </w:rPr>
+        <w:t xml:space="preserve">maintenance </w:t>
+      </w:r>
+      <w:r>
+        <w:rPr>
+          <w:sz w:val="24"/>
+          <w:szCs w:val="24"/>
+        </w:rPr>
+        <w:t xml:space="preserve">work order requests. It also allows the user to view any number of properties that the company offers. The managers can view who has </w:t>
+      </w:r>
+      <w:r>
+        <w:rPr>
+          <w:sz w:val="24"/>
+          <w:szCs w:val="24"/>
+        </w:rPr>
+        <w:t>paid</w:t>
+      </w:r>
+      <w:r>
+        <w:rPr>
+          <w:sz w:val="24"/>
+          <w:szCs w:val="24"/>
+        </w:rPr>
+        <w:t xml:space="preserve"> their rent and what tenants live in which units. They also can tell how long the tenants have occupied a unit and will get notifications to fill vacant spots. The app will also send out notifications to tenants to alert them that they have an upcoming rent payment.</w:t>
       </w:r>
       <w:r>
         <w:rPr>
@@ -709,41 +997,19 @@
       <w:bookmarkStart w:id="5" w:name="h.3znysh7" w:colFirst="0" w:colLast="0"/>
       <w:bookmarkEnd w:id="5"/>
       <w:r>
-        <w:tab/>
         <w:t>1.3 Document Overview</w:t>
       </w:r>
     </w:p>
     <w:p>
-      <w:r>
-        <w:rPr>
-          <w:sz w:val="24"/>
-          <w:szCs w:val="24"/>
-        </w:rPr>
-        <w:tab/>
-      </w:r>
-      <w:r>
-        <w:rPr>
-          <w:sz w:val="24"/>
-          <w:szCs w:val="24"/>
-        </w:rPr>
-        <w:tab/>
-        <w:t xml:space="preserve">The purpose of this document is to serve as a guideline for the development of </w:t>
-      </w:r>
-      <w:proofErr w:type="spellStart"/>
-      <w:r>
-        <w:rPr>
-          <w:sz w:val="24"/>
-          <w:szCs w:val="24"/>
-        </w:rPr>
-        <w:t>ProManage</w:t>
-      </w:r>
-      <w:proofErr w:type="spellEnd"/>
-      <w:r>
-        <w:rPr>
-          <w:sz w:val="24"/>
-          <w:szCs w:val="24"/>
-        </w:rPr>
-        <w:t>. It will play a key role in validation of the developed software as well.</w:t>
+      <w:pPr>
+        <w:ind w:left="720"/>
+      </w:pPr>
+      <w:r>
+        <w:rPr>
+          <w:sz w:val="24"/>
+          <w:szCs w:val="24"/>
+        </w:rPr>
+        <w:t>The purpose of this document is to serve as a guideline for the development of ProManage. It will play a key role in validation of the developed software as well.</w:t>
       </w:r>
     </w:p>
     <w:p>
@@ -812,7 +1078,28 @@
           <w:sz w:val="24"/>
           <w:szCs w:val="24"/>
         </w:rPr>
-        <w:t>URS2.4: Help documents should be accessible for the user regarding System and how to manage it</w:t>
+        <w:t>URS2.</w:t>
+      </w:r>
+      <w:r>
+        <w:rPr>
+          <w:sz w:val="24"/>
+          <w:szCs w:val="24"/>
+        </w:rPr>
+        <w:t>3</w:t>
+      </w:r>
+      <w:r>
+        <w:rPr>
+          <w:sz w:val="24"/>
+          <w:szCs w:val="24"/>
+        </w:rPr>
+        <w:t>: Help documents should be accessible for the user regarding System and how to manage it</w:t>
+      </w:r>
+      <w:r>
+        <w:rPr>
+          <w:sz w:val="24"/>
+          <w:szCs w:val="24"/>
+        </w:rPr>
+        <w:t>.</w:t>
       </w:r>
     </w:p>
     <w:p>
@@ -846,7 +1133,16 @@
         <w:ind w:left="720"/>
       </w:pPr>
       <w:r>
-        <w:t>Users can be a part of one or the other not both</w:t>
+        <w:t>Users can be a part of one or the other</w:t>
+      </w:r>
+      <w:r>
+        <w:t>, but</w:t>
+      </w:r>
+      <w:r>
+        <w:t xml:space="preserve"> not both</w:t>
+      </w:r>
+      <w:r>
+        <w:t>.</w:t>
       </w:r>
     </w:p>
     <w:p>
@@ -874,19 +1170,15 @@
       <w:r>
         <w:t xml:space="preserve">USR3.3: The </w:t>
       </w:r>
-      <w:proofErr w:type="spellStart"/>
-      <w:r>
-        <w:t>SuperUser</w:t>
-      </w:r>
-      <w:proofErr w:type="spellEnd"/>
+      <w:r>
+        <w:t>Super User</w:t>
+      </w:r>
       <w:r>
         <w:t xml:space="preserve"> can create common users and other </w:t>
       </w:r>
-      <w:proofErr w:type="spellStart"/>
-      <w:r>
-        <w:t>SuperUsers</w:t>
-      </w:r>
-      <w:proofErr w:type="spellEnd"/>
+      <w:r>
+        <w:t>Super Users</w:t>
+      </w:r>
       <w:r>
         <w:t>. Common users cannot.</w:t>
       </w:r>
@@ -902,6 +1194,9 @@
       </w:pPr>
       <w:r>
         <w:t>USR3.4: Super users have a view of every part of the system where Common users can only view a part</w:t>
+      </w:r>
+      <w:r>
+        <w:t>.</w:t>
       </w:r>
     </w:p>
     <w:p>
@@ -951,15 +1246,13 @@
         </w:rPr>
         <w:t xml:space="preserve">USR4.2: Users can view in-progress work orders relative to the view they have. </w:t>
       </w:r>
-      <w:proofErr w:type="spellStart"/>
-      <w:r>
-        <w:rPr>
-          <w:sz w:val="24"/>
-          <w:szCs w:val="24"/>
-        </w:rPr>
-        <w:t>SuperUsers</w:t>
-      </w:r>
-      <w:proofErr w:type="spellEnd"/>
+      <w:r>
+        <w:rPr>
+          <w:sz w:val="24"/>
+          <w:szCs w:val="24"/>
+        </w:rPr>
+        <w:t>Super Users</w:t>
+      </w:r>
       <w:r>
         <w:rPr>
           <w:sz w:val="24"/>
@@ -982,7 +1275,42 @@
           <w:sz w:val="24"/>
           <w:szCs w:val="24"/>
         </w:rPr>
-        <w:t>USR4.3: Work orders can have one of three statuses; submitted, in-progress, complete</w:t>
+        <w:t xml:space="preserve">USR4.3: Work orders can have </w:t>
+      </w:r>
+      <w:r>
+        <w:rPr>
+          <w:sz w:val="24"/>
+          <w:szCs w:val="24"/>
+        </w:rPr>
+        <w:t>one of three statuses:</w:t>
+      </w:r>
+      <w:r>
+        <w:rPr>
+          <w:sz w:val="24"/>
+          <w:szCs w:val="24"/>
+        </w:rPr>
+        <w:t xml:space="preserve"> submitted, in-progress,</w:t>
+      </w:r>
+      <w:r>
+        <w:rPr>
+          <w:sz w:val="24"/>
+          <w:szCs w:val="24"/>
+        </w:rPr>
+        <w:t xml:space="preserve"> or</w:t>
+      </w:r>
+      <w:r>
+        <w:rPr>
+          <w:sz w:val="24"/>
+          <w:szCs w:val="24"/>
+        </w:rPr>
+        <w:t xml:space="preserve"> complete</w:t>
+      </w:r>
+      <w:r>
+        <w:rPr>
+          <w:sz w:val="24"/>
+          <w:szCs w:val="24"/>
+        </w:rPr>
+        <w:t>.</w:t>
       </w:r>
     </w:p>
     <w:p>
@@ -999,7 +1327,28 @@
           <w:sz w:val="24"/>
           <w:szCs w:val="24"/>
         </w:rPr>
-        <w:t>USR4.3.1: Once a Work Order is created by anyone its status is set to submitted and can then be taken on as work</w:t>
+        <w:t>USR4.3.1: Once a Work Order is created by anyone</w:t>
+      </w:r>
+      <w:r>
+        <w:rPr>
+          <w:sz w:val="24"/>
+          <w:szCs w:val="24"/>
+        </w:rPr>
+        <w:t>,</w:t>
+      </w:r>
+      <w:r>
+        <w:rPr>
+          <w:sz w:val="24"/>
+          <w:szCs w:val="24"/>
+        </w:rPr>
+        <w:t xml:space="preserve"> its status is set to submitted and can then be taken on as work</w:t>
+      </w:r>
+      <w:r>
+        <w:rPr>
+          <w:sz w:val="24"/>
+          <w:szCs w:val="24"/>
+        </w:rPr>
+        <w:t>.</w:t>
       </w:r>
     </w:p>
     <w:p>
@@ -1072,21 +1421,21 @@
           <w:sz w:val="24"/>
           <w:szCs w:val="24"/>
         </w:rPr>
-        <w:t>ork orders</w:t>
-      </w:r>
-      <w:r>
-        <w:rPr>
-          <w:sz w:val="24"/>
-          <w:szCs w:val="24"/>
-        </w:rPr>
-        <w:t xml:space="preserve"> to add additional information or to update </w:t>
-      </w:r>
-      <w:r>
-        <w:rPr>
-          <w:sz w:val="24"/>
-          <w:szCs w:val="24"/>
-        </w:rPr>
-        <w:t xml:space="preserve"> </w:t>
+        <w:t>ork order</w:t>
+      </w:r>
+      <w:r>
+        <w:rPr>
+          <w:sz w:val="24"/>
+          <w:szCs w:val="24"/>
+        </w:rPr>
+        <w:t xml:space="preserve"> to add addi</w:t>
+      </w:r>
+      <w:r>
+        <w:rPr>
+          <w:sz w:val="24"/>
+          <w:szCs w:val="24"/>
+        </w:rPr>
+        <w:t>tional information or to update its status.</w:t>
       </w:r>
     </w:p>
     <w:p>
@@ -1099,7 +1448,9 @@
         <w:contextualSpacing/>
       </w:pPr>
       <w:bookmarkStart w:id="12" w:name="h.o83imm1nzjg4" w:colFirst="0" w:colLast="0"/>
+      <w:bookmarkStart w:id="13" w:name="_5.0_Rental_Property"/>
       <w:bookmarkEnd w:id="12"/>
+      <w:bookmarkEnd w:id="13"/>
       <w:r>
         <w:lastRenderedPageBreak/>
         <w:t>5.0 Rental Property Management Requirements</w:t>
@@ -1116,6 +1467,13 @@
         </w:rPr>
         <w:t>URS5.1: Super Users have the ability to manage rental properties in the system</w:t>
       </w:r>
+      <w:r>
+        <w:rPr>
+          <w:sz w:val="24"/>
+          <w:szCs w:val="24"/>
+        </w:rPr>
+        <w:t>, including the following functionality:</w:t>
+      </w:r>
     </w:p>
     <w:p>
       <w:pPr>
@@ -1145,7 +1503,14 @@
           <w:sz w:val="24"/>
           <w:szCs w:val="24"/>
         </w:rPr>
-        <w:t xml:space="preserve">Management includes the addition/removal of rental properties </w:t>
+        <w:t>The</w:t>
+      </w:r>
+      <w:r>
+        <w:rPr>
+          <w:sz w:val="24"/>
+          <w:szCs w:val="24"/>
+        </w:rPr>
+        <w:t xml:space="preserve"> addition/removal of rental properties</w:t>
       </w:r>
     </w:p>
     <w:p>
@@ -1176,7 +1541,21 @@
           <w:sz w:val="24"/>
           <w:szCs w:val="24"/>
         </w:rPr>
-        <w:t xml:space="preserve">The Modification of information </w:t>
+        <w:t xml:space="preserve">The </w:t>
+      </w:r>
+      <w:r>
+        <w:rPr>
+          <w:sz w:val="24"/>
+          <w:szCs w:val="24"/>
+        </w:rPr>
+        <w:t>m</w:t>
+      </w:r>
+      <w:r>
+        <w:rPr>
+          <w:sz w:val="24"/>
+          <w:szCs w:val="24"/>
+        </w:rPr>
+        <w:t xml:space="preserve">odification of information </w:t>
       </w:r>
       <w:r>
         <w:rPr>
@@ -1202,6 +1581,13 @@
         </w:rPr>
         <w:t>URS5.1.3: The ability to view any tenant and lease information that has been attached to the property</w:t>
       </w:r>
+      <w:r>
+        <w:rPr>
+          <w:sz w:val="24"/>
+          <w:szCs w:val="24"/>
+        </w:rPr>
+        <w:t>.</w:t>
+      </w:r>
     </w:p>
     <w:p>
       <w:pPr>
@@ -1235,7 +1621,21 @@
           <w:sz w:val="24"/>
           <w:szCs w:val="24"/>
         </w:rPr>
-        <w:t xml:space="preserve"> a tenant and lease to a property</w:t>
+        <w:t xml:space="preserve"> a tenant and lease to</w:t>
+      </w:r>
+      <w:r>
+        <w:rPr>
+          <w:sz w:val="24"/>
+          <w:szCs w:val="24"/>
+        </w:rPr>
+        <w:t>/from</w:t>
+      </w:r>
+      <w:r>
+        <w:rPr>
+          <w:sz w:val="24"/>
+          <w:szCs w:val="24"/>
+        </w:rPr>
+        <w:t xml:space="preserve"> a property</w:t>
       </w:r>
     </w:p>
     <w:p>
@@ -1303,6 +1703,13 @@
           <w:szCs w:val="24"/>
         </w:rPr>
         <w:t>URS5.1.7: The ability to access Payments/Billing information relevant to a property</w:t>
+      </w:r>
+      <w:r>
+        <w:rPr>
+          <w:sz w:val="24"/>
+          <w:szCs w:val="24"/>
+        </w:rPr>
+        <w:t>.</w:t>
       </w:r>
     </w:p>
     <w:p>
@@ -1352,8 +1759,10 @@
         </w:numPr>
         <w:contextualSpacing/>
       </w:pPr>
-      <w:bookmarkStart w:id="13" w:name="h.6g3meredxca" w:colFirst="0" w:colLast="0"/>
-      <w:bookmarkEnd w:id="13"/>
+      <w:bookmarkStart w:id="14" w:name="h.6g3meredxca" w:colFirst="0" w:colLast="0"/>
+      <w:bookmarkStart w:id="15" w:name="_6.0_Contact_Management"/>
+      <w:bookmarkEnd w:id="14"/>
+      <w:bookmarkEnd w:id="15"/>
       <w:r>
         <w:t>6.0 Contact Management Requirements</w:t>
       </w:r>
@@ -1386,6 +1795,13 @@
         </w:rPr>
         <w:t>URS6.2: Contacts will have the ability to be assigned groups</w:t>
       </w:r>
+      <w:r>
+        <w:rPr>
+          <w:sz w:val="24"/>
+          <w:szCs w:val="24"/>
+        </w:rPr>
+        <w:t>.</w:t>
+      </w:r>
     </w:p>
     <w:p>
       <w:pPr>
@@ -1403,6 +1819,13 @@
         </w:rPr>
         <w:t>URS6.3: Super Users will have the ability to create email templates</w:t>
       </w:r>
+      <w:r>
+        <w:rPr>
+          <w:sz w:val="24"/>
+          <w:szCs w:val="24"/>
+        </w:rPr>
+        <w:t>.</w:t>
+      </w:r>
     </w:p>
     <w:p>
       <w:pPr>
@@ -1427,17 +1850,28 @@
         </w:rPr>
         <w:t>URS6.3.1: Email templates will have the ability to be filled in using contact info and be sent to specific contact groups</w:t>
       </w:r>
-    </w:p>
-    <w:p>
-      <w:bookmarkStart w:id="14" w:name="h.y86fyzwlwpyb" w:colFirst="0" w:colLast="0"/>
-      <w:bookmarkEnd w:id="14"/>
-    </w:p>
-    <w:p>
-      <w:pPr>
-        <w:ind w:left="720"/>
-      </w:pPr>
-      <w:bookmarkStart w:id="15" w:name="h.1t3h5sf" w:colFirst="0" w:colLast="0"/>
-      <w:bookmarkEnd w:id="15"/>
+      <w:r>
+        <w:rPr>
+          <w:sz w:val="24"/>
+          <w:szCs w:val="24"/>
+        </w:rPr>
+        <w:t>.</w:t>
+      </w:r>
+    </w:p>
+    <w:p>
+      <w:bookmarkStart w:id="16" w:name="h.y86fyzwlwpyb" w:colFirst="0" w:colLast="0"/>
+      <w:bookmarkEnd w:id="16"/>
+    </w:p>
+    <w:p>
+      <w:pPr>
+        <w:ind w:left="720"/>
+        <w:rPr>
+          <w:sz w:val="24"/>
+          <w:szCs w:val="24"/>
+        </w:rPr>
+      </w:pPr>
+      <w:bookmarkStart w:id="17" w:name="h.1t3h5sf" w:colFirst="0" w:colLast="0"/>
+      <w:bookmarkEnd w:id="17"/>
       <w:r>
         <w:rPr>
           <w:sz w:val="24"/>
@@ -1445,6 +1879,22 @@
         </w:rPr>
         <w:t>URS6.4: Contacts have the ability to be marked as tenants and then attached to a property or unit</w:t>
       </w:r>
+      <w:r>
+        <w:rPr>
+          <w:sz w:val="24"/>
+          <w:szCs w:val="24"/>
+        </w:rPr>
+        <w:t>.</w:t>
+      </w:r>
+    </w:p>
+    <w:p>
+      <w:pPr>
+        <w:ind w:left="720"/>
+        <w:rPr>
+          <w:sz w:val="24"/>
+          <w:szCs w:val="24"/>
+        </w:rPr>
+      </w:pPr>
     </w:p>
     <w:p>
       <w:pPr>
@@ -1453,12 +1903,958 @@
           <w:ilvl w:val="0"/>
           <w:numId w:val="1"/>
         </w:numPr>
-      </w:pPr>
-      <w:bookmarkStart w:id="16" w:name="h.9qtkx7fzp11f" w:colFirst="0" w:colLast="0"/>
-      <w:bookmarkEnd w:id="16"/>
+        <w:contextualSpacing/>
+      </w:pPr>
+      <w:bookmarkStart w:id="18" w:name="_7.0_Desirable_Requirements"/>
+      <w:bookmarkEnd w:id="18"/>
       <w:r>
         <w:lastRenderedPageBreak/>
-        <w:t>7.0 Revision History</w:t>
+        <w:t>7</w:t>
+      </w:r>
+      <w:r>
+        <w:t xml:space="preserve">.0 </w:t>
+      </w:r>
+      <w:r>
+        <w:t>Desirable Requirements</w:t>
+      </w:r>
+    </w:p>
+    <w:p>
+      <w:pPr>
+        <w:ind w:left="720"/>
+        <w:rPr>
+          <w:sz w:val="24"/>
+          <w:szCs w:val="24"/>
+        </w:rPr>
+      </w:pPr>
+      <w:r>
+        <w:rPr>
+          <w:sz w:val="24"/>
+          <w:szCs w:val="24"/>
+        </w:rPr>
+        <w:t>URS7.1: The web portal will be expanded into a mobile (Android) application.</w:t>
+      </w:r>
+    </w:p>
+    <w:p>
+      <w:pPr>
+        <w:ind w:left="720"/>
+        <w:rPr>
+          <w:sz w:val="24"/>
+          <w:szCs w:val="24"/>
+        </w:rPr>
+      </w:pPr>
+    </w:p>
+    <w:p>
+      <w:pPr>
+        <w:ind w:left="720"/>
+        <w:rPr>
+          <w:sz w:val="24"/>
+          <w:szCs w:val="24"/>
+        </w:rPr>
+      </w:pPr>
+      <w:r>
+        <w:rPr>
+          <w:sz w:val="24"/>
+          <w:szCs w:val="24"/>
+        </w:rPr>
+        <w:t>URS7.2: The application will send out text message notifications of rent due dates and amount to tenants.</w:t>
+      </w:r>
+    </w:p>
+    <w:p>
+      <w:pPr>
+        <w:ind w:left="720"/>
+        <w:rPr>
+          <w:sz w:val="24"/>
+          <w:szCs w:val="24"/>
+        </w:rPr>
+      </w:pPr>
+    </w:p>
+    <w:p>
+      <w:pPr>
+        <w:ind w:left="720"/>
+        <w:rPr>
+          <w:sz w:val="24"/>
+          <w:szCs w:val="24"/>
+        </w:rPr>
+      </w:pPr>
+      <w:r>
+        <w:rPr>
+          <w:sz w:val="24"/>
+          <w:szCs w:val="24"/>
+        </w:rPr>
+        <w:t xml:space="preserve">URS7.3: </w:t>
+      </w:r>
+      <w:r>
+        <w:rPr>
+          <w:sz w:val="24"/>
+          <w:szCs w:val="24"/>
+        </w:rPr>
+        <w:t>Super U</w:t>
+      </w:r>
+      <w:r>
+        <w:rPr>
+          <w:sz w:val="24"/>
+          <w:szCs w:val="24"/>
+        </w:rPr>
+        <w:t xml:space="preserve">sers will have the ability to adjust user roles (changing from </w:t>
+      </w:r>
+      <w:r>
+        <w:rPr>
+          <w:sz w:val="24"/>
+          <w:szCs w:val="24"/>
+        </w:rPr>
+        <w:t>Super User</w:t>
+      </w:r>
+      <w:r>
+        <w:rPr>
+          <w:sz w:val="24"/>
+          <w:szCs w:val="24"/>
+        </w:rPr>
+        <w:t xml:space="preserve"> to </w:t>
+      </w:r>
+      <w:r>
+        <w:rPr>
+          <w:sz w:val="24"/>
+          <w:szCs w:val="24"/>
+        </w:rPr>
+        <w:t>C</w:t>
+      </w:r>
+      <w:r>
+        <w:rPr>
+          <w:sz w:val="24"/>
+          <w:szCs w:val="24"/>
+        </w:rPr>
+        <w:t>ommon user, and vice versa).</w:t>
+      </w:r>
+    </w:p>
+    <w:p>
+      <w:pPr>
+        <w:ind w:left="720"/>
+        <w:rPr>
+          <w:sz w:val="24"/>
+          <w:szCs w:val="24"/>
+        </w:rPr>
+      </w:pPr>
+    </w:p>
+    <w:p>
+      <w:pPr>
+        <w:ind w:left="720"/>
+        <w:rPr>
+          <w:sz w:val="24"/>
+          <w:szCs w:val="24"/>
+        </w:rPr>
+      </w:pPr>
+      <w:r>
+        <w:rPr>
+          <w:sz w:val="24"/>
+          <w:szCs w:val="24"/>
+        </w:rPr>
+        <w:t>URS7.4: A flexible permissions system should exist to quickly change the permissions of different user types.</w:t>
+      </w:r>
+    </w:p>
+    <w:p>
+      <w:pPr>
+        <w:ind w:left="720"/>
+        <w:rPr>
+          <w:sz w:val="24"/>
+          <w:szCs w:val="24"/>
+        </w:rPr>
+      </w:pPr>
+    </w:p>
+    <w:p>
+      <w:pPr>
+        <w:ind w:left="720"/>
+        <w:rPr>
+          <w:sz w:val="24"/>
+          <w:szCs w:val="24"/>
+        </w:rPr>
+      </w:pPr>
+      <w:r>
+        <w:rPr>
+          <w:sz w:val="24"/>
+          <w:szCs w:val="24"/>
+        </w:rPr>
+        <w:t>URS7.5: There will be an E-signature system for signing documents.</w:t>
+      </w:r>
+    </w:p>
+    <w:p>
+      <w:pPr>
+        <w:ind w:left="720"/>
+        <w:rPr>
+          <w:sz w:val="24"/>
+          <w:szCs w:val="24"/>
+        </w:rPr>
+      </w:pPr>
+    </w:p>
+    <w:p>
+      <w:pPr>
+        <w:ind w:left="720"/>
+        <w:rPr>
+          <w:sz w:val="24"/>
+          <w:szCs w:val="24"/>
+        </w:rPr>
+      </w:pPr>
+      <w:r>
+        <w:rPr>
+          <w:sz w:val="24"/>
+          <w:szCs w:val="24"/>
+        </w:rPr>
+        <w:t>URS7.6: There will exist a document archive for rental agreements and other related documents.</w:t>
+      </w:r>
+    </w:p>
+    <w:p>
+      <w:pPr>
+        <w:ind w:left="720"/>
+        <w:rPr>
+          <w:sz w:val="24"/>
+          <w:szCs w:val="24"/>
+        </w:rPr>
+      </w:pPr>
+    </w:p>
+    <w:p>
+      <w:pPr>
+        <w:ind w:left="720"/>
+        <w:rPr>
+          <w:sz w:val="24"/>
+          <w:szCs w:val="24"/>
+        </w:rPr>
+      </w:pPr>
+      <w:r>
+        <w:rPr>
+          <w:sz w:val="24"/>
+          <w:szCs w:val="24"/>
+        </w:rPr>
+        <w:t>URS7.7: Property managers will have the ability to view and update floor plans, and tenants will have the ability to view them.</w:t>
+      </w:r>
+    </w:p>
+    <w:p>
+      <w:pPr>
+        <w:ind w:left="720"/>
+        <w:rPr>
+          <w:sz w:val="24"/>
+          <w:szCs w:val="24"/>
+        </w:rPr>
+      </w:pPr>
+    </w:p>
+    <w:p>
+      <w:pPr>
+        <w:ind w:left="720"/>
+        <w:rPr>
+          <w:sz w:val="24"/>
+          <w:szCs w:val="24"/>
+        </w:rPr>
+      </w:pPr>
+      <w:r>
+        <w:rPr>
+          <w:sz w:val="24"/>
+          <w:szCs w:val="24"/>
+        </w:rPr>
+        <w:t>URS7.8: Several categories of historical data and reporting functions will be added, including the ability to view the following information:</w:t>
+      </w:r>
+    </w:p>
+    <w:p>
+      <w:pPr>
+        <w:ind w:left="720"/>
+        <w:rPr>
+          <w:sz w:val="24"/>
+          <w:szCs w:val="24"/>
+        </w:rPr>
+      </w:pPr>
+    </w:p>
+    <w:p>
+      <w:pPr>
+        <w:ind w:left="720"/>
+        <w:rPr>
+          <w:sz w:val="24"/>
+          <w:szCs w:val="24"/>
+        </w:rPr>
+      </w:pPr>
+      <w:r>
+        <w:rPr>
+          <w:sz w:val="24"/>
+          <w:szCs w:val="24"/>
+        </w:rPr>
+        <w:tab/>
+        <w:t>URS7.8.1: Rent data</w:t>
+      </w:r>
+    </w:p>
+    <w:p>
+      <w:pPr>
+        <w:ind w:left="720"/>
+        <w:rPr>
+          <w:sz w:val="24"/>
+          <w:szCs w:val="24"/>
+        </w:rPr>
+      </w:pPr>
+    </w:p>
+    <w:p>
+      <w:pPr>
+        <w:ind w:left="720"/>
+        <w:rPr>
+          <w:sz w:val="24"/>
+          <w:szCs w:val="24"/>
+        </w:rPr>
+      </w:pPr>
+      <w:r>
+        <w:rPr>
+          <w:sz w:val="24"/>
+          <w:szCs w:val="24"/>
+        </w:rPr>
+        <w:tab/>
+        <w:t>URS7.8.</w:t>
+      </w:r>
+      <w:r>
+        <w:rPr>
+          <w:sz w:val="24"/>
+          <w:szCs w:val="24"/>
+        </w:rPr>
+        <w:t>2: Lease information</w:t>
+      </w:r>
+    </w:p>
+    <w:p>
+      <w:pPr>
+        <w:ind w:left="720"/>
+        <w:rPr>
+          <w:sz w:val="24"/>
+          <w:szCs w:val="24"/>
+        </w:rPr>
+      </w:pPr>
+    </w:p>
+    <w:p>
+      <w:pPr>
+        <w:ind w:left="720"/>
+        <w:rPr>
+          <w:sz w:val="24"/>
+          <w:szCs w:val="24"/>
+        </w:rPr>
+      </w:pPr>
+      <w:r>
+        <w:rPr>
+          <w:sz w:val="24"/>
+          <w:szCs w:val="24"/>
+        </w:rPr>
+        <w:tab/>
+        <w:t>URS7.8.</w:t>
+      </w:r>
+      <w:r>
+        <w:rPr>
+          <w:sz w:val="24"/>
+          <w:szCs w:val="24"/>
+        </w:rPr>
+        <w:t>3: Utility charges (if applicable)</w:t>
+      </w:r>
+    </w:p>
+    <w:p>
+      <w:pPr>
+        <w:ind w:left="720"/>
+        <w:rPr>
+          <w:sz w:val="24"/>
+          <w:szCs w:val="24"/>
+        </w:rPr>
+      </w:pPr>
+    </w:p>
+    <w:p>
+      <w:pPr>
+        <w:ind w:left="720"/>
+        <w:rPr>
+          <w:sz w:val="24"/>
+          <w:szCs w:val="24"/>
+        </w:rPr>
+      </w:pPr>
+      <w:r>
+        <w:rPr>
+          <w:sz w:val="24"/>
+          <w:szCs w:val="24"/>
+        </w:rPr>
+        <w:tab/>
+        <w:t>URS7.8.</w:t>
+      </w:r>
+      <w:r>
+        <w:rPr>
+          <w:sz w:val="24"/>
+          <w:szCs w:val="24"/>
+        </w:rPr>
+        <w:t>4: Property work history</w:t>
+      </w:r>
+    </w:p>
+    <w:p>
+      <w:pPr>
+        <w:rPr>
+          <w:sz w:val="24"/>
+          <w:szCs w:val="24"/>
+        </w:rPr>
+      </w:pPr>
+    </w:p>
+    <w:p>
+      <w:pPr>
+        <w:ind w:left="720"/>
+        <w:rPr>
+          <w:sz w:val="24"/>
+          <w:szCs w:val="24"/>
+        </w:rPr>
+      </w:pPr>
+      <w:r>
+        <w:rPr>
+          <w:sz w:val="24"/>
+          <w:szCs w:val="24"/>
+        </w:rPr>
+        <w:tab/>
+        <w:t>URS7.8.</w:t>
+      </w:r>
+      <w:r>
+        <w:rPr>
+          <w:sz w:val="24"/>
+          <w:szCs w:val="24"/>
+        </w:rPr>
+        <w:t>5: Tenant income and other information</w:t>
+      </w:r>
+    </w:p>
+    <w:p>
+      <w:pPr>
+        <w:rPr>
+          <w:sz w:val="24"/>
+          <w:szCs w:val="24"/>
+        </w:rPr>
+      </w:pPr>
+    </w:p>
+    <w:p>
+      <w:pPr>
+        <w:ind w:left="720"/>
+        <w:rPr>
+          <w:sz w:val="24"/>
+          <w:szCs w:val="24"/>
+        </w:rPr>
+      </w:pPr>
+      <w:r>
+        <w:rPr>
+          <w:sz w:val="24"/>
+          <w:szCs w:val="24"/>
+        </w:rPr>
+        <w:tab/>
+        <w:t>URS7.8.6: Accounting and asset information</w:t>
+      </w:r>
+    </w:p>
+    <w:p>
+      <w:pPr>
+        <w:rPr>
+          <w:sz w:val="24"/>
+          <w:szCs w:val="24"/>
+        </w:rPr>
+      </w:pPr>
+    </w:p>
+    <w:p>
+      <w:pPr>
+        <w:ind w:left="720"/>
+        <w:rPr>
+          <w:sz w:val="24"/>
+          <w:szCs w:val="24"/>
+        </w:rPr>
+      </w:pPr>
+      <w:r>
+        <w:rPr>
+          <w:sz w:val="24"/>
+          <w:szCs w:val="24"/>
+        </w:rPr>
+        <w:tab/>
+        <w:t>URS7.8.</w:t>
+      </w:r>
+      <w:r>
+        <w:rPr>
+          <w:sz w:val="24"/>
+          <w:szCs w:val="24"/>
+        </w:rPr>
+        <w:t>7: Work orders</w:t>
+      </w:r>
+    </w:p>
+    <w:p>
+      <w:pPr>
+        <w:rPr>
+          <w:sz w:val="24"/>
+          <w:szCs w:val="24"/>
+        </w:rPr>
+      </w:pPr>
+    </w:p>
+    <w:p>
+      <w:pPr>
+        <w:ind w:left="720"/>
+        <w:rPr>
+          <w:sz w:val="24"/>
+          <w:szCs w:val="24"/>
+        </w:rPr>
+      </w:pPr>
+      <w:r>
+        <w:rPr>
+          <w:sz w:val="24"/>
+          <w:szCs w:val="24"/>
+        </w:rPr>
+        <w:tab/>
+        <w:t>URS7.8.</w:t>
+      </w:r>
+      <w:r>
+        <w:rPr>
+          <w:sz w:val="24"/>
+          <w:szCs w:val="24"/>
+        </w:rPr>
+        <w:t>8: Vacancies</w:t>
+      </w:r>
+      <w:r>
+        <w:rPr>
+          <w:sz w:val="24"/>
+          <w:szCs w:val="24"/>
+        </w:rPr>
+        <w:t>.</w:t>
+      </w:r>
+    </w:p>
+    <w:p>
+      <w:pPr>
+        <w:rPr>
+          <w:sz w:val="24"/>
+          <w:szCs w:val="24"/>
+        </w:rPr>
+      </w:pPr>
+    </w:p>
+    <w:p>
+      <w:pPr>
+        <w:ind w:left="720"/>
+        <w:rPr>
+          <w:sz w:val="24"/>
+          <w:szCs w:val="24"/>
+        </w:rPr>
+      </w:pPr>
+      <w:r>
+        <w:rPr>
+          <w:sz w:val="24"/>
+          <w:szCs w:val="24"/>
+        </w:rPr>
+        <w:lastRenderedPageBreak/>
+        <w:t>URS7.9: The application will handle submitting credit checks to credit agencies and retaining them in a viewable format.</w:t>
+      </w:r>
+    </w:p>
+    <w:p>
+      <w:pPr>
+        <w:rPr>
+          <w:sz w:val="24"/>
+          <w:szCs w:val="24"/>
+        </w:rPr>
+      </w:pPr>
+    </w:p>
+    <w:p>
+      <w:pPr>
+        <w:ind w:left="720"/>
+        <w:rPr>
+          <w:sz w:val="24"/>
+          <w:szCs w:val="24"/>
+        </w:rPr>
+      </w:pPr>
+      <w:r>
+        <w:rPr>
+          <w:sz w:val="24"/>
+          <w:szCs w:val="24"/>
+        </w:rPr>
+        <w:t>URS7.10: The application will allow for online applications to be filled out and processed for rental properties.</w:t>
+      </w:r>
+    </w:p>
+    <w:p>
+      <w:pPr>
+        <w:ind w:left="720"/>
+        <w:rPr>
+          <w:sz w:val="24"/>
+          <w:szCs w:val="24"/>
+        </w:rPr>
+      </w:pPr>
+    </w:p>
+    <w:p>
+      <w:pPr>
+        <w:pStyle w:val="Heading1"/>
+        <w:numPr>
+          <w:ilvl w:val="0"/>
+          <w:numId w:val="1"/>
+        </w:numPr>
+        <w:contextualSpacing/>
+      </w:pPr>
+      <w:bookmarkStart w:id="19" w:name="_8.0_Optional_Requirements"/>
+      <w:bookmarkEnd w:id="19"/>
+      <w:r>
+        <w:t>8</w:t>
+      </w:r>
+      <w:r>
+        <w:t xml:space="preserve">.0 </w:t>
+      </w:r>
+      <w:r>
+        <w:t>Optional</w:t>
+      </w:r>
+      <w:r>
+        <w:t xml:space="preserve"> Requirements</w:t>
+      </w:r>
+    </w:p>
+    <w:p>
+      <w:pPr>
+        <w:ind w:left="720"/>
+        <w:rPr>
+          <w:sz w:val="24"/>
+          <w:szCs w:val="24"/>
+        </w:rPr>
+      </w:pPr>
+      <w:r>
+        <w:rPr>
+          <w:sz w:val="24"/>
+          <w:szCs w:val="24"/>
+        </w:rPr>
+        <w:t>URS8.1: The application must have the ability to save, export, import, and load data.</w:t>
+      </w:r>
+    </w:p>
+    <w:p>
+      <w:pPr>
+        <w:ind w:left="720"/>
+        <w:rPr>
+          <w:sz w:val="24"/>
+          <w:szCs w:val="24"/>
+        </w:rPr>
+      </w:pPr>
+    </w:p>
+    <w:p>
+      <w:pPr>
+        <w:ind w:left="720"/>
+        <w:rPr>
+          <w:sz w:val="24"/>
+          <w:szCs w:val="24"/>
+        </w:rPr>
+      </w:pPr>
+      <w:r>
+        <w:rPr>
+          <w:sz w:val="24"/>
+          <w:szCs w:val="24"/>
+        </w:rPr>
+        <w:t>URS8.2: The application must have a continuous, modular deployment system for developing and releasing new features and maintaining existing features.</w:t>
+      </w:r>
+    </w:p>
+    <w:p>
+      <w:pPr>
+        <w:ind w:left="720"/>
+        <w:rPr>
+          <w:sz w:val="24"/>
+          <w:szCs w:val="24"/>
+        </w:rPr>
+      </w:pPr>
+    </w:p>
+    <w:p>
+      <w:pPr>
+        <w:ind w:left="720"/>
+        <w:rPr>
+          <w:sz w:val="24"/>
+          <w:szCs w:val="24"/>
+        </w:rPr>
+      </w:pPr>
+      <w:r>
+        <w:rPr>
+          <w:sz w:val="24"/>
+          <w:szCs w:val="24"/>
+        </w:rPr>
+        <w:t>URS8.3: The application must have the ability to backup and replicate data.</w:t>
+      </w:r>
+    </w:p>
+    <w:p>
+      <w:pPr>
+        <w:ind w:left="720"/>
+        <w:rPr>
+          <w:sz w:val="24"/>
+          <w:szCs w:val="24"/>
+        </w:rPr>
+      </w:pPr>
+    </w:p>
+    <w:p>
+      <w:pPr>
+        <w:ind w:left="720"/>
+        <w:rPr>
+          <w:sz w:val="24"/>
+          <w:szCs w:val="24"/>
+        </w:rPr>
+      </w:pPr>
+      <w:r>
+        <w:rPr>
+          <w:sz w:val="24"/>
+          <w:szCs w:val="24"/>
+        </w:rPr>
+        <w:t>URS8.4: The web portal and database should handle up to 100 concurrent user sessions.</w:t>
+      </w:r>
+    </w:p>
+    <w:p>
+      <w:pPr>
+        <w:ind w:left="720"/>
+        <w:rPr>
+          <w:sz w:val="24"/>
+          <w:szCs w:val="24"/>
+        </w:rPr>
+      </w:pPr>
+    </w:p>
+    <w:p>
+      <w:pPr>
+        <w:pStyle w:val="Heading1"/>
+        <w:numPr>
+          <w:ilvl w:val="0"/>
+          <w:numId w:val="1"/>
+        </w:numPr>
+        <w:contextualSpacing/>
+      </w:pPr>
+      <w:bookmarkStart w:id="20" w:name="_9.0_Future_Requirements"/>
+      <w:bookmarkEnd w:id="20"/>
+      <w:r>
+        <w:t>9</w:t>
+      </w:r>
+      <w:r>
+        <w:t xml:space="preserve">.0 </w:t>
+      </w:r>
+      <w:r>
+        <w:t>Future Requirements</w:t>
+      </w:r>
+    </w:p>
+    <w:p>
+      <w:pPr>
+        <w:ind w:left="720"/>
+      </w:pPr>
+      <w:r>
+        <w:rPr>
+          <w:sz w:val="24"/>
+          <w:szCs w:val="24"/>
+        </w:rPr>
+        <w:t>URS</w:t>
+      </w:r>
+      <w:r>
+        <w:rPr>
+          <w:sz w:val="24"/>
+          <w:szCs w:val="24"/>
+        </w:rPr>
+        <w:t>9</w:t>
+      </w:r>
+      <w:r>
+        <w:rPr>
+          <w:sz w:val="24"/>
+          <w:szCs w:val="24"/>
+        </w:rPr>
+        <w:t xml:space="preserve">.1: </w:t>
+      </w:r>
+      <w:r>
+        <w:rPr>
+          <w:sz w:val="24"/>
+          <w:szCs w:val="24"/>
+        </w:rPr>
+        <w:t>Tenants should have the ability to pay their bills using the application.</w:t>
+      </w:r>
+    </w:p>
+    <w:p>
+      <w:pPr>
+        <w:ind w:left="720"/>
+      </w:pPr>
+    </w:p>
+    <w:p>
+      <w:pPr>
+        <w:ind w:left="720"/>
+      </w:pPr>
+      <w:r>
+        <w:rPr>
+          <w:sz w:val="24"/>
+          <w:szCs w:val="24"/>
+        </w:rPr>
+        <w:t>URS9.2: The application should be able to generate lease documents that include the rental jurisdiction’s appropriate local and state legal requirements.</w:t>
+      </w:r>
+    </w:p>
+    <w:p>
+      <w:pPr>
+        <w:ind w:left="720"/>
+      </w:pPr>
+    </w:p>
+    <w:p>
+      <w:pPr>
+        <w:ind w:left="720"/>
+      </w:pPr>
+      <w:r>
+        <w:rPr>
+          <w:sz w:val="24"/>
+          <w:szCs w:val="24"/>
+        </w:rPr>
+        <w:t>URS9.3: Users should be able to take a virtual tour of properties.</w:t>
+      </w:r>
+    </w:p>
+    <w:p>
+      <w:pPr>
+        <w:ind w:left="720"/>
+      </w:pPr>
+      <w:r>
+        <w:rPr>
+          <w:sz w:val="24"/>
+          <w:szCs w:val="24"/>
+        </w:rPr>
+        <w:tab/>
+      </w:r>
+    </w:p>
+    <w:p>
+      <w:pPr>
+        <w:ind w:left="720"/>
+        <w:rPr>
+          <w:sz w:val="24"/>
+          <w:szCs w:val="24"/>
+        </w:rPr>
+      </w:pPr>
+      <w:r>
+        <w:rPr>
+          <w:sz w:val="24"/>
+          <w:szCs w:val="24"/>
+        </w:rPr>
+        <w:t>URS</w:t>
+      </w:r>
+      <w:r>
+        <w:rPr>
+          <w:sz w:val="24"/>
+          <w:szCs w:val="24"/>
+        </w:rPr>
+        <w:t>9</w:t>
+      </w:r>
+      <w:r>
+        <w:rPr>
+          <w:sz w:val="24"/>
+          <w:szCs w:val="24"/>
+        </w:rPr>
+        <w:t xml:space="preserve">.4: </w:t>
+      </w:r>
+      <w:r>
+        <w:rPr>
+          <w:sz w:val="24"/>
+          <w:szCs w:val="24"/>
+        </w:rPr>
+        <w:t xml:space="preserve">The application should generate 3D floor plans based off of 2D </w:t>
+      </w:r>
+      <w:r>
+        <w:rPr>
+          <w:sz w:val="24"/>
+          <w:szCs w:val="24"/>
+        </w:rPr>
+        <w:t>floor plan inputs.</w:t>
+      </w:r>
+    </w:p>
+    <w:p>
+      <w:pPr>
+        <w:ind w:left="720"/>
+        <w:rPr>
+          <w:sz w:val="24"/>
+          <w:szCs w:val="24"/>
+        </w:rPr>
+      </w:pPr>
+    </w:p>
+    <w:p>
+      <w:pPr>
+        <w:ind w:left="720"/>
+        <w:rPr>
+          <w:sz w:val="24"/>
+          <w:szCs w:val="24"/>
+        </w:rPr>
+      </w:pPr>
+      <w:r>
+        <w:rPr>
+          <w:sz w:val="24"/>
+          <w:szCs w:val="24"/>
+        </w:rPr>
+        <w:t>URS9.5: Property managers and owners should be able to manage advertising their properties through various media outlets.</w:t>
+      </w:r>
+    </w:p>
+    <w:p>
+      <w:pPr>
+        <w:ind w:left="720"/>
+        <w:rPr>
+          <w:sz w:val="24"/>
+          <w:szCs w:val="24"/>
+        </w:rPr>
+      </w:pPr>
+    </w:p>
+    <w:p>
+      <w:pPr>
+        <w:ind w:left="720"/>
+        <w:rPr>
+          <w:sz w:val="24"/>
+          <w:szCs w:val="24"/>
+        </w:rPr>
+      </w:pPr>
+      <w:r>
+        <w:rPr>
+          <w:sz w:val="24"/>
+          <w:szCs w:val="24"/>
+        </w:rPr>
+        <w:t>URS9.6: There should be web links to utility websites and the application should integrate with utility company payment and billing systems.</w:t>
+      </w:r>
+    </w:p>
+    <w:p>
+      <w:pPr>
+        <w:ind w:left="720"/>
+        <w:rPr>
+          <w:sz w:val="24"/>
+          <w:szCs w:val="24"/>
+        </w:rPr>
+      </w:pPr>
+    </w:p>
+    <w:p>
+      <w:pPr>
+        <w:ind w:left="720"/>
+        <w:rPr>
+          <w:sz w:val="24"/>
+          <w:szCs w:val="24"/>
+        </w:rPr>
+      </w:pPr>
+      <w:r>
+        <w:rPr>
+          <w:sz w:val="24"/>
+          <w:szCs w:val="24"/>
+        </w:rPr>
+        <w:t xml:space="preserve">URS9.7: </w:t>
+      </w:r>
+      <w:r>
+        <w:rPr>
+          <w:sz w:val="24"/>
+          <w:szCs w:val="24"/>
+        </w:rPr>
+        <w:t>PayPal</w:t>
+      </w:r>
+      <w:r>
+        <w:rPr>
+          <w:sz w:val="24"/>
+          <w:szCs w:val="24"/>
+        </w:rPr>
+        <w:t xml:space="preserve"> integration should be implemented.</w:t>
+      </w:r>
+    </w:p>
+    <w:p>
+      <w:pPr>
+        <w:ind w:left="720"/>
+        <w:rPr>
+          <w:sz w:val="24"/>
+          <w:szCs w:val="24"/>
+        </w:rPr>
+      </w:pPr>
+    </w:p>
+    <w:p>
+      <w:pPr>
+        <w:ind w:left="720"/>
+      </w:pPr>
+      <w:r>
+        <w:rPr>
+          <w:sz w:val="24"/>
+          <w:szCs w:val="24"/>
+        </w:rPr>
+        <w:t>URS9.8: The application should integrate with existing and new external property management systems.</w:t>
+      </w:r>
+    </w:p>
+    <w:p>
+      <w:pPr>
+        <w:pStyle w:val="Heading1"/>
+        <w:numPr>
+          <w:ilvl w:val="0"/>
+          <w:numId w:val="1"/>
+        </w:numPr>
+      </w:pPr>
+      <w:bookmarkStart w:id="21" w:name="h.9qtkx7fzp11f" w:colFirst="0" w:colLast="0"/>
+      <w:bookmarkEnd w:id="21"/>
+      <w:r>
+        <w:t>10</w:t>
+      </w:r>
+      <w:r>
+        <w:t>.0 Revision History</w:t>
       </w:r>
     </w:p>
     <w:p>
@@ -1736,8 +3132,8 @@
       </w:tr>
     </w:tbl>
     <w:p>
-      <w:bookmarkStart w:id="17" w:name="h.4d34og8" w:colFirst="0" w:colLast="0"/>
-      <w:bookmarkEnd w:id="17"/>
+      <w:bookmarkStart w:id="22" w:name="h.4d34og8" w:colFirst="0" w:colLast="0"/>
+      <w:bookmarkEnd w:id="22"/>
     </w:p>
     <w:p>
       <w:pPr>
@@ -1747,10 +3143,13 @@
           <w:numId w:val="1"/>
         </w:numPr>
       </w:pPr>
-      <w:bookmarkStart w:id="18" w:name="h.j11g9oc0kbqe" w:colFirst="0" w:colLast="0"/>
-      <w:bookmarkEnd w:id="18"/>
-      <w:r>
-        <w:t>8.0 Document Approval</w:t>
+      <w:bookmarkStart w:id="23" w:name="h.j11g9oc0kbqe" w:colFirst="0" w:colLast="0"/>
+      <w:bookmarkEnd w:id="23"/>
+      <w:r>
+        <w:t>11</w:t>
+      </w:r>
+      <w:r>
+        <w:t>.0 Document Approval</w:t>
       </w:r>
     </w:p>
     <w:p>
@@ -2851,6 +4250,29 @@
       <w:tblStyleColBandSize w:val="1"/>
     </w:tblPr>
   </w:style>
+  <w:style w:type="character" w:styleId="Hyperlink">
+    <w:name w:val="Hyperlink"/>
+    <w:basedOn w:val="DefaultParagraphFont"/>
+    <w:uiPriority w:val="99"/>
+    <w:unhideWhenUsed/>
+    <w:rsid w:val="00142C1A"/>
+    <w:rPr>
+      <w:color w:val="0563C1" w:themeColor="hyperlink"/>
+      <w:u w:val="single"/>
+    </w:rPr>
+  </w:style>
+  <w:style w:type="character" w:styleId="FollowedHyperlink">
+    <w:name w:val="FollowedHyperlink"/>
+    <w:basedOn w:val="DefaultParagraphFont"/>
+    <w:uiPriority w:val="99"/>
+    <w:semiHidden/>
+    <w:unhideWhenUsed/>
+    <w:rsid w:val="00142C1A"/>
+    <w:rPr>
+      <w:color w:val="954F72" w:themeColor="followedHyperlink"/>
+      <w:u w:val="single"/>
+    </w:rPr>
+  </w:style>
 </w:styles>
 </file>
 

</xml_diff>

<commit_message>
UpdateUserRequirements 2.0 woot woot
</commit_message>
<xml_diff>
--- a/UserRequirements.docx
+++ b/UserRequirements.docx
@@ -1,6 +1,6 @@
 
 <file path=word/document.xml><?xml version="1.0" encoding="utf-8"?>
-<w:document xmlns:wpc="http://schemas.microsoft.com/office/word/2010/wordprocessingCanvas" xmlns:mc="http://schemas.openxmlformats.org/markup-compatibility/2006" xmlns:o="urn:schemas-microsoft-com:office:office" xmlns:r="http://schemas.openxmlformats.org/officeDocument/2006/relationships" xmlns:m="http://schemas.openxmlformats.org/officeDocument/2006/math" xmlns:v="urn:schemas-microsoft-com:vml" xmlns:wp14="http://schemas.microsoft.com/office/word/2010/wordprocessingDrawing" xmlns:wp="http://schemas.openxmlformats.org/drawingml/2006/wordprocessingDrawing" xmlns:w10="urn:schemas-microsoft-com:office:word" xmlns:w="http://schemas.openxmlformats.org/wordprocessingml/2006/main" xmlns:w14="http://schemas.microsoft.com/office/word/2010/wordml" xmlns:w15="http://schemas.microsoft.com/office/word/2012/wordml" xmlns:wpg="http://schemas.microsoft.com/office/word/2010/wordprocessingGroup" xmlns:wpi="http://schemas.microsoft.com/office/word/2010/wordprocessingInk" xmlns:wne="http://schemas.microsoft.com/office/word/2006/wordml" xmlns:wps="http://schemas.microsoft.com/office/word/2010/wordprocessingShape" mc:Ignorable="w14 w15 wp14">
+<w:document xmlns:wpc="http://schemas.microsoft.com/office/word/2010/wordprocessingCanvas" xmlns:mo="http://schemas.microsoft.com/office/mac/office/2008/main" xmlns:mc="http://schemas.openxmlformats.org/markup-compatibility/2006" xmlns:mv="urn:schemas-microsoft-com:mac:vml" xmlns:o="urn:schemas-microsoft-com:office:office" xmlns:r="http://schemas.openxmlformats.org/officeDocument/2006/relationships" xmlns:m="http://schemas.openxmlformats.org/officeDocument/2006/math" xmlns:v="urn:schemas-microsoft-com:vml" xmlns:wp14="http://schemas.microsoft.com/office/word/2010/wordprocessingDrawing" xmlns:wp="http://schemas.openxmlformats.org/drawingml/2006/wordprocessingDrawing" xmlns:w10="urn:schemas-microsoft-com:office:word" xmlns:w="http://schemas.openxmlformats.org/wordprocessingml/2006/main" xmlns:w14="http://schemas.microsoft.com/office/word/2010/wordml" xmlns:wpg="http://schemas.microsoft.com/office/word/2010/wordprocessingGroup" xmlns:wpi="http://schemas.microsoft.com/office/word/2010/wordprocessingInk" xmlns:wne="http://schemas.microsoft.com/office/word/2006/wordml" xmlns:wps="http://schemas.microsoft.com/office/word/2010/wordprocessingShape" mc:Ignorable="w14 wp14">
   <w:background w:color="FFFFFF"/>
   <w:body>
     <w:p>
@@ -552,7 +552,32 @@
             <w:sz w:val="28"/>
             <w:szCs w:val="28"/>
           </w:rPr>
-          <w:t>6.0 Contac</w:t>
+          <w:t>6.0 Contact Management Requirements</w:t>
+        </w:r>
+      </w:hyperlink>
+    </w:p>
+    <w:p>
+      <w:pPr>
+        <w:ind w:left="360"/>
+        <w:rPr>
+          <w:rFonts w:ascii="Cambria" w:eastAsia="Cambria" w:hAnsi="Cambria" w:cs="Cambria"/>
+          <w:b/>
+          <w:color w:val="1155CC"/>
+          <w:sz w:val="28"/>
+          <w:szCs w:val="28"/>
+          <w:u w:val="single"/>
+        </w:rPr>
+      </w:pPr>
+      <w:hyperlink w:anchor="_7.0_Desirable_Requirements" w:history="1">
+        <w:r>
+          <w:rPr>
+            <w:rStyle w:val="Hyperlink"/>
+            <w:rFonts w:ascii="Cambria" w:eastAsia="Cambria" w:hAnsi="Cambria" w:cs="Cambria"/>
+            <w:b/>
+            <w:sz w:val="28"/>
+            <w:szCs w:val="28"/>
+          </w:rPr>
+          <w:t>7</w:t>
         </w:r>
         <w:r>
           <w:rPr>
@@ -562,7 +587,7 @@
             <w:sz w:val="28"/>
             <w:szCs w:val="28"/>
           </w:rPr>
-          <w:t>t</w:t>
+          <w:t xml:space="preserve">.0 </w:t>
         </w:r>
         <w:r>
           <w:rPr>
@@ -572,23 +597,8 @@
             <w:sz w:val="28"/>
             <w:szCs w:val="28"/>
           </w:rPr>
-          <w:t xml:space="preserve"> Management Requirements</w:t>
+          <w:t>Reporting</w:t>
         </w:r>
-      </w:hyperlink>
-    </w:p>
-    <w:p>
-      <w:pPr>
-        <w:ind w:left="360"/>
-        <w:rPr>
-          <w:rFonts w:ascii="Cambria" w:eastAsia="Cambria" w:hAnsi="Cambria" w:cs="Cambria"/>
-          <w:b/>
-          <w:color w:val="1155CC"/>
-          <w:sz w:val="28"/>
-          <w:szCs w:val="28"/>
-          <w:u w:val="single"/>
-        </w:rPr>
-      </w:pPr>
-      <w:hyperlink w:anchor="_7.0_Desirable_Requirements" w:history="1">
         <w:r>
           <w:rPr>
             <w:rStyle w:val="Hyperlink"/>
@@ -597,57 +607,7 @@
             <w:sz w:val="28"/>
             <w:szCs w:val="28"/>
           </w:rPr>
-          <w:t>7.0 Desirable Requirements</w:t>
-        </w:r>
-      </w:hyperlink>
-    </w:p>
-    <w:p>
-      <w:pPr>
-        <w:ind w:left="360"/>
-        <w:rPr>
-          <w:rFonts w:ascii="Cambria" w:eastAsia="Cambria" w:hAnsi="Cambria" w:cs="Cambria"/>
-          <w:b/>
-          <w:color w:val="1155CC"/>
-          <w:sz w:val="28"/>
-          <w:szCs w:val="28"/>
-          <w:u w:val="single"/>
-        </w:rPr>
-      </w:pPr>
-      <w:hyperlink w:anchor="_8.0_Optional_Requirements" w:history="1">
-        <w:r>
-          <w:rPr>
-            <w:rStyle w:val="Hyperlink"/>
-            <w:rFonts w:ascii="Cambria" w:eastAsia="Cambria" w:hAnsi="Cambria" w:cs="Cambria"/>
-            <w:b/>
-            <w:sz w:val="28"/>
-            <w:szCs w:val="28"/>
-          </w:rPr>
-          <w:t>8.0 Optional Requirements</w:t>
-        </w:r>
-      </w:hyperlink>
-    </w:p>
-    <w:p>
-      <w:pPr>
-        <w:ind w:left="360"/>
-        <w:rPr>
-          <w:rFonts w:ascii="Cambria" w:eastAsia="Cambria" w:hAnsi="Cambria" w:cs="Cambria"/>
-          <w:b/>
-          <w:color w:val="1155CC"/>
-          <w:sz w:val="28"/>
-          <w:szCs w:val="28"/>
-          <w:u w:val="single"/>
-        </w:rPr>
-      </w:pPr>
-      <w:hyperlink w:anchor="_9.0_Future_Requirements" w:history="1">
-        <w:r>
-          <w:rPr>
-            <w:rStyle w:val="Hyperlink"/>
-            <w:rFonts w:ascii="Cambria" w:eastAsia="Cambria" w:hAnsi="Cambria" w:cs="Cambria"/>
-            <w:b/>
-            <w:sz w:val="28"/>
-            <w:szCs w:val="28"/>
-          </w:rPr>
-          <w:t>9.0 Future Requirements</w:t>
+          <w:t xml:space="preserve"> Requirements</w:t>
         </w:r>
       </w:hyperlink>
     </w:p>
@@ -665,7 +625,7 @@
             <w:szCs w:val="28"/>
             <w:u w:val="single"/>
           </w:rPr>
-          <w:t>10</w:t>
+          <w:t>8</w:t>
         </w:r>
         <w:r>
           <w:rPr>
@@ -694,7 +654,7 @@
             <w:szCs w:val="28"/>
             <w:u w:val="single"/>
           </w:rPr>
-          <w:t>11</w:t>
+          <w:t>9</w:t>
         </w:r>
         <w:r>
           <w:rPr>
@@ -827,16 +787,7 @@
           <w:sz w:val="24"/>
           <w:szCs w:val="24"/>
         </w:rPr>
-        <w:t xml:space="preserve"> </w:t>
-      </w:r>
-      <w:bookmarkStart w:id="3" w:name="_GoBack"/>
-      <w:bookmarkEnd w:id="3"/>
-      <w:r>
-        <w:rPr>
-          <w:sz w:val="24"/>
-          <w:szCs w:val="24"/>
-        </w:rPr>
-        <w:t>view</w:t>
+        <w:t xml:space="preserve"> view</w:t>
       </w:r>
       <w:r>
         <w:rPr>
@@ -931,8 +882,8 @@
           <w:numId w:val="1"/>
         </w:numPr>
       </w:pPr>
-      <w:bookmarkStart w:id="4" w:name="h.1fob9te" w:colFirst="0" w:colLast="0"/>
-      <w:bookmarkEnd w:id="4"/>
+      <w:bookmarkStart w:id="3" w:name="h.1fob9te" w:colFirst="0" w:colLast="0"/>
+      <w:bookmarkEnd w:id="3"/>
       <w:r>
         <w:t>1.2 Scope</w:t>
       </w:r>
@@ -985,7 +936,6 @@
         <w:t xml:space="preserve"> </w:t>
       </w:r>
     </w:p>
-    <w:p/>
     <w:p>
       <w:pPr>
         <w:pStyle w:val="Heading2"/>
@@ -994,27 +944,27 @@
           <w:numId w:val="1"/>
         </w:numPr>
       </w:pPr>
-      <w:bookmarkStart w:id="5" w:name="h.3znysh7" w:colFirst="0" w:colLast="0"/>
+      <w:bookmarkStart w:id="4" w:name="h.3znysh7" w:colFirst="0" w:colLast="0"/>
+      <w:bookmarkEnd w:id="4"/>
+      <w:r>
+        <w:t>1.3 Document Overview</w:t>
+      </w:r>
+    </w:p>
+    <w:p>
+      <w:pPr>
+        <w:ind w:left="720"/>
+      </w:pPr>
+      <w:r>
+        <w:rPr>
+          <w:sz w:val="24"/>
+          <w:szCs w:val="24"/>
+        </w:rPr>
+        <w:t>The purpose of this document is to serve as a guideline for the development of ProManage. It will play a key role in validation of the developed software as well.</w:t>
+      </w:r>
+    </w:p>
+    <w:p>
+      <w:bookmarkStart w:id="5" w:name="h.2et92p0" w:colFirst="0" w:colLast="0"/>
       <w:bookmarkEnd w:id="5"/>
-      <w:r>
-        <w:t>1.3 Document Overview</w:t>
-      </w:r>
-    </w:p>
-    <w:p>
-      <w:pPr>
-        <w:ind w:left="720"/>
-      </w:pPr>
-      <w:r>
-        <w:rPr>
-          <w:sz w:val="24"/>
-          <w:szCs w:val="24"/>
-        </w:rPr>
-        <w:t>The purpose of this document is to serve as a guideline for the development of ProManage. It will play a key role in validation of the developed software as well.</w:t>
-      </w:r>
-    </w:p>
-    <w:p>
-      <w:bookmarkStart w:id="6" w:name="h.2et92p0" w:colFirst="0" w:colLast="0"/>
-      <w:bookmarkEnd w:id="6"/>
     </w:p>
     <w:p>
       <w:pPr>
@@ -1024,8 +974,8 @@
           <w:numId w:val="1"/>
         </w:numPr>
       </w:pPr>
-      <w:bookmarkStart w:id="7" w:name="h.r3pvotp677a0" w:colFirst="0" w:colLast="0"/>
-      <w:bookmarkEnd w:id="7"/>
+      <w:bookmarkStart w:id="6" w:name="h.r3pvotp677a0" w:colFirst="0" w:colLast="0"/>
+      <w:bookmarkEnd w:id="6"/>
       <w:r>
         <w:t>2.0 General Software Requirements</w:t>
       </w:r>
@@ -1072,6 +1022,10 @@
     <w:p>
       <w:pPr>
         <w:ind w:left="720"/>
+        <w:rPr>
+          <w:sz w:val="24"/>
+          <w:szCs w:val="24"/>
+        </w:rPr>
       </w:pPr>
       <w:r>
         <w:rPr>
@@ -1103,8 +1057,37 @@
       </w:r>
     </w:p>
     <w:p>
-      <w:bookmarkStart w:id="8" w:name="h.tyjcwt" w:colFirst="0" w:colLast="0"/>
-      <w:bookmarkEnd w:id="8"/>
+      <w:pPr>
+        <w:ind w:left="720"/>
+        <w:rPr>
+          <w:sz w:val="24"/>
+          <w:szCs w:val="24"/>
+        </w:rPr>
+      </w:pPr>
+      <w:r>
+        <w:rPr>
+          <w:sz w:val="24"/>
+          <w:szCs w:val="24"/>
+        </w:rPr>
+        <w:lastRenderedPageBreak/>
+        <w:t>URS2</w:t>
+      </w:r>
+      <w:r>
+        <w:rPr>
+          <w:sz w:val="24"/>
+          <w:szCs w:val="24"/>
+        </w:rPr>
+        <w:t>.4: The web portal and database should handle up to 5 concurrent user sessions.</w:t>
+      </w:r>
+    </w:p>
+    <w:p>
+      <w:pPr>
+        <w:ind w:left="720"/>
+        <w:rPr>
+          <w:sz w:val="24"/>
+          <w:szCs w:val="24"/>
+        </w:rPr>
+      </w:pPr>
     </w:p>
     <w:p>
       <w:pPr>
@@ -1114,8 +1097,10 @@
           <w:numId w:val="1"/>
         </w:numPr>
       </w:pPr>
-      <w:bookmarkStart w:id="9" w:name="h.sxmmf3yb7a03" w:colFirst="0" w:colLast="0"/>
-      <w:bookmarkEnd w:id="9"/>
+      <w:bookmarkStart w:id="7" w:name="h.tyjcwt" w:colFirst="0" w:colLast="0"/>
+      <w:bookmarkStart w:id="8" w:name="h.sxmmf3yb7a03" w:colFirst="0" w:colLast="0"/>
+      <w:bookmarkEnd w:id="7"/>
+      <w:bookmarkEnd w:id="8"/>
       <w:r>
         <w:t>3.0 User Role Requirements</w:t>
       </w:r>
@@ -1123,85 +1108,320 @@
     <w:p>
       <w:pPr>
         <w:ind w:left="720"/>
-      </w:pPr>
-      <w:r>
-        <w:t>USR3.1: This System should have at least two user roles that any user could have.</w:t>
-      </w:r>
-    </w:p>
-    <w:p>
-      <w:pPr>
-        <w:ind w:left="720"/>
-      </w:pPr>
-      <w:r>
-        <w:t>Users can be a part of one or the other</w:t>
-      </w:r>
-      <w:r>
-        <w:t>, but</w:t>
-      </w:r>
-      <w:r>
-        <w:t xml:space="preserve"> not both</w:t>
-      </w:r>
-      <w:r>
+        <w:rPr>
+          <w:sz w:val="24"/>
+          <w:szCs w:val="24"/>
+        </w:rPr>
+      </w:pPr>
+      <w:r>
+        <w:rPr>
+          <w:sz w:val="24"/>
+          <w:szCs w:val="24"/>
+        </w:rPr>
+        <w:t xml:space="preserve">USR3.1: This System should have at least </w:t>
+      </w:r>
+      <w:r>
+        <w:rPr>
+          <w:sz w:val="24"/>
+          <w:szCs w:val="24"/>
+        </w:rPr>
+        <w:t>three</w:t>
+      </w:r>
+      <w:r>
+        <w:rPr>
+          <w:sz w:val="24"/>
+          <w:szCs w:val="24"/>
+        </w:rPr>
+        <w:t xml:space="preserve"> user roles that any user could have.</w:t>
+      </w:r>
+      <w:r>
+        <w:rPr>
+          <w:sz w:val="24"/>
+          <w:szCs w:val="24"/>
+        </w:rPr>
+        <w:t xml:space="preserve"> </w:t>
+      </w:r>
+      <w:r>
+        <w:rPr>
+          <w:sz w:val="24"/>
+          <w:szCs w:val="24"/>
+        </w:rPr>
+        <w:t xml:space="preserve">Users can be a part of one </w:t>
+      </w:r>
+      <w:r>
+        <w:rPr>
+          <w:sz w:val="24"/>
+          <w:szCs w:val="24"/>
+        </w:rPr>
+        <w:t>and only one.</w:t>
+      </w:r>
+    </w:p>
+    <w:p>
+      <w:pPr>
+        <w:ind w:left="720"/>
+        <w:rPr>
+          <w:sz w:val="24"/>
+          <w:szCs w:val="24"/>
+        </w:rPr>
+      </w:pPr>
+    </w:p>
+    <w:p>
+      <w:pPr>
+        <w:ind w:left="720"/>
+        <w:rPr>
+          <w:sz w:val="24"/>
+          <w:szCs w:val="24"/>
+        </w:rPr>
+      </w:pPr>
+      <w:r>
+        <w:rPr>
+          <w:sz w:val="24"/>
+          <w:szCs w:val="24"/>
+        </w:rPr>
+        <w:t>USR3.</w:t>
+      </w:r>
+      <w:r>
+        <w:rPr>
+          <w:sz w:val="24"/>
+          <w:szCs w:val="24"/>
+        </w:rPr>
+        <w:t>2: There is an</w:t>
+      </w:r>
+      <w:r>
+        <w:rPr>
+          <w:sz w:val="24"/>
+          <w:szCs w:val="24"/>
+        </w:rPr>
+        <w:t xml:space="preserve"> </w:t>
+      </w:r>
+      <w:r>
+        <w:rPr>
+          <w:sz w:val="24"/>
+          <w:szCs w:val="24"/>
+        </w:rPr>
+        <w:t xml:space="preserve">Admin role with </w:t>
+      </w:r>
+      <w:proofErr w:type="spellStart"/>
+      <w:r>
+        <w:rPr>
+          <w:sz w:val="24"/>
+          <w:szCs w:val="24"/>
+        </w:rPr>
+        <w:t>sudo</w:t>
+      </w:r>
+      <w:proofErr w:type="spellEnd"/>
+      <w:r>
+        <w:rPr>
+          <w:sz w:val="24"/>
+          <w:szCs w:val="24"/>
+        </w:rPr>
+        <w:t xml:space="preserve"> privileges</w:t>
+      </w:r>
+      <w:r>
+        <w:rPr>
+          <w:sz w:val="24"/>
+          <w:szCs w:val="24"/>
+        </w:rPr>
         <w:t>.</w:t>
       </w:r>
-    </w:p>
-    <w:p>
-      <w:pPr>
-        <w:ind w:left="720"/>
-      </w:pPr>
-    </w:p>
-    <w:p>
-      <w:pPr>
-        <w:ind w:left="720"/>
-      </w:pPr>
-      <w:r>
-        <w:t>USR3.2: There is one “super user” with elevated privileges and one common user.</w:t>
-      </w:r>
-    </w:p>
-    <w:p>
-      <w:pPr>
-        <w:ind w:left="720"/>
-      </w:pPr>
-    </w:p>
-    <w:p>
-      <w:pPr>
-        <w:ind w:left="720"/>
-      </w:pPr>
-      <w:r>
+      <w:r>
+        <w:rPr>
+          <w:sz w:val="24"/>
+          <w:szCs w:val="24"/>
+        </w:rPr>
+        <w:t xml:space="preserve"> Manager with elevated privileges and tenant with simple privileges</w:t>
+      </w:r>
+    </w:p>
+    <w:p>
+      <w:pPr>
+        <w:ind w:left="720"/>
+        <w:rPr>
+          <w:sz w:val="24"/>
+          <w:szCs w:val="24"/>
+        </w:rPr>
+      </w:pPr>
+    </w:p>
+    <w:p>
+      <w:pPr>
+        <w:ind w:left="720"/>
+        <w:rPr>
+          <w:sz w:val="24"/>
+          <w:szCs w:val="24"/>
+        </w:rPr>
+      </w:pPr>
+      <w:r>
+        <w:rPr>
+          <w:sz w:val="24"/>
+          <w:szCs w:val="24"/>
+        </w:rPr>
         <w:t xml:space="preserve">USR3.3: The </w:t>
       </w:r>
       <w:r>
-        <w:t>Super User</w:t>
-      </w:r>
-      <w:r>
-        <w:t xml:space="preserve"> can create common users and other </w:t>
-      </w:r>
-      <w:r>
-        <w:t>Super Users</w:t>
-      </w:r>
-      <w:r>
-        <w:t>. Common users cannot.</w:t>
-      </w:r>
-    </w:p>
-    <w:p>
-      <w:pPr>
-        <w:ind w:left="720"/>
-      </w:pPr>
-    </w:p>
-    <w:p>
-      <w:pPr>
-        <w:ind w:left="720"/>
-      </w:pPr>
-      <w:r>
-        <w:t>USR3.4: Super users have a view of every part of the system where Common users can only view a part</w:t>
-      </w:r>
-      <w:r>
+        <w:rPr>
+          <w:sz w:val="24"/>
+          <w:szCs w:val="24"/>
+        </w:rPr>
+        <w:t>Admin</w:t>
+      </w:r>
+      <w:r>
+        <w:rPr>
+          <w:sz w:val="24"/>
+          <w:szCs w:val="24"/>
+        </w:rPr>
+        <w:t xml:space="preserve"> ca</w:t>
+      </w:r>
+      <w:r>
+        <w:rPr>
+          <w:sz w:val="24"/>
+          <w:szCs w:val="24"/>
+        </w:rPr>
+        <w:t>n create other users</w:t>
+      </w:r>
+      <w:r>
+        <w:rPr>
+          <w:sz w:val="24"/>
+          <w:szCs w:val="24"/>
+        </w:rPr>
+        <w:t xml:space="preserve">. </w:t>
+      </w:r>
+      <w:r>
+        <w:rPr>
+          <w:sz w:val="24"/>
+          <w:szCs w:val="24"/>
+        </w:rPr>
+        <w:t>No other role can.</w:t>
+      </w:r>
+    </w:p>
+    <w:p>
+      <w:pPr>
+        <w:ind w:left="720"/>
+        <w:rPr>
+          <w:sz w:val="24"/>
+          <w:szCs w:val="24"/>
+        </w:rPr>
+      </w:pPr>
+    </w:p>
+    <w:p>
+      <w:pPr>
+        <w:ind w:left="720"/>
+        <w:rPr>
+          <w:sz w:val="24"/>
+          <w:szCs w:val="24"/>
+        </w:rPr>
+      </w:pPr>
+      <w:r>
+        <w:rPr>
+          <w:sz w:val="24"/>
+          <w:szCs w:val="24"/>
+        </w:rPr>
+        <w:t>USR3.4: Mangers can add tenant users only</w:t>
+      </w:r>
+    </w:p>
+    <w:p>
+      <w:pPr>
+        <w:ind w:left="720"/>
+        <w:rPr>
+          <w:sz w:val="24"/>
+          <w:szCs w:val="24"/>
+        </w:rPr>
+      </w:pPr>
+    </w:p>
+    <w:p>
+      <w:pPr>
+        <w:ind w:left="720"/>
+        <w:rPr>
+          <w:sz w:val="24"/>
+          <w:szCs w:val="24"/>
+        </w:rPr>
+      </w:pPr>
+      <w:r>
+        <w:rPr>
+          <w:sz w:val="24"/>
+          <w:szCs w:val="24"/>
+        </w:rPr>
+        <w:t>USR3.5</w:t>
+      </w:r>
+      <w:r>
+        <w:rPr>
+          <w:sz w:val="24"/>
+          <w:szCs w:val="24"/>
+        </w:rPr>
+        <w:t xml:space="preserve">: </w:t>
+      </w:r>
+      <w:r>
+        <w:rPr>
+          <w:sz w:val="24"/>
+          <w:szCs w:val="24"/>
+        </w:rPr>
+        <w:t>Admin</w:t>
+      </w:r>
+      <w:r>
+        <w:rPr>
+          <w:sz w:val="24"/>
+          <w:szCs w:val="24"/>
+        </w:rPr>
+        <w:t xml:space="preserve">s have a view of every part of the system where </w:t>
+      </w:r>
+      <w:r>
+        <w:rPr>
+          <w:sz w:val="24"/>
+          <w:szCs w:val="24"/>
+        </w:rPr>
+        <w:t>other</w:t>
+      </w:r>
+      <w:r>
+        <w:rPr>
+          <w:sz w:val="24"/>
+          <w:szCs w:val="24"/>
+        </w:rPr>
+        <w:t xml:space="preserve"> users can only view part</w:t>
+      </w:r>
+      <w:r>
+        <w:rPr>
+          <w:sz w:val="24"/>
+          <w:szCs w:val="24"/>
+        </w:rPr>
+        <w:t>s</w:t>
+      </w:r>
+      <w:r>
+        <w:rPr>
+          <w:sz w:val="24"/>
+          <w:szCs w:val="24"/>
+        </w:rPr>
         <w:t>.</w:t>
       </w:r>
     </w:p>
     <w:p>
-      <w:bookmarkStart w:id="10" w:name="h.3dy6vkm" w:colFirst="0" w:colLast="0"/>
-      <w:bookmarkEnd w:id="10"/>
+      <w:pPr>
+        <w:ind w:left="720"/>
+        <w:rPr>
+          <w:sz w:val="24"/>
+          <w:szCs w:val="24"/>
+        </w:rPr>
+      </w:pPr>
+    </w:p>
+    <w:p>
+      <w:pPr>
+        <w:ind w:left="720"/>
+        <w:rPr>
+          <w:sz w:val="24"/>
+          <w:szCs w:val="24"/>
+        </w:rPr>
+      </w:pPr>
+      <w:r>
+        <w:rPr>
+          <w:sz w:val="24"/>
+          <w:szCs w:val="24"/>
+        </w:rPr>
+        <w:t>URS3.6</w:t>
+      </w:r>
+      <w:r>
+        <w:rPr>
+          <w:sz w:val="24"/>
+          <w:szCs w:val="24"/>
+        </w:rPr>
+        <w:t>: Admins will have the ability to adjust user roles (changing from Admin to Common user, and vice versa).</w:t>
+      </w:r>
     </w:p>
     <w:p>
       <w:pPr>
@@ -1211,8 +1431,10 @@
           <w:numId w:val="1"/>
         </w:numPr>
       </w:pPr>
-      <w:bookmarkStart w:id="11" w:name="h.z89qu8x8457a" w:colFirst="0" w:colLast="0"/>
-      <w:bookmarkEnd w:id="11"/>
+      <w:bookmarkStart w:id="9" w:name="h.3dy6vkm" w:colFirst="0" w:colLast="0"/>
+      <w:bookmarkStart w:id="10" w:name="h.z89qu8x8457a" w:colFirst="0" w:colLast="0"/>
+      <w:bookmarkEnd w:id="9"/>
+      <w:bookmarkEnd w:id="10"/>
       <w:r>
         <w:t>4.0 Work Order Requirements</w:t>
       </w:r>
@@ -1251,14 +1473,35 @@
           <w:sz w:val="24"/>
           <w:szCs w:val="24"/>
         </w:rPr>
-        <w:t>Super Users</w:t>
-      </w:r>
-      <w:r>
-        <w:rPr>
-          <w:sz w:val="24"/>
-          <w:szCs w:val="24"/>
-        </w:rPr>
-        <w:t xml:space="preserve"> can see all and common users can only see ones that they have submitted.</w:t>
+        <w:t>Admin</w:t>
+      </w:r>
+      <w:r>
+        <w:rPr>
+          <w:sz w:val="24"/>
+          <w:szCs w:val="24"/>
+        </w:rPr>
+        <w:t>s</w:t>
+      </w:r>
+      <w:r>
+        <w:rPr>
+          <w:sz w:val="24"/>
+          <w:szCs w:val="24"/>
+        </w:rPr>
+        <w:t xml:space="preserve"> can see all and common </w:t>
+      </w:r>
+      <w:r>
+        <w:rPr>
+          <w:sz w:val="24"/>
+          <w:szCs w:val="24"/>
+        </w:rPr>
+        <w:t xml:space="preserve">tenants </w:t>
+      </w:r>
+      <w:r>
+        <w:rPr>
+          <w:sz w:val="24"/>
+          <w:szCs w:val="24"/>
+        </w:rPr>
+        <w:t>can only see ones that they have submitted.</w:t>
       </w:r>
     </w:p>
     <w:p>
@@ -1401,13 +1644,31 @@
     <w:p>
       <w:pPr>
         <w:ind w:left="1440"/>
-      </w:pPr>
-      <w:r>
-        <w:rPr>
-          <w:sz w:val="24"/>
-          <w:szCs w:val="24"/>
-        </w:rPr>
-        <w:t>USR4.4: Managers can modify an</w:t>
+        <w:rPr>
+          <w:sz w:val="24"/>
+          <w:szCs w:val="24"/>
+        </w:rPr>
+      </w:pPr>
+      <w:r>
+        <w:rPr>
+          <w:sz w:val="24"/>
+          <w:szCs w:val="24"/>
+        </w:rPr>
+        <w:t>USR4.</w:t>
+      </w:r>
+      <w:r>
+        <w:rPr>
+          <w:sz w:val="24"/>
+          <w:szCs w:val="24"/>
+        </w:rPr>
+        <w:t>3.</w:t>
+      </w:r>
+      <w:r>
+        <w:rPr>
+          <w:sz w:val="24"/>
+          <w:szCs w:val="24"/>
+        </w:rPr>
+        <w:t>4: Managers can modify an</w:t>
       </w:r>
       <w:r>
         <w:rPr>
@@ -1436,6 +1697,24 @@
           <w:szCs w:val="24"/>
         </w:rPr>
         <w:t>tional information or to update its status.</w:t>
+      </w:r>
+    </w:p>
+    <w:p>
+      <w:pPr>
+        <w:rPr>
+          <w:sz w:val="24"/>
+          <w:szCs w:val="24"/>
+        </w:rPr>
+      </w:pPr>
+    </w:p>
+    <w:p>
+      <w:r>
+        <w:rPr>
+          <w:sz w:val="24"/>
+          <w:szCs w:val="24"/>
+        </w:rPr>
+        <w:tab/>
+        <w:t>USR4.4: Mangers have the ability to query for any existing work orders.</w:t>
       </w:r>
     </w:p>
     <w:p>
@@ -1447,12 +1726,11 @@
         </w:numPr>
         <w:contextualSpacing/>
       </w:pPr>
-      <w:bookmarkStart w:id="12" w:name="h.o83imm1nzjg4" w:colFirst="0" w:colLast="0"/>
-      <w:bookmarkStart w:id="13" w:name="_5.0_Rental_Property"/>
+      <w:bookmarkStart w:id="11" w:name="h.o83imm1nzjg4" w:colFirst="0" w:colLast="0"/>
+      <w:bookmarkStart w:id="12" w:name="_5.0_Rental_Property"/>
+      <w:bookmarkEnd w:id="11"/>
       <w:bookmarkEnd w:id="12"/>
-      <w:bookmarkEnd w:id="13"/>
-      <w:r>
-        <w:lastRenderedPageBreak/>
+      <w:r>
         <w:t>5.0 Rental Property Management Requirements</w:t>
       </w:r>
     </w:p>
@@ -1465,7 +1743,21 @@
           <w:sz w:val="24"/>
           <w:szCs w:val="24"/>
         </w:rPr>
-        <w:t>URS5.1: Super Users have the ability to manage rental properties in the system</w:t>
+        <w:t xml:space="preserve">URS5.1: </w:t>
+      </w:r>
+      <w:r>
+        <w:rPr>
+          <w:sz w:val="24"/>
+          <w:szCs w:val="24"/>
+        </w:rPr>
+        <w:t>Admin</w:t>
+      </w:r>
+      <w:r>
+        <w:rPr>
+          <w:sz w:val="24"/>
+          <w:szCs w:val="24"/>
+        </w:rPr>
+        <w:t>s have the ability to manage rental properties in the system</w:t>
       </w:r>
       <w:r>
         <w:rPr>
@@ -1720,6 +2012,10 @@
     <w:p>
       <w:pPr>
         <w:ind w:left="720"/>
+        <w:rPr>
+          <w:sz w:val="24"/>
+          <w:szCs w:val="24"/>
+        </w:rPr>
       </w:pPr>
       <w:r>
         <w:rPr>
@@ -1748,6 +2044,27 @@
           <w:szCs w:val="24"/>
         </w:rPr>
         <w:t>distinguishing individual apartments and assigning leases</w:t>
+      </w:r>
+    </w:p>
+    <w:p>
+      <w:pPr>
+        <w:ind w:left="720"/>
+        <w:rPr>
+          <w:sz w:val="24"/>
+          <w:szCs w:val="24"/>
+        </w:rPr>
+      </w:pPr>
+    </w:p>
+    <w:p>
+      <w:pPr>
+        <w:ind w:left="720"/>
+      </w:pPr>
+      <w:r>
+        <w:rPr>
+          <w:sz w:val="24"/>
+          <w:szCs w:val="24"/>
+        </w:rPr>
+        <w:t>USR5.3: There is the ability to query property information</w:t>
       </w:r>
     </w:p>
     <w:p>
@@ -1759,41 +2076,153 @@
         </w:numPr>
         <w:contextualSpacing/>
       </w:pPr>
-      <w:bookmarkStart w:id="14" w:name="h.6g3meredxca" w:colFirst="0" w:colLast="0"/>
-      <w:bookmarkStart w:id="15" w:name="_6.0_Contact_Management"/>
+      <w:bookmarkStart w:id="13" w:name="h.6g3meredxca" w:colFirst="0" w:colLast="0"/>
+      <w:bookmarkStart w:id="14" w:name="_6.0_Contact_Management"/>
+      <w:bookmarkEnd w:id="13"/>
       <w:bookmarkEnd w:id="14"/>
+      <w:r>
+        <w:t>6.0 Contact Management Requirements</w:t>
+      </w:r>
+    </w:p>
+    <w:p>
+      <w:pPr>
+        <w:ind w:left="720"/>
+      </w:pPr>
+      <w:r>
+        <w:rPr>
+          <w:sz w:val="24"/>
+          <w:szCs w:val="24"/>
+        </w:rPr>
+        <w:t xml:space="preserve">URS6.1: </w:t>
+      </w:r>
+      <w:r>
+        <w:rPr>
+          <w:sz w:val="24"/>
+          <w:szCs w:val="24"/>
+        </w:rPr>
+        <w:t>Admin</w:t>
+      </w:r>
+      <w:r>
+        <w:rPr>
+          <w:sz w:val="24"/>
+          <w:szCs w:val="24"/>
+        </w:rPr>
+        <w:t>s will have the ability to add / remove contacts and contact information from the system.</w:t>
+      </w:r>
+    </w:p>
+    <w:p>
+      <w:pPr>
+        <w:ind w:left="720"/>
+      </w:pPr>
+    </w:p>
+    <w:p>
+      <w:pPr>
+        <w:ind w:left="720"/>
+      </w:pPr>
+      <w:r>
+        <w:rPr>
+          <w:sz w:val="24"/>
+          <w:szCs w:val="24"/>
+        </w:rPr>
+        <w:t>URS6.2: Contacts will have the ability to be assigned groups</w:t>
+      </w:r>
+      <w:r>
+        <w:rPr>
+          <w:sz w:val="24"/>
+          <w:szCs w:val="24"/>
+        </w:rPr>
+        <w:t>.</w:t>
+      </w:r>
+    </w:p>
+    <w:p>
+      <w:pPr>
+        <w:ind w:left="720"/>
+      </w:pPr>
+    </w:p>
+    <w:p>
+      <w:pPr>
+        <w:ind w:left="720"/>
+      </w:pPr>
+      <w:r>
+        <w:rPr>
+          <w:sz w:val="24"/>
+          <w:szCs w:val="24"/>
+        </w:rPr>
+        <w:t xml:space="preserve">URS6.3: </w:t>
+      </w:r>
+      <w:r>
+        <w:rPr>
+          <w:sz w:val="24"/>
+          <w:szCs w:val="24"/>
+        </w:rPr>
+        <w:t>Admin</w:t>
+      </w:r>
+      <w:r>
+        <w:rPr>
+          <w:sz w:val="24"/>
+          <w:szCs w:val="24"/>
+        </w:rPr>
+        <w:t>s will have the ability to create email templates</w:t>
+      </w:r>
+      <w:r>
+        <w:rPr>
+          <w:sz w:val="24"/>
+          <w:szCs w:val="24"/>
+        </w:rPr>
+        <w:t>.</w:t>
+      </w:r>
+    </w:p>
+    <w:p>
+      <w:pPr>
+        <w:ind w:left="720"/>
+      </w:pPr>
+      <w:r>
+        <w:rPr>
+          <w:sz w:val="24"/>
+          <w:szCs w:val="24"/>
+        </w:rPr>
+        <w:tab/>
+      </w:r>
+    </w:p>
+    <w:p>
+      <w:pPr>
+        <w:ind w:left="1440"/>
+      </w:pPr>
+      <w:r>
+        <w:rPr>
+          <w:sz w:val="24"/>
+          <w:szCs w:val="24"/>
+        </w:rPr>
+        <w:t>URS6.3.1: Email templates will have the ability to be filled in using contact info and be sent to specific contact groups</w:t>
+      </w:r>
+      <w:r>
+        <w:rPr>
+          <w:sz w:val="24"/>
+          <w:szCs w:val="24"/>
+        </w:rPr>
+        <w:t>.</w:t>
+      </w:r>
+    </w:p>
+    <w:p>
+      <w:bookmarkStart w:id="15" w:name="h.y86fyzwlwpyb" w:colFirst="0" w:colLast="0"/>
       <w:bookmarkEnd w:id="15"/>
-      <w:r>
-        <w:t>6.0 Contact Management Requirements</w:t>
-      </w:r>
-    </w:p>
-    <w:p>
-      <w:pPr>
-        <w:ind w:left="720"/>
-      </w:pPr>
-      <w:r>
-        <w:rPr>
-          <w:sz w:val="24"/>
-          <w:szCs w:val="24"/>
-        </w:rPr>
-        <w:t>URS6.1: Super Users will have the ability to add / remove contacts and contact information from the system.</w:t>
-      </w:r>
-    </w:p>
-    <w:p>
-      <w:pPr>
-        <w:ind w:left="720"/>
-      </w:pPr>
-    </w:p>
-    <w:p>
-      <w:pPr>
-        <w:ind w:left="720"/>
-      </w:pPr>
-      <w:r>
-        <w:rPr>
-          <w:sz w:val="24"/>
-          <w:szCs w:val="24"/>
-        </w:rPr>
-        <w:t>URS6.2: Contacts will have the ability to be assigned groups</w:t>
+    </w:p>
+    <w:p>
+      <w:pPr>
+        <w:ind w:left="720"/>
+        <w:rPr>
+          <w:sz w:val="24"/>
+          <w:szCs w:val="24"/>
+        </w:rPr>
+      </w:pPr>
+      <w:bookmarkStart w:id="16" w:name="h.1t3h5sf" w:colFirst="0" w:colLast="0"/>
+      <w:bookmarkEnd w:id="16"/>
+      <w:r>
+        <w:rPr>
+          <w:sz w:val="24"/>
+          <w:szCs w:val="24"/>
+        </w:rPr>
+        <w:t>URS6.4: Contacts have the ability to be marked as tenants and then attached to a property or unit</w:t>
       </w:r>
       <w:r>
         <w:rPr>
@@ -1806,95 +2235,34 @@
     <w:p>
       <w:pPr>
         <w:ind w:left="720"/>
-      </w:pPr>
-    </w:p>
-    <w:p>
-      <w:pPr>
-        <w:ind w:left="720"/>
-      </w:pPr>
-      <w:r>
-        <w:rPr>
-          <w:sz w:val="24"/>
-          <w:szCs w:val="24"/>
-        </w:rPr>
-        <w:t>URS6.3: Super Users will have the ability to create email templates</w:t>
-      </w:r>
-      <w:r>
-        <w:rPr>
-          <w:sz w:val="24"/>
-          <w:szCs w:val="24"/>
-        </w:rPr>
-        <w:t>.</w:t>
-      </w:r>
-    </w:p>
-    <w:p>
-      <w:pPr>
-        <w:ind w:left="720"/>
-      </w:pPr>
-      <w:r>
-        <w:rPr>
-          <w:sz w:val="24"/>
-          <w:szCs w:val="24"/>
-        </w:rPr>
-        <w:tab/>
-      </w:r>
-    </w:p>
-    <w:p>
-      <w:pPr>
-        <w:ind w:left="1440"/>
-      </w:pPr>
-      <w:r>
-        <w:rPr>
-          <w:sz w:val="24"/>
-          <w:szCs w:val="24"/>
-        </w:rPr>
-        <w:t>URS6.3.1: Email templates will have the ability to be filled in using contact info and be sent to specific contact groups</w:t>
-      </w:r>
-      <w:r>
-        <w:rPr>
-          <w:sz w:val="24"/>
-          <w:szCs w:val="24"/>
-        </w:rPr>
-        <w:t>.</w:t>
-      </w:r>
-    </w:p>
-    <w:p>
-      <w:bookmarkStart w:id="16" w:name="h.y86fyzwlwpyb" w:colFirst="0" w:colLast="0"/>
-      <w:bookmarkEnd w:id="16"/>
-    </w:p>
-    <w:p>
-      <w:pPr>
-        <w:ind w:left="720"/>
-        <w:rPr>
-          <w:sz w:val="24"/>
-          <w:szCs w:val="24"/>
-        </w:rPr>
-      </w:pPr>
-      <w:bookmarkStart w:id="17" w:name="h.1t3h5sf" w:colFirst="0" w:colLast="0"/>
-      <w:bookmarkEnd w:id="17"/>
-      <w:r>
-        <w:rPr>
-          <w:sz w:val="24"/>
-          <w:szCs w:val="24"/>
-        </w:rPr>
-        <w:t>URS6.4: Contacts have the ability to be marked as tenants and then attached to a property or unit</w:t>
-      </w:r>
-      <w:r>
-        <w:rPr>
-          <w:sz w:val="24"/>
-          <w:szCs w:val="24"/>
-        </w:rPr>
-        <w:t>.</w:t>
-      </w:r>
-    </w:p>
-    <w:p>
-      <w:pPr>
-        <w:ind w:left="720"/>
-        <w:rPr>
-          <w:sz w:val="24"/>
-          <w:szCs w:val="24"/>
-        </w:rPr>
-      </w:pPr>
+        <w:rPr>
+          <w:sz w:val="24"/>
+          <w:szCs w:val="24"/>
+        </w:rPr>
+      </w:pPr>
+    </w:p>
+    <w:p>
+      <w:pPr>
+        <w:ind w:left="720"/>
+        <w:rPr>
+          <w:sz w:val="24"/>
+          <w:szCs w:val="24"/>
+        </w:rPr>
+      </w:pPr>
+      <w:r>
+        <w:rPr>
+          <w:sz w:val="24"/>
+          <w:szCs w:val="24"/>
+        </w:rPr>
+        <w:t>URS6.5</w:t>
+      </w:r>
+      <w:r>
+        <w:rPr>
+          <w:sz w:val="24"/>
+          <w:szCs w:val="24"/>
+        </w:rPr>
+        <w:t>: The application will send out text message notifications of rent due dates and amount to tenants.</w:t>
+      </w:r>
     </w:p>
     <w:p>
       <w:pPr>
@@ -1905,562 +2273,348 @@
         </w:numPr>
         <w:contextualSpacing/>
       </w:pPr>
-      <w:bookmarkStart w:id="18" w:name="_7.0_Desirable_Requirements"/>
+      <w:bookmarkStart w:id="17" w:name="_7.0_Desirable_Requirements"/>
+      <w:bookmarkEnd w:id="17"/>
+      <w:r>
+        <w:t xml:space="preserve">7.0 </w:t>
+      </w:r>
+      <w:r>
+        <w:t>Reporting</w:t>
+      </w:r>
+      <w:r>
+        <w:t xml:space="preserve"> Requirements</w:t>
+      </w:r>
+    </w:p>
+    <w:p>
+      <w:pPr>
+        <w:ind w:left="720"/>
+        <w:rPr>
+          <w:sz w:val="24"/>
+          <w:szCs w:val="24"/>
+        </w:rPr>
+      </w:pPr>
+      <w:r>
+        <w:rPr>
+          <w:sz w:val="24"/>
+          <w:szCs w:val="24"/>
+        </w:rPr>
+        <w:t>URS7.</w:t>
+      </w:r>
+      <w:r>
+        <w:rPr>
+          <w:sz w:val="24"/>
+          <w:szCs w:val="24"/>
+        </w:rPr>
+        <w:t>1</w:t>
+      </w:r>
+      <w:r>
+        <w:rPr>
+          <w:sz w:val="24"/>
+          <w:szCs w:val="24"/>
+        </w:rPr>
+        <w:t>: There will exist a document archive for rental agreements and other related documents.</w:t>
+      </w:r>
+    </w:p>
+    <w:p>
+      <w:pPr>
+        <w:ind w:left="720"/>
+        <w:rPr>
+          <w:sz w:val="24"/>
+          <w:szCs w:val="24"/>
+        </w:rPr>
+      </w:pPr>
+    </w:p>
+    <w:p>
+      <w:pPr>
+        <w:ind w:left="720"/>
+        <w:rPr>
+          <w:sz w:val="24"/>
+          <w:szCs w:val="24"/>
+        </w:rPr>
+      </w:pPr>
+      <w:r>
+        <w:rPr>
+          <w:sz w:val="24"/>
+          <w:szCs w:val="24"/>
+        </w:rPr>
+        <w:t>URS7.2</w:t>
+      </w:r>
+      <w:r>
+        <w:rPr>
+          <w:sz w:val="24"/>
+          <w:szCs w:val="24"/>
+        </w:rPr>
+        <w:t>: Several categories of historical data and reporting functions will be added, including the ability to view the following information:</w:t>
+      </w:r>
+    </w:p>
+    <w:p>
+      <w:pPr>
+        <w:ind w:left="720"/>
+        <w:rPr>
+          <w:sz w:val="24"/>
+          <w:szCs w:val="24"/>
+        </w:rPr>
+      </w:pPr>
+    </w:p>
+    <w:p>
+      <w:pPr>
+        <w:ind w:left="720"/>
+        <w:rPr>
+          <w:sz w:val="24"/>
+          <w:szCs w:val="24"/>
+        </w:rPr>
+      </w:pPr>
+      <w:r>
+        <w:rPr>
+          <w:sz w:val="24"/>
+          <w:szCs w:val="24"/>
+        </w:rPr>
+        <w:tab/>
+        <w:t>URS7.2</w:t>
+      </w:r>
+      <w:r>
+        <w:rPr>
+          <w:sz w:val="24"/>
+          <w:szCs w:val="24"/>
+        </w:rPr>
+        <w:t>.1: Rent data</w:t>
+      </w:r>
+    </w:p>
+    <w:p>
+      <w:pPr>
+        <w:ind w:left="720"/>
+        <w:rPr>
+          <w:sz w:val="24"/>
+          <w:szCs w:val="24"/>
+        </w:rPr>
+      </w:pPr>
+    </w:p>
+    <w:p>
+      <w:pPr>
+        <w:ind w:left="720"/>
+        <w:rPr>
+          <w:sz w:val="24"/>
+          <w:szCs w:val="24"/>
+        </w:rPr>
+      </w:pPr>
+      <w:r>
+        <w:rPr>
+          <w:sz w:val="24"/>
+          <w:szCs w:val="24"/>
+        </w:rPr>
+        <w:tab/>
+        <w:t>URS7.2</w:t>
+      </w:r>
+      <w:r>
+        <w:rPr>
+          <w:sz w:val="24"/>
+          <w:szCs w:val="24"/>
+        </w:rPr>
+        <w:t>.2: Lease information</w:t>
+      </w:r>
+    </w:p>
+    <w:p>
+      <w:pPr>
+        <w:ind w:left="720"/>
+        <w:rPr>
+          <w:sz w:val="24"/>
+          <w:szCs w:val="24"/>
+        </w:rPr>
+      </w:pPr>
+    </w:p>
+    <w:p>
+      <w:pPr>
+        <w:ind w:left="720"/>
+        <w:rPr>
+          <w:sz w:val="24"/>
+          <w:szCs w:val="24"/>
+        </w:rPr>
+      </w:pPr>
+      <w:r>
+        <w:rPr>
+          <w:sz w:val="24"/>
+          <w:szCs w:val="24"/>
+        </w:rPr>
+        <w:tab/>
+        <w:t>URS7.2</w:t>
+      </w:r>
+      <w:r>
+        <w:rPr>
+          <w:sz w:val="24"/>
+          <w:szCs w:val="24"/>
+        </w:rPr>
+        <w:t>.3: Utility charges (if applicable)</w:t>
+      </w:r>
+    </w:p>
+    <w:p>
+      <w:pPr>
+        <w:ind w:left="720"/>
+        <w:rPr>
+          <w:sz w:val="24"/>
+          <w:szCs w:val="24"/>
+        </w:rPr>
+      </w:pPr>
+    </w:p>
+    <w:p>
+      <w:pPr>
+        <w:ind w:left="720"/>
+        <w:rPr>
+          <w:sz w:val="24"/>
+          <w:szCs w:val="24"/>
+        </w:rPr>
+      </w:pPr>
+      <w:r>
+        <w:rPr>
+          <w:sz w:val="24"/>
+          <w:szCs w:val="24"/>
+        </w:rPr>
+        <w:tab/>
+        <w:t>URS7.2</w:t>
+      </w:r>
+      <w:r>
+        <w:rPr>
+          <w:sz w:val="24"/>
+          <w:szCs w:val="24"/>
+        </w:rPr>
+        <w:t>.4: Property work history</w:t>
+      </w:r>
+    </w:p>
+    <w:p>
+      <w:pPr>
+        <w:rPr>
+          <w:sz w:val="24"/>
+          <w:szCs w:val="24"/>
+        </w:rPr>
+      </w:pPr>
+    </w:p>
+    <w:p>
+      <w:pPr>
+        <w:ind w:left="720"/>
+        <w:rPr>
+          <w:sz w:val="24"/>
+          <w:szCs w:val="24"/>
+        </w:rPr>
+      </w:pPr>
+      <w:r>
+        <w:rPr>
+          <w:sz w:val="24"/>
+          <w:szCs w:val="24"/>
+        </w:rPr>
+        <w:tab/>
+        <w:t>URS7.2</w:t>
+      </w:r>
+      <w:r>
+        <w:rPr>
+          <w:sz w:val="24"/>
+          <w:szCs w:val="24"/>
+        </w:rPr>
+        <w:t>.5: Tenant income and other information</w:t>
+      </w:r>
+    </w:p>
+    <w:p>
+      <w:pPr>
+        <w:rPr>
+          <w:sz w:val="24"/>
+          <w:szCs w:val="24"/>
+        </w:rPr>
+      </w:pPr>
+    </w:p>
+    <w:p>
+      <w:pPr>
+        <w:ind w:left="720"/>
+        <w:rPr>
+          <w:sz w:val="24"/>
+          <w:szCs w:val="24"/>
+        </w:rPr>
+      </w:pPr>
+      <w:r>
+        <w:rPr>
+          <w:sz w:val="24"/>
+          <w:szCs w:val="24"/>
+        </w:rPr>
+        <w:tab/>
+        <w:t>URS7.2</w:t>
+      </w:r>
+      <w:r>
+        <w:rPr>
+          <w:sz w:val="24"/>
+          <w:szCs w:val="24"/>
+        </w:rPr>
+        <w:t>.6: Accounting and asset information</w:t>
+      </w:r>
+    </w:p>
+    <w:p>
+      <w:pPr>
+        <w:rPr>
+          <w:sz w:val="24"/>
+          <w:szCs w:val="24"/>
+        </w:rPr>
+      </w:pPr>
+    </w:p>
+    <w:p>
+      <w:pPr>
+        <w:ind w:left="720"/>
+        <w:rPr>
+          <w:sz w:val="24"/>
+          <w:szCs w:val="24"/>
+        </w:rPr>
+      </w:pPr>
+      <w:r>
+        <w:rPr>
+          <w:sz w:val="24"/>
+          <w:szCs w:val="24"/>
+        </w:rPr>
+        <w:tab/>
+        <w:t>URS7.2</w:t>
+      </w:r>
+      <w:r>
+        <w:rPr>
+          <w:sz w:val="24"/>
+          <w:szCs w:val="24"/>
+        </w:rPr>
+        <w:t>.7: Work orders</w:t>
+      </w:r>
+    </w:p>
+    <w:p>
+      <w:pPr>
+        <w:rPr>
+          <w:sz w:val="24"/>
+          <w:szCs w:val="24"/>
+        </w:rPr>
+      </w:pPr>
+    </w:p>
+    <w:p>
+      <w:pPr>
+        <w:ind w:left="720"/>
+        <w:rPr>
+          <w:sz w:val="24"/>
+          <w:szCs w:val="24"/>
+        </w:rPr>
+      </w:pPr>
+      <w:r>
+        <w:rPr>
+          <w:sz w:val="24"/>
+          <w:szCs w:val="24"/>
+        </w:rPr>
+        <w:tab/>
+        <w:t>URS7.2</w:t>
+      </w:r>
+      <w:r>
+        <w:rPr>
+          <w:sz w:val="24"/>
+          <w:szCs w:val="24"/>
+        </w:rPr>
+        <w:t>.8: Vacancies</w:t>
+      </w:r>
+      <w:r>
+        <w:rPr>
+          <w:sz w:val="24"/>
+          <w:szCs w:val="24"/>
+        </w:rPr>
+        <w:t>.</w:t>
+      </w:r>
+      <w:bookmarkStart w:id="18" w:name="_8.0_Optional_Requirements"/>
       <w:bookmarkEnd w:id="18"/>
-      <w:r>
-        <w:lastRenderedPageBreak/>
-        <w:t>7</w:t>
-      </w:r>
-      <w:r>
-        <w:t xml:space="preserve">.0 </w:t>
-      </w:r>
-      <w:r>
-        <w:t>Desirable Requirements</w:t>
-      </w:r>
-    </w:p>
-    <w:p>
-      <w:pPr>
-        <w:ind w:left="720"/>
-        <w:rPr>
-          <w:sz w:val="24"/>
-          <w:szCs w:val="24"/>
-        </w:rPr>
-      </w:pPr>
-      <w:r>
-        <w:rPr>
-          <w:sz w:val="24"/>
-          <w:szCs w:val="24"/>
-        </w:rPr>
-        <w:t>URS7.1: The web portal will be expanded into a mobile (Android) application.</w:t>
-      </w:r>
-    </w:p>
-    <w:p>
-      <w:pPr>
-        <w:ind w:left="720"/>
-        <w:rPr>
-          <w:sz w:val="24"/>
-          <w:szCs w:val="24"/>
-        </w:rPr>
-      </w:pPr>
-    </w:p>
-    <w:p>
-      <w:pPr>
-        <w:ind w:left="720"/>
-        <w:rPr>
-          <w:sz w:val="24"/>
-          <w:szCs w:val="24"/>
-        </w:rPr>
-      </w:pPr>
-      <w:r>
-        <w:rPr>
-          <w:sz w:val="24"/>
-          <w:szCs w:val="24"/>
-        </w:rPr>
-        <w:t>URS7.2: The application will send out text message notifications of rent due dates and amount to tenants.</w:t>
-      </w:r>
-    </w:p>
-    <w:p>
-      <w:pPr>
-        <w:ind w:left="720"/>
-        <w:rPr>
-          <w:sz w:val="24"/>
-          <w:szCs w:val="24"/>
-        </w:rPr>
-      </w:pPr>
-    </w:p>
-    <w:p>
-      <w:pPr>
-        <w:ind w:left="720"/>
-        <w:rPr>
-          <w:sz w:val="24"/>
-          <w:szCs w:val="24"/>
-        </w:rPr>
-      </w:pPr>
-      <w:r>
-        <w:rPr>
-          <w:sz w:val="24"/>
-          <w:szCs w:val="24"/>
-        </w:rPr>
-        <w:t xml:space="preserve">URS7.3: </w:t>
-      </w:r>
-      <w:r>
-        <w:rPr>
-          <w:sz w:val="24"/>
-          <w:szCs w:val="24"/>
-        </w:rPr>
-        <w:t>Super U</w:t>
-      </w:r>
-      <w:r>
-        <w:rPr>
-          <w:sz w:val="24"/>
-          <w:szCs w:val="24"/>
-        </w:rPr>
-        <w:t xml:space="preserve">sers will have the ability to adjust user roles (changing from </w:t>
-      </w:r>
-      <w:r>
-        <w:rPr>
-          <w:sz w:val="24"/>
-          <w:szCs w:val="24"/>
-        </w:rPr>
-        <w:t>Super User</w:t>
-      </w:r>
-      <w:r>
-        <w:rPr>
-          <w:sz w:val="24"/>
-          <w:szCs w:val="24"/>
-        </w:rPr>
-        <w:t xml:space="preserve"> to </w:t>
-      </w:r>
-      <w:r>
-        <w:rPr>
-          <w:sz w:val="24"/>
-          <w:szCs w:val="24"/>
-        </w:rPr>
-        <w:t>C</w:t>
-      </w:r>
-      <w:r>
-        <w:rPr>
-          <w:sz w:val="24"/>
-          <w:szCs w:val="24"/>
-        </w:rPr>
-        <w:t>ommon user, and vice versa).</w:t>
-      </w:r>
-    </w:p>
-    <w:p>
-      <w:pPr>
-        <w:ind w:left="720"/>
-        <w:rPr>
-          <w:sz w:val="24"/>
-          <w:szCs w:val="24"/>
-        </w:rPr>
-      </w:pPr>
-    </w:p>
-    <w:p>
-      <w:pPr>
-        <w:ind w:left="720"/>
-        <w:rPr>
-          <w:sz w:val="24"/>
-          <w:szCs w:val="24"/>
-        </w:rPr>
-      </w:pPr>
-      <w:r>
-        <w:rPr>
-          <w:sz w:val="24"/>
-          <w:szCs w:val="24"/>
-        </w:rPr>
-        <w:t>URS7.4: A flexible permissions system should exist to quickly change the permissions of different user types.</w:t>
-      </w:r>
-    </w:p>
-    <w:p>
-      <w:pPr>
-        <w:ind w:left="720"/>
-        <w:rPr>
-          <w:sz w:val="24"/>
-          <w:szCs w:val="24"/>
-        </w:rPr>
-      </w:pPr>
-    </w:p>
-    <w:p>
-      <w:pPr>
-        <w:ind w:left="720"/>
-        <w:rPr>
-          <w:sz w:val="24"/>
-          <w:szCs w:val="24"/>
-        </w:rPr>
-      </w:pPr>
-      <w:r>
-        <w:rPr>
-          <w:sz w:val="24"/>
-          <w:szCs w:val="24"/>
-        </w:rPr>
-        <w:t>URS7.5: There will be an E-signature system for signing documents.</w:t>
-      </w:r>
-    </w:p>
-    <w:p>
-      <w:pPr>
-        <w:ind w:left="720"/>
-        <w:rPr>
-          <w:sz w:val="24"/>
-          <w:szCs w:val="24"/>
-        </w:rPr>
-      </w:pPr>
-    </w:p>
-    <w:p>
-      <w:pPr>
-        <w:ind w:left="720"/>
-        <w:rPr>
-          <w:sz w:val="24"/>
-          <w:szCs w:val="24"/>
-        </w:rPr>
-      </w:pPr>
-      <w:r>
-        <w:rPr>
-          <w:sz w:val="24"/>
-          <w:szCs w:val="24"/>
-        </w:rPr>
-        <w:t>URS7.6: There will exist a document archive for rental agreements and other related documents.</w:t>
-      </w:r>
-    </w:p>
-    <w:p>
-      <w:pPr>
-        <w:ind w:left="720"/>
-        <w:rPr>
-          <w:sz w:val="24"/>
-          <w:szCs w:val="24"/>
-        </w:rPr>
-      </w:pPr>
-    </w:p>
-    <w:p>
-      <w:pPr>
-        <w:ind w:left="720"/>
-        <w:rPr>
-          <w:sz w:val="24"/>
-          <w:szCs w:val="24"/>
-        </w:rPr>
-      </w:pPr>
-      <w:r>
-        <w:rPr>
-          <w:sz w:val="24"/>
-          <w:szCs w:val="24"/>
-        </w:rPr>
-        <w:t>URS7.7: Property managers will have the ability to view and update floor plans, and tenants will have the ability to view them.</w:t>
-      </w:r>
-    </w:p>
-    <w:p>
-      <w:pPr>
-        <w:ind w:left="720"/>
-        <w:rPr>
-          <w:sz w:val="24"/>
-          <w:szCs w:val="24"/>
-        </w:rPr>
-      </w:pPr>
-    </w:p>
-    <w:p>
-      <w:pPr>
-        <w:ind w:left="720"/>
-        <w:rPr>
-          <w:sz w:val="24"/>
-          <w:szCs w:val="24"/>
-        </w:rPr>
-      </w:pPr>
-      <w:r>
-        <w:rPr>
-          <w:sz w:val="24"/>
-          <w:szCs w:val="24"/>
-        </w:rPr>
-        <w:t>URS7.8: Several categories of historical data and reporting functions will be added, including the ability to view the following information:</w:t>
-      </w:r>
-    </w:p>
-    <w:p>
-      <w:pPr>
-        <w:ind w:left="720"/>
-        <w:rPr>
-          <w:sz w:val="24"/>
-          <w:szCs w:val="24"/>
-        </w:rPr>
-      </w:pPr>
-    </w:p>
-    <w:p>
-      <w:pPr>
-        <w:ind w:left="720"/>
-        <w:rPr>
-          <w:sz w:val="24"/>
-          <w:szCs w:val="24"/>
-        </w:rPr>
-      </w:pPr>
-      <w:r>
-        <w:rPr>
-          <w:sz w:val="24"/>
-          <w:szCs w:val="24"/>
-        </w:rPr>
-        <w:tab/>
-        <w:t>URS7.8.1: Rent data</w:t>
-      </w:r>
-    </w:p>
-    <w:p>
-      <w:pPr>
-        <w:ind w:left="720"/>
-        <w:rPr>
-          <w:sz w:val="24"/>
-          <w:szCs w:val="24"/>
-        </w:rPr>
-      </w:pPr>
-    </w:p>
-    <w:p>
-      <w:pPr>
-        <w:ind w:left="720"/>
-        <w:rPr>
-          <w:sz w:val="24"/>
-          <w:szCs w:val="24"/>
-        </w:rPr>
-      </w:pPr>
-      <w:r>
-        <w:rPr>
-          <w:sz w:val="24"/>
-          <w:szCs w:val="24"/>
-        </w:rPr>
-        <w:tab/>
-        <w:t>URS7.8.</w:t>
-      </w:r>
-      <w:r>
-        <w:rPr>
-          <w:sz w:val="24"/>
-          <w:szCs w:val="24"/>
-        </w:rPr>
-        <w:t>2: Lease information</w:t>
-      </w:r>
-    </w:p>
-    <w:p>
-      <w:pPr>
-        <w:ind w:left="720"/>
-        <w:rPr>
-          <w:sz w:val="24"/>
-          <w:szCs w:val="24"/>
-        </w:rPr>
-      </w:pPr>
-    </w:p>
-    <w:p>
-      <w:pPr>
-        <w:ind w:left="720"/>
-        <w:rPr>
-          <w:sz w:val="24"/>
-          <w:szCs w:val="24"/>
-        </w:rPr>
-      </w:pPr>
-      <w:r>
-        <w:rPr>
-          <w:sz w:val="24"/>
-          <w:szCs w:val="24"/>
-        </w:rPr>
-        <w:tab/>
-        <w:t>URS7.8.</w:t>
-      </w:r>
-      <w:r>
-        <w:rPr>
-          <w:sz w:val="24"/>
-          <w:szCs w:val="24"/>
-        </w:rPr>
-        <w:t>3: Utility charges (if applicable)</w:t>
-      </w:r>
-    </w:p>
-    <w:p>
-      <w:pPr>
-        <w:ind w:left="720"/>
-        <w:rPr>
-          <w:sz w:val="24"/>
-          <w:szCs w:val="24"/>
-        </w:rPr>
-      </w:pPr>
-    </w:p>
-    <w:p>
-      <w:pPr>
-        <w:ind w:left="720"/>
-        <w:rPr>
-          <w:sz w:val="24"/>
-          <w:szCs w:val="24"/>
-        </w:rPr>
-      </w:pPr>
-      <w:r>
-        <w:rPr>
-          <w:sz w:val="24"/>
-          <w:szCs w:val="24"/>
-        </w:rPr>
-        <w:tab/>
-        <w:t>URS7.8.</w:t>
-      </w:r>
-      <w:r>
-        <w:rPr>
-          <w:sz w:val="24"/>
-          <w:szCs w:val="24"/>
-        </w:rPr>
-        <w:t>4: Property work history</w:t>
-      </w:r>
-    </w:p>
-    <w:p>
-      <w:pPr>
-        <w:rPr>
-          <w:sz w:val="24"/>
-          <w:szCs w:val="24"/>
-        </w:rPr>
-      </w:pPr>
-    </w:p>
-    <w:p>
-      <w:pPr>
-        <w:ind w:left="720"/>
-        <w:rPr>
-          <w:sz w:val="24"/>
-          <w:szCs w:val="24"/>
-        </w:rPr>
-      </w:pPr>
-      <w:r>
-        <w:rPr>
-          <w:sz w:val="24"/>
-          <w:szCs w:val="24"/>
-        </w:rPr>
-        <w:tab/>
-        <w:t>URS7.8.</w:t>
-      </w:r>
-      <w:r>
-        <w:rPr>
-          <w:sz w:val="24"/>
-          <w:szCs w:val="24"/>
-        </w:rPr>
-        <w:t>5: Tenant income and other information</w:t>
-      </w:r>
-    </w:p>
-    <w:p>
-      <w:pPr>
-        <w:rPr>
-          <w:sz w:val="24"/>
-          <w:szCs w:val="24"/>
-        </w:rPr>
-      </w:pPr>
-    </w:p>
-    <w:p>
-      <w:pPr>
-        <w:ind w:left="720"/>
-        <w:rPr>
-          <w:sz w:val="24"/>
-          <w:szCs w:val="24"/>
-        </w:rPr>
-      </w:pPr>
-      <w:r>
-        <w:rPr>
-          <w:sz w:val="24"/>
-          <w:szCs w:val="24"/>
-        </w:rPr>
-        <w:tab/>
-        <w:t>URS7.8.6: Accounting and asset information</w:t>
-      </w:r>
-    </w:p>
-    <w:p>
-      <w:pPr>
-        <w:rPr>
-          <w:sz w:val="24"/>
-          <w:szCs w:val="24"/>
-        </w:rPr>
-      </w:pPr>
-    </w:p>
-    <w:p>
-      <w:pPr>
-        <w:ind w:left="720"/>
-        <w:rPr>
-          <w:sz w:val="24"/>
-          <w:szCs w:val="24"/>
-        </w:rPr>
-      </w:pPr>
-      <w:r>
-        <w:rPr>
-          <w:sz w:val="24"/>
-          <w:szCs w:val="24"/>
-        </w:rPr>
-        <w:tab/>
-        <w:t>URS7.8.</w:t>
-      </w:r>
-      <w:r>
-        <w:rPr>
-          <w:sz w:val="24"/>
-          <w:szCs w:val="24"/>
-        </w:rPr>
-        <w:t>7: Work orders</w:t>
-      </w:r>
-    </w:p>
-    <w:p>
-      <w:pPr>
-        <w:rPr>
-          <w:sz w:val="24"/>
-          <w:szCs w:val="24"/>
-        </w:rPr>
-      </w:pPr>
-    </w:p>
-    <w:p>
-      <w:pPr>
-        <w:ind w:left="720"/>
-        <w:rPr>
-          <w:sz w:val="24"/>
-          <w:szCs w:val="24"/>
-        </w:rPr>
-      </w:pPr>
-      <w:r>
-        <w:rPr>
-          <w:sz w:val="24"/>
-          <w:szCs w:val="24"/>
-        </w:rPr>
-        <w:tab/>
-        <w:t>URS7.8.</w:t>
-      </w:r>
-      <w:r>
-        <w:rPr>
-          <w:sz w:val="24"/>
-          <w:szCs w:val="24"/>
-        </w:rPr>
-        <w:t>8: Vacancies</w:t>
-      </w:r>
-      <w:r>
-        <w:rPr>
-          <w:sz w:val="24"/>
-          <w:szCs w:val="24"/>
-        </w:rPr>
-        <w:t>.</w:t>
-      </w:r>
-    </w:p>
-    <w:p>
-      <w:pPr>
-        <w:rPr>
-          <w:sz w:val="24"/>
-          <w:szCs w:val="24"/>
-        </w:rPr>
-      </w:pPr>
-    </w:p>
-    <w:p>
-      <w:pPr>
-        <w:ind w:left="720"/>
-        <w:rPr>
-          <w:sz w:val="24"/>
-          <w:szCs w:val="24"/>
-        </w:rPr>
-      </w:pPr>
-      <w:r>
-        <w:rPr>
-          <w:sz w:val="24"/>
-          <w:szCs w:val="24"/>
-        </w:rPr>
-        <w:lastRenderedPageBreak/>
-        <w:t>URS7.9: The application will handle submitting credit checks to credit agencies and retaining them in a viewable format.</w:t>
-      </w:r>
-    </w:p>
-    <w:p>
-      <w:pPr>
-        <w:rPr>
-          <w:sz w:val="24"/>
-          <w:szCs w:val="24"/>
-        </w:rPr>
-      </w:pPr>
-    </w:p>
-    <w:p>
-      <w:pPr>
-        <w:ind w:left="720"/>
-        <w:rPr>
-          <w:sz w:val="24"/>
-          <w:szCs w:val="24"/>
-        </w:rPr>
-      </w:pPr>
-      <w:r>
-        <w:rPr>
-          <w:sz w:val="24"/>
-          <w:szCs w:val="24"/>
-        </w:rPr>
-        <w:t>URS7.10: The application will allow for online applications to be filled out and processed for rental properties.</w:t>
-      </w:r>
-    </w:p>
-    <w:p>
-      <w:pPr>
-        <w:ind w:left="720"/>
-        <w:rPr>
-          <w:sz w:val="24"/>
-          <w:szCs w:val="24"/>
-        </w:rPr>
-      </w:pPr>
     </w:p>
     <w:p>
       <w:pPr>
@@ -2469,389 +2623,12 @@
           <w:ilvl w:val="0"/>
           <w:numId w:val="1"/>
         </w:numPr>
-        <w:contextualSpacing/>
-      </w:pPr>
-      <w:bookmarkStart w:id="19" w:name="_8.0_Optional_Requirements"/>
+      </w:pPr>
+      <w:bookmarkStart w:id="19" w:name="h.9qtkx7fzp11f" w:colFirst="0" w:colLast="0"/>
       <w:bookmarkEnd w:id="19"/>
       <w:r>
+        <w:lastRenderedPageBreak/>
         <w:t>8</w:t>
-      </w:r>
-      <w:r>
-        <w:t xml:space="preserve">.0 </w:t>
-      </w:r>
-      <w:r>
-        <w:t>Optional</w:t>
-      </w:r>
-      <w:r>
-        <w:t xml:space="preserve"> Requirements</w:t>
-      </w:r>
-    </w:p>
-    <w:p>
-      <w:pPr>
-        <w:ind w:left="720"/>
-        <w:rPr>
-          <w:sz w:val="24"/>
-          <w:szCs w:val="24"/>
-        </w:rPr>
-      </w:pPr>
-      <w:r>
-        <w:rPr>
-          <w:sz w:val="24"/>
-          <w:szCs w:val="24"/>
-        </w:rPr>
-        <w:t>URS8.1: The application must have the ability to save, export, import, and load data.</w:t>
-      </w:r>
-    </w:p>
-    <w:p>
-      <w:pPr>
-        <w:ind w:left="720"/>
-        <w:rPr>
-          <w:sz w:val="24"/>
-          <w:szCs w:val="24"/>
-        </w:rPr>
-      </w:pPr>
-    </w:p>
-    <w:p>
-      <w:pPr>
-        <w:ind w:left="720"/>
-        <w:rPr>
-          <w:sz w:val="24"/>
-          <w:szCs w:val="24"/>
-        </w:rPr>
-      </w:pPr>
-      <w:r>
-        <w:rPr>
-          <w:sz w:val="24"/>
-          <w:szCs w:val="24"/>
-        </w:rPr>
-        <w:t>URS8.2: The application must have a continuous, modular deployment system for developing and releasing new features and maintaining existing features.</w:t>
-      </w:r>
-    </w:p>
-    <w:p>
-      <w:pPr>
-        <w:ind w:left="720"/>
-        <w:rPr>
-          <w:sz w:val="24"/>
-          <w:szCs w:val="24"/>
-        </w:rPr>
-      </w:pPr>
-    </w:p>
-    <w:p>
-      <w:pPr>
-        <w:ind w:left="720"/>
-        <w:rPr>
-          <w:sz w:val="24"/>
-          <w:szCs w:val="24"/>
-        </w:rPr>
-      </w:pPr>
-      <w:r>
-        <w:rPr>
-          <w:sz w:val="24"/>
-          <w:szCs w:val="24"/>
-        </w:rPr>
-        <w:t>URS8.3: The application must have the ability to backup and replicate data.</w:t>
-      </w:r>
-    </w:p>
-    <w:p>
-      <w:pPr>
-        <w:ind w:left="720"/>
-        <w:rPr>
-          <w:sz w:val="24"/>
-          <w:szCs w:val="24"/>
-        </w:rPr>
-      </w:pPr>
-    </w:p>
-    <w:p>
-      <w:pPr>
-        <w:ind w:left="720"/>
-        <w:rPr>
-          <w:sz w:val="24"/>
-          <w:szCs w:val="24"/>
-        </w:rPr>
-      </w:pPr>
-      <w:r>
-        <w:rPr>
-          <w:sz w:val="24"/>
-          <w:szCs w:val="24"/>
-        </w:rPr>
-        <w:t>URS8.4: The web portal and database should handle up to 100 concurrent user sessions.</w:t>
-      </w:r>
-    </w:p>
-    <w:p>
-      <w:pPr>
-        <w:ind w:left="720"/>
-        <w:rPr>
-          <w:sz w:val="24"/>
-          <w:szCs w:val="24"/>
-        </w:rPr>
-      </w:pPr>
-    </w:p>
-    <w:p>
-      <w:pPr>
-        <w:pStyle w:val="Heading1"/>
-        <w:numPr>
-          <w:ilvl w:val="0"/>
-          <w:numId w:val="1"/>
-        </w:numPr>
-        <w:contextualSpacing/>
-      </w:pPr>
-      <w:bookmarkStart w:id="20" w:name="_9.0_Future_Requirements"/>
-      <w:bookmarkEnd w:id="20"/>
-      <w:r>
-        <w:t>9</w:t>
-      </w:r>
-      <w:r>
-        <w:t xml:space="preserve">.0 </w:t>
-      </w:r>
-      <w:r>
-        <w:t>Future Requirements</w:t>
-      </w:r>
-    </w:p>
-    <w:p>
-      <w:pPr>
-        <w:ind w:left="720"/>
-      </w:pPr>
-      <w:r>
-        <w:rPr>
-          <w:sz w:val="24"/>
-          <w:szCs w:val="24"/>
-        </w:rPr>
-        <w:t>URS</w:t>
-      </w:r>
-      <w:r>
-        <w:rPr>
-          <w:sz w:val="24"/>
-          <w:szCs w:val="24"/>
-        </w:rPr>
-        <w:t>9</w:t>
-      </w:r>
-      <w:r>
-        <w:rPr>
-          <w:sz w:val="24"/>
-          <w:szCs w:val="24"/>
-        </w:rPr>
-        <w:t xml:space="preserve">.1: </w:t>
-      </w:r>
-      <w:r>
-        <w:rPr>
-          <w:sz w:val="24"/>
-          <w:szCs w:val="24"/>
-        </w:rPr>
-        <w:t>Tenants should have the ability to pay their bills using the application.</w:t>
-      </w:r>
-    </w:p>
-    <w:p>
-      <w:pPr>
-        <w:ind w:left="720"/>
-      </w:pPr>
-    </w:p>
-    <w:p>
-      <w:pPr>
-        <w:ind w:left="720"/>
-      </w:pPr>
-      <w:r>
-        <w:rPr>
-          <w:sz w:val="24"/>
-          <w:szCs w:val="24"/>
-        </w:rPr>
-        <w:t>URS9.2: The application should be able to generate lease documents that include the rental jurisdiction’s appropriate local and state legal requirements.</w:t>
-      </w:r>
-    </w:p>
-    <w:p>
-      <w:pPr>
-        <w:ind w:left="720"/>
-      </w:pPr>
-    </w:p>
-    <w:p>
-      <w:pPr>
-        <w:ind w:left="720"/>
-      </w:pPr>
-      <w:r>
-        <w:rPr>
-          <w:sz w:val="24"/>
-          <w:szCs w:val="24"/>
-        </w:rPr>
-        <w:t>URS9.3: Users should be able to take a virtual tour of properties.</w:t>
-      </w:r>
-    </w:p>
-    <w:p>
-      <w:pPr>
-        <w:ind w:left="720"/>
-      </w:pPr>
-      <w:r>
-        <w:rPr>
-          <w:sz w:val="24"/>
-          <w:szCs w:val="24"/>
-        </w:rPr>
-        <w:tab/>
-      </w:r>
-    </w:p>
-    <w:p>
-      <w:pPr>
-        <w:ind w:left="720"/>
-        <w:rPr>
-          <w:sz w:val="24"/>
-          <w:szCs w:val="24"/>
-        </w:rPr>
-      </w:pPr>
-      <w:r>
-        <w:rPr>
-          <w:sz w:val="24"/>
-          <w:szCs w:val="24"/>
-        </w:rPr>
-        <w:t>URS</w:t>
-      </w:r>
-      <w:r>
-        <w:rPr>
-          <w:sz w:val="24"/>
-          <w:szCs w:val="24"/>
-        </w:rPr>
-        <w:t>9</w:t>
-      </w:r>
-      <w:r>
-        <w:rPr>
-          <w:sz w:val="24"/>
-          <w:szCs w:val="24"/>
-        </w:rPr>
-        <w:t xml:space="preserve">.4: </w:t>
-      </w:r>
-      <w:r>
-        <w:rPr>
-          <w:sz w:val="24"/>
-          <w:szCs w:val="24"/>
-        </w:rPr>
-        <w:t xml:space="preserve">The application should generate 3D floor plans based off of 2D </w:t>
-      </w:r>
-      <w:r>
-        <w:rPr>
-          <w:sz w:val="24"/>
-          <w:szCs w:val="24"/>
-        </w:rPr>
-        <w:t>floor plan inputs.</w:t>
-      </w:r>
-    </w:p>
-    <w:p>
-      <w:pPr>
-        <w:ind w:left="720"/>
-        <w:rPr>
-          <w:sz w:val="24"/>
-          <w:szCs w:val="24"/>
-        </w:rPr>
-      </w:pPr>
-    </w:p>
-    <w:p>
-      <w:pPr>
-        <w:ind w:left="720"/>
-        <w:rPr>
-          <w:sz w:val="24"/>
-          <w:szCs w:val="24"/>
-        </w:rPr>
-      </w:pPr>
-      <w:r>
-        <w:rPr>
-          <w:sz w:val="24"/>
-          <w:szCs w:val="24"/>
-        </w:rPr>
-        <w:t>URS9.5: Property managers and owners should be able to manage advertising their properties through various media outlets.</w:t>
-      </w:r>
-    </w:p>
-    <w:p>
-      <w:pPr>
-        <w:ind w:left="720"/>
-        <w:rPr>
-          <w:sz w:val="24"/>
-          <w:szCs w:val="24"/>
-        </w:rPr>
-      </w:pPr>
-    </w:p>
-    <w:p>
-      <w:pPr>
-        <w:ind w:left="720"/>
-        <w:rPr>
-          <w:sz w:val="24"/>
-          <w:szCs w:val="24"/>
-        </w:rPr>
-      </w:pPr>
-      <w:r>
-        <w:rPr>
-          <w:sz w:val="24"/>
-          <w:szCs w:val="24"/>
-        </w:rPr>
-        <w:t>URS9.6: There should be web links to utility websites and the application should integrate with utility company payment and billing systems.</w:t>
-      </w:r>
-    </w:p>
-    <w:p>
-      <w:pPr>
-        <w:ind w:left="720"/>
-        <w:rPr>
-          <w:sz w:val="24"/>
-          <w:szCs w:val="24"/>
-        </w:rPr>
-      </w:pPr>
-    </w:p>
-    <w:p>
-      <w:pPr>
-        <w:ind w:left="720"/>
-        <w:rPr>
-          <w:sz w:val="24"/>
-          <w:szCs w:val="24"/>
-        </w:rPr>
-      </w:pPr>
-      <w:r>
-        <w:rPr>
-          <w:sz w:val="24"/>
-          <w:szCs w:val="24"/>
-        </w:rPr>
-        <w:t xml:space="preserve">URS9.7: </w:t>
-      </w:r>
-      <w:r>
-        <w:rPr>
-          <w:sz w:val="24"/>
-          <w:szCs w:val="24"/>
-        </w:rPr>
-        <w:t>PayPal</w:t>
-      </w:r>
-      <w:r>
-        <w:rPr>
-          <w:sz w:val="24"/>
-          <w:szCs w:val="24"/>
-        </w:rPr>
-        <w:t xml:space="preserve"> integration should be implemented.</w:t>
-      </w:r>
-    </w:p>
-    <w:p>
-      <w:pPr>
-        <w:ind w:left="720"/>
-        <w:rPr>
-          <w:sz w:val="24"/>
-          <w:szCs w:val="24"/>
-        </w:rPr>
-      </w:pPr>
-    </w:p>
-    <w:p>
-      <w:pPr>
-        <w:ind w:left="720"/>
-      </w:pPr>
-      <w:r>
-        <w:rPr>
-          <w:sz w:val="24"/>
-          <w:szCs w:val="24"/>
-        </w:rPr>
-        <w:t>URS9.8: The application should integrate with existing and new external property management systems.</w:t>
-      </w:r>
-    </w:p>
-    <w:p>
-      <w:pPr>
-        <w:pStyle w:val="Heading1"/>
-        <w:numPr>
-          <w:ilvl w:val="0"/>
-          <w:numId w:val="1"/>
-        </w:numPr>
-      </w:pPr>
-      <w:bookmarkStart w:id="21" w:name="h.9qtkx7fzp11f" w:colFirst="0" w:colLast="0"/>
-      <w:bookmarkEnd w:id="21"/>
-      <w:r>
-        <w:t>10</w:t>
       </w:r>
       <w:r>
         <w:t>.0 Revision History</w:t>
@@ -2978,6 +2755,9 @@
               <w:spacing w:line="240" w:lineRule="auto"/>
               <w:jc w:val="center"/>
             </w:pPr>
+            <w:r>
+              <w:t>09/26</w:t>
+            </w:r>
           </w:p>
         </w:tc>
         <w:tc>
@@ -3043,6 +2823,9 @@
               <w:spacing w:line="240" w:lineRule="auto"/>
               <w:jc w:val="center"/>
             </w:pPr>
+            <w:r>
+              <w:t>09/29</w:t>
+            </w:r>
           </w:p>
         </w:tc>
         <w:tc>
@@ -3058,7 +2841,18 @@
             <w:pPr>
               <w:spacing w:line="240" w:lineRule="auto"/>
               <w:jc w:val="center"/>
+              <w:rPr>
+                <w:sz w:val="24"/>
+                <w:szCs w:val="24"/>
+              </w:rPr>
             </w:pPr>
+            <w:r>
+              <w:rPr>
+                <w:sz w:val="24"/>
+                <w:szCs w:val="24"/>
+              </w:rPr>
+              <w:t>2.0</w:t>
+            </w:r>
           </w:p>
         </w:tc>
         <w:tc>
@@ -3075,7 +2869,18 @@
             <w:pPr>
               <w:spacing w:line="240" w:lineRule="auto"/>
               <w:jc w:val="center"/>
+              <w:rPr>
+                <w:sz w:val="24"/>
+                <w:szCs w:val="24"/>
+              </w:rPr>
             </w:pPr>
+            <w:r>
+              <w:rPr>
+                <w:sz w:val="24"/>
+                <w:szCs w:val="24"/>
+              </w:rPr>
+              <w:t>Final Revisions</w:t>
+            </w:r>
           </w:p>
         </w:tc>
       </w:tr>
@@ -3132,8 +2937,8 @@
       </w:tr>
     </w:tbl>
     <w:p>
-      <w:bookmarkStart w:id="22" w:name="h.4d34og8" w:colFirst="0" w:colLast="0"/>
-      <w:bookmarkEnd w:id="22"/>
+      <w:bookmarkStart w:id="20" w:name="h.4d34og8" w:colFirst="0" w:colLast="0"/>
+      <w:bookmarkEnd w:id="20"/>
     </w:p>
     <w:p>
       <w:pPr>
@@ -3143,14 +2948,16 @@
           <w:numId w:val="1"/>
         </w:numPr>
       </w:pPr>
-      <w:bookmarkStart w:id="23" w:name="h.j11g9oc0kbqe" w:colFirst="0" w:colLast="0"/>
-      <w:bookmarkEnd w:id="23"/>
-      <w:r>
-        <w:t>11</w:t>
+      <w:bookmarkStart w:id="21" w:name="h.j11g9oc0kbqe" w:colFirst="0" w:colLast="0"/>
+      <w:bookmarkEnd w:id="21"/>
+      <w:r>
+        <w:t>9</w:t>
       </w:r>
       <w:r>
         <w:t>.0 Document Approval</w:t>
       </w:r>
+      <w:bookmarkStart w:id="22" w:name="_GoBack"/>
+      <w:bookmarkEnd w:id="22"/>
     </w:p>
     <w:p>
       <w:r>
@@ -3549,8 +3356,8 @@
 </file>
 
 <file path=word/numbering.xml><?xml version="1.0" encoding="utf-8"?>
-<w:numbering xmlns:wpc="http://schemas.microsoft.com/office/word/2010/wordprocessingCanvas" xmlns:mc="http://schemas.openxmlformats.org/markup-compatibility/2006" xmlns:o="urn:schemas-microsoft-com:office:office" xmlns:r="http://schemas.openxmlformats.org/officeDocument/2006/relationships" xmlns:m="http://schemas.openxmlformats.org/officeDocument/2006/math" xmlns:v="urn:schemas-microsoft-com:vml" xmlns:wp14="http://schemas.microsoft.com/office/word/2010/wordprocessingDrawing" xmlns:wp="http://schemas.openxmlformats.org/drawingml/2006/wordprocessingDrawing" xmlns:w10="urn:schemas-microsoft-com:office:word" xmlns:w="http://schemas.openxmlformats.org/wordprocessingml/2006/main" xmlns:w14="http://schemas.microsoft.com/office/word/2010/wordml" xmlns:w15="http://schemas.microsoft.com/office/word/2012/wordml" xmlns:wpg="http://schemas.microsoft.com/office/word/2010/wordprocessingGroup" xmlns:wpi="http://schemas.microsoft.com/office/word/2010/wordprocessingInk" xmlns:wne="http://schemas.microsoft.com/office/word/2006/wordml" xmlns:wps="http://schemas.microsoft.com/office/word/2010/wordprocessingShape" mc:Ignorable="w14 w15 wp14">
-  <w:abstractNum w:abstractNumId="0" w15:restartNumberingAfterBreak="0">
+<w:numbering xmlns:wpc="http://schemas.microsoft.com/office/word/2010/wordprocessingCanvas" xmlns:mo="http://schemas.microsoft.com/office/mac/office/2008/main" xmlns:mc="http://schemas.openxmlformats.org/markup-compatibility/2006" xmlns:mv="urn:schemas-microsoft-com:mac:vml" xmlns:o="urn:schemas-microsoft-com:office:office" xmlns:r="http://schemas.openxmlformats.org/officeDocument/2006/relationships" xmlns:m="http://schemas.openxmlformats.org/officeDocument/2006/math" xmlns:v="urn:schemas-microsoft-com:vml" xmlns:wp14="http://schemas.microsoft.com/office/word/2010/wordprocessingDrawing" xmlns:wp="http://schemas.openxmlformats.org/drawingml/2006/wordprocessingDrawing" xmlns:w10="urn:schemas-microsoft-com:office:word" xmlns:w="http://schemas.openxmlformats.org/wordprocessingml/2006/main" xmlns:w14="http://schemas.microsoft.com/office/word/2010/wordml" xmlns:wpg="http://schemas.microsoft.com/office/word/2010/wordprocessingGroup" xmlns:wpi="http://schemas.microsoft.com/office/word/2010/wordprocessingInk" xmlns:wne="http://schemas.microsoft.com/office/word/2006/wordml" xmlns:wps="http://schemas.microsoft.com/office/word/2010/wordprocessingShape" mc:Ignorable="w14 wp14">
+  <w:abstractNum w:abstractNumId="0">
     <w:nsid w:val="376278E1"/>
     <w:multiLevelType w:val="multilevel"/>
     <w:tmpl w:val="6602D6BA"/>
@@ -3670,7 +3477,7 @@
 </file>
 
 <file path=word/styles.xml><?xml version="1.0" encoding="utf-8"?>
-<w:styles xmlns:mc="http://schemas.openxmlformats.org/markup-compatibility/2006" xmlns:r="http://schemas.openxmlformats.org/officeDocument/2006/relationships" xmlns:w="http://schemas.openxmlformats.org/wordprocessingml/2006/main" xmlns:w14="http://schemas.microsoft.com/office/word/2010/wordml" xmlns:w15="http://schemas.microsoft.com/office/word/2012/wordml" mc:Ignorable="w14 w15">
+<w:styles xmlns:mc="http://schemas.openxmlformats.org/markup-compatibility/2006" xmlns:r="http://schemas.openxmlformats.org/officeDocument/2006/relationships" xmlns:w="http://schemas.openxmlformats.org/wordprocessingml/2006/main" xmlns:w14="http://schemas.microsoft.com/office/word/2010/wordml" mc:Ignorable="w14">
   <w:docDefaults>
     <w:rPrDefault>
       <w:rPr>
@@ -3687,378 +3494,153 @@
       </w:pPr>
     </w:pPrDefault>
   </w:docDefaults>
-  <w:latentStyles w:defLockedState="0" w:defUIPriority="99" w:defSemiHidden="0" w:defUnhideWhenUsed="0" w:defQFormat="0" w:count="371">
-    <w:lsdException w:name="Normal" w:uiPriority="0" w:qFormat="1"/>
-    <w:lsdException w:name="heading 1" w:uiPriority="9" w:qFormat="1"/>
-    <w:lsdException w:name="heading 2" w:semiHidden="1" w:uiPriority="9" w:unhideWhenUsed="1" w:qFormat="1"/>
-    <w:lsdException w:name="heading 3" w:semiHidden="1" w:uiPriority="9" w:unhideWhenUsed="1" w:qFormat="1"/>
-    <w:lsdException w:name="heading 4" w:semiHidden="1" w:uiPriority="9" w:unhideWhenUsed="1" w:qFormat="1"/>
-    <w:lsdException w:name="heading 5" w:semiHidden="1" w:uiPriority="9" w:unhideWhenUsed="1" w:qFormat="1"/>
-    <w:lsdException w:name="heading 6" w:semiHidden="1" w:uiPriority="9" w:unhideWhenUsed="1" w:qFormat="1"/>
-    <w:lsdException w:name="heading 7" w:semiHidden="1" w:uiPriority="9" w:unhideWhenUsed="1" w:qFormat="1"/>
-    <w:lsdException w:name="heading 8" w:semiHidden="1" w:uiPriority="9" w:unhideWhenUsed="1" w:qFormat="1"/>
-    <w:lsdException w:name="heading 9" w:semiHidden="1" w:uiPriority="9" w:unhideWhenUsed="1" w:qFormat="1"/>
-    <w:lsdException w:name="index 1" w:semiHidden="1" w:unhideWhenUsed="1"/>
-    <w:lsdException w:name="index 2" w:semiHidden="1" w:unhideWhenUsed="1"/>
-    <w:lsdException w:name="index 3" w:semiHidden="1" w:unhideWhenUsed="1"/>
-    <w:lsdException w:name="index 4" w:semiHidden="1" w:unhideWhenUsed="1"/>
-    <w:lsdException w:name="index 5" w:semiHidden="1" w:unhideWhenUsed="1"/>
-    <w:lsdException w:name="index 6" w:semiHidden="1" w:unhideWhenUsed="1"/>
-    <w:lsdException w:name="index 7" w:semiHidden="1" w:unhideWhenUsed="1"/>
-    <w:lsdException w:name="index 8" w:semiHidden="1" w:unhideWhenUsed="1"/>
-    <w:lsdException w:name="index 9" w:semiHidden="1" w:unhideWhenUsed="1"/>
-    <w:lsdException w:name="toc 1" w:semiHidden="1" w:uiPriority="39" w:unhideWhenUsed="1"/>
-    <w:lsdException w:name="toc 2" w:semiHidden="1" w:uiPriority="39" w:unhideWhenUsed="1"/>
-    <w:lsdException w:name="toc 3" w:semiHidden="1" w:uiPriority="39" w:unhideWhenUsed="1"/>
-    <w:lsdException w:name="toc 4" w:semiHidden="1" w:uiPriority="39" w:unhideWhenUsed="1"/>
-    <w:lsdException w:name="toc 5" w:semiHidden="1" w:uiPriority="39" w:unhideWhenUsed="1"/>
-    <w:lsdException w:name="toc 6" w:semiHidden="1" w:uiPriority="39" w:unhideWhenUsed="1"/>
-    <w:lsdException w:name="toc 7" w:semiHidden="1" w:uiPriority="39" w:unhideWhenUsed="1"/>
-    <w:lsdException w:name="toc 8" w:semiHidden="1" w:uiPriority="39" w:unhideWhenUsed="1"/>
-    <w:lsdException w:name="toc 9" w:semiHidden="1" w:uiPriority="39" w:unhideWhenUsed="1"/>
-    <w:lsdException w:name="Normal Indent" w:semiHidden="1" w:unhideWhenUsed="1"/>
-    <w:lsdException w:name="footnote text" w:semiHidden="1" w:unhideWhenUsed="1"/>
-    <w:lsdException w:name="annotation text" w:semiHidden="1" w:unhideWhenUsed="1"/>
-    <w:lsdException w:name="header" w:semiHidden="1" w:unhideWhenUsed="1"/>
-    <w:lsdException w:name="footer" w:semiHidden="1" w:unhideWhenUsed="1"/>
-    <w:lsdException w:name="index heading" w:semiHidden="1" w:unhideWhenUsed="1"/>
-    <w:lsdException w:name="caption" w:semiHidden="1" w:uiPriority="35" w:unhideWhenUsed="1" w:qFormat="1"/>
-    <w:lsdException w:name="table of figures" w:semiHidden="1" w:unhideWhenUsed="1"/>
-    <w:lsdException w:name="envelope address" w:semiHidden="1" w:unhideWhenUsed="1"/>
-    <w:lsdException w:name="envelope return" w:semiHidden="1" w:unhideWhenUsed="1"/>
-    <w:lsdException w:name="footnote reference" w:semiHidden="1" w:unhideWhenUsed="1"/>
-    <w:lsdException w:name="annotation reference" w:semiHidden="1" w:unhideWhenUsed="1"/>
-    <w:lsdException w:name="line number" w:semiHidden="1" w:unhideWhenUsed="1"/>
-    <w:lsdException w:name="page number" w:semiHidden="1" w:unhideWhenUsed="1"/>
-    <w:lsdException w:name="endnote reference" w:semiHidden="1" w:unhideWhenUsed="1"/>
-    <w:lsdException w:name="endnote text" w:semiHidden="1" w:unhideWhenUsed="1"/>
-    <w:lsdException w:name="table of authorities" w:semiHidden="1" w:unhideWhenUsed="1"/>
-    <w:lsdException w:name="macro" w:semiHidden="1" w:unhideWhenUsed="1"/>
-    <w:lsdException w:name="toa heading" w:semiHidden="1" w:unhideWhenUsed="1"/>
-    <w:lsdException w:name="List" w:semiHidden="1" w:unhideWhenUsed="1"/>
-    <w:lsdException w:name="List Bullet" w:semiHidden="1" w:unhideWhenUsed="1"/>
-    <w:lsdException w:name="List Number" w:semiHidden="1" w:unhideWhenUsed="1"/>
-    <w:lsdException w:name="List 2" w:semiHidden="1" w:unhideWhenUsed="1"/>
-    <w:lsdException w:name="List 3" w:semiHidden="1" w:unhideWhenUsed="1"/>
-    <w:lsdException w:name="List 4" w:semiHidden="1" w:unhideWhenUsed="1"/>
-    <w:lsdException w:name="List 5" w:semiHidden="1" w:unhideWhenUsed="1"/>
-    <w:lsdException w:name="List Bullet 2" w:semiHidden="1" w:unhideWhenUsed="1"/>
-    <w:lsdException w:name="List Bullet 3" w:semiHidden="1" w:unhideWhenUsed="1"/>
-    <w:lsdException w:name="List Bullet 4" w:semiHidden="1" w:unhideWhenUsed="1"/>
-    <w:lsdException w:name="List Bullet 5" w:semiHidden="1" w:unhideWhenUsed="1"/>
-    <w:lsdException w:name="List Number 2" w:semiHidden="1" w:unhideWhenUsed="1"/>
-    <w:lsdException w:name="List Number 3" w:semiHidden="1" w:unhideWhenUsed="1"/>
-    <w:lsdException w:name="List Number 4" w:semiHidden="1" w:unhideWhenUsed="1"/>
-    <w:lsdException w:name="List Number 5" w:semiHidden="1" w:unhideWhenUsed="1"/>
-    <w:lsdException w:name="Title" w:uiPriority="10" w:qFormat="1"/>
-    <w:lsdException w:name="Closing" w:semiHidden="1" w:unhideWhenUsed="1"/>
-    <w:lsdException w:name="Signature" w:semiHidden="1" w:unhideWhenUsed="1"/>
-    <w:lsdException w:name="Default Paragraph Font" w:semiHidden="1" w:uiPriority="1" w:unhideWhenUsed="1"/>
-    <w:lsdException w:name="Body Text" w:semiHidden="1" w:unhideWhenUsed="1"/>
-    <w:lsdException w:name="Body Text Indent" w:semiHidden="1" w:unhideWhenUsed="1"/>
-    <w:lsdException w:name="List Continue" w:semiHidden="1" w:unhideWhenUsed="1"/>
-    <w:lsdException w:name="List Continue 2" w:semiHidden="1" w:unhideWhenUsed="1"/>
-    <w:lsdException w:name="List Continue 3" w:semiHidden="1" w:unhideWhenUsed="1"/>
-    <w:lsdException w:name="List Continue 4" w:semiHidden="1" w:unhideWhenUsed="1"/>
-    <w:lsdException w:name="List Continue 5" w:semiHidden="1" w:unhideWhenUsed="1"/>
-    <w:lsdException w:name="Message Header" w:semiHidden="1" w:unhideWhenUsed="1"/>
-    <w:lsdException w:name="Subtitle" w:uiPriority="11" w:qFormat="1"/>
-    <w:lsdException w:name="Salutation" w:semiHidden="1" w:unhideWhenUsed="1"/>
-    <w:lsdException w:name="Date" w:semiHidden="1" w:unhideWhenUsed="1"/>
-    <w:lsdException w:name="Body Text First Indent" w:semiHidden="1" w:unhideWhenUsed="1"/>
-    <w:lsdException w:name="Body Text First Indent 2" w:semiHidden="1" w:unhideWhenUsed="1"/>
-    <w:lsdException w:name="Note Heading" w:semiHidden="1" w:unhideWhenUsed="1"/>
-    <w:lsdException w:name="Body Text 2" w:semiHidden="1" w:unhideWhenUsed="1"/>
-    <w:lsdException w:name="Body Text 3" w:semiHidden="1" w:unhideWhenUsed="1"/>
-    <w:lsdException w:name="Body Text Indent 2" w:semiHidden="1" w:unhideWhenUsed="1"/>
-    <w:lsdException w:name="Body Text Indent 3" w:semiHidden="1" w:unhideWhenUsed="1"/>
-    <w:lsdException w:name="Block Text" w:semiHidden="1" w:unhideWhenUsed="1"/>
-    <w:lsdException w:name="Hyperlink" w:semiHidden="1" w:unhideWhenUsed="1"/>
-    <w:lsdException w:name="FollowedHyperlink" w:semiHidden="1" w:unhideWhenUsed="1"/>
-    <w:lsdException w:name="Strong" w:uiPriority="22" w:qFormat="1"/>
-    <w:lsdException w:name="Emphasis" w:uiPriority="20" w:qFormat="1"/>
-    <w:lsdException w:name="Document Map" w:semiHidden="1" w:unhideWhenUsed="1"/>
-    <w:lsdException w:name="Plain Text" w:semiHidden="1" w:unhideWhenUsed="1"/>
-    <w:lsdException w:name="E-mail Signature" w:semiHidden="1" w:unhideWhenUsed="1"/>
-    <w:lsdException w:name="HTML Top of Form" w:semiHidden="1" w:unhideWhenUsed="1"/>
-    <w:lsdException w:name="HTML Bottom of Form" w:semiHidden="1" w:unhideWhenUsed="1"/>
-    <w:lsdException w:name="Normal (Web)" w:semiHidden="1" w:unhideWhenUsed="1"/>
-    <w:lsdException w:name="HTML Acronym" w:semiHidden="1" w:unhideWhenUsed="1"/>
-    <w:lsdException w:name="HTML Address" w:semiHidden="1" w:unhideWhenUsed="1"/>
-    <w:lsdException w:name="HTML Cite" w:semiHidden="1" w:unhideWhenUsed="1"/>
-    <w:lsdException w:name="HTML Code" w:semiHidden="1" w:unhideWhenUsed="1"/>
-    <w:lsdException w:name="HTML Definition" w:semiHidden="1" w:unhideWhenUsed="1"/>
-    <w:lsdException w:name="HTML Keyboard" w:semiHidden="1" w:unhideWhenUsed="1"/>
-    <w:lsdException w:name="HTML Preformatted" w:semiHidden="1" w:unhideWhenUsed="1"/>
-    <w:lsdException w:name="HTML Sample" w:semiHidden="1" w:unhideWhenUsed="1"/>
-    <w:lsdException w:name="HTML Typewriter" w:semiHidden="1" w:unhideWhenUsed="1"/>
-    <w:lsdException w:name="HTML Variable" w:semiHidden="1" w:unhideWhenUsed="1"/>
-    <w:lsdException w:name="Normal Table" w:semiHidden="1" w:unhideWhenUsed="1"/>
-    <w:lsdException w:name="annotation subject" w:semiHidden="1" w:unhideWhenUsed="1"/>
-    <w:lsdException w:name="No List" w:semiHidden="1" w:unhideWhenUsed="1"/>
-    <w:lsdException w:name="Outline List 1" w:semiHidden="1" w:unhideWhenUsed="1"/>
-    <w:lsdException w:name="Outline List 2" w:semiHidden="1" w:unhideWhenUsed="1"/>
-    <w:lsdException w:name="Outline List 3" w:semiHidden="1" w:unhideWhenUsed="1"/>
-    <w:lsdException w:name="Table Simple 1" w:semiHidden="1" w:unhideWhenUsed="1"/>
-    <w:lsdException w:name="Table Simple 2" w:semiHidden="1" w:unhideWhenUsed="1"/>
-    <w:lsdException w:name="Table Simple 3" w:semiHidden="1" w:unhideWhenUsed="1"/>
-    <w:lsdException w:name="Table Classic 1" w:semiHidden="1" w:unhideWhenUsed="1"/>
-    <w:lsdException w:name="Table Classic 2" w:semiHidden="1" w:unhideWhenUsed="1"/>
-    <w:lsdException w:name="Table Classic 3" w:semiHidden="1" w:unhideWhenUsed="1"/>
-    <w:lsdException w:name="Table Classic 4" w:semiHidden="1" w:unhideWhenUsed="1"/>
-    <w:lsdException w:name="Table Colorful 1" w:semiHidden="1" w:unhideWhenUsed="1"/>
-    <w:lsdException w:name="Table Colorful 2" w:semiHidden="1" w:unhideWhenUsed="1"/>
-    <w:lsdException w:name="Table Colorful 3" w:semiHidden="1" w:unhideWhenUsed="1"/>
-    <w:lsdException w:name="Table Columns 1" w:semiHidden="1" w:unhideWhenUsed="1"/>
-    <w:lsdException w:name="Table Columns 2" w:semiHidden="1" w:unhideWhenUsed="1"/>
-    <w:lsdException w:name="Table Columns 3" w:semiHidden="1" w:unhideWhenUsed="1"/>
-    <w:lsdException w:name="Table Columns 4" w:semiHidden="1" w:unhideWhenUsed="1"/>
-    <w:lsdException w:name="Table Columns 5" w:semiHidden="1" w:unhideWhenUsed="1"/>
-    <w:lsdException w:name="Table Grid 1" w:semiHidden="1" w:unhideWhenUsed="1"/>
-    <w:lsdException w:name="Table Grid 2" w:semiHidden="1" w:unhideWhenUsed="1"/>
-    <w:lsdException w:name="Table Grid 3" w:semiHidden="1" w:unhideWhenUsed="1"/>
-    <w:lsdException w:name="Table Grid 4" w:semiHidden="1" w:unhideWhenUsed="1"/>
-    <w:lsdException w:name="Table Grid 5" w:semiHidden="1" w:unhideWhenUsed="1"/>
-    <w:lsdException w:name="Table Grid 6" w:semiHidden="1" w:unhideWhenUsed="1"/>
-    <w:lsdException w:name="Table Grid 7" w:semiHidden="1" w:unhideWhenUsed="1"/>
-    <w:lsdException w:name="Table Grid 8" w:semiHidden="1" w:unhideWhenUsed="1"/>
-    <w:lsdException w:name="Table List 1" w:semiHidden="1" w:unhideWhenUsed="1"/>
-    <w:lsdException w:name="Table List 2" w:semiHidden="1" w:unhideWhenUsed="1"/>
-    <w:lsdException w:name="Table List 3" w:semiHidden="1" w:unhideWhenUsed="1"/>
-    <w:lsdException w:name="Table List 4" w:semiHidden="1" w:unhideWhenUsed="1"/>
-    <w:lsdException w:name="Table List 5" w:semiHidden="1" w:unhideWhenUsed="1"/>
-    <w:lsdException w:name="Table List 6" w:semiHidden="1" w:unhideWhenUsed="1"/>
-    <w:lsdException w:name="Table List 7" w:semiHidden="1" w:unhideWhenUsed="1"/>
-    <w:lsdException w:name="Table List 8" w:semiHidden="1" w:unhideWhenUsed="1"/>
-    <w:lsdException w:name="Table 3D effects 1" w:semiHidden="1" w:unhideWhenUsed="1"/>
-    <w:lsdException w:name="Table 3D effects 2" w:semiHidden="1" w:unhideWhenUsed="1"/>
-    <w:lsdException w:name="Table 3D effects 3" w:semiHidden="1" w:unhideWhenUsed="1"/>
-    <w:lsdException w:name="Table Contemporary" w:semiHidden="1" w:unhideWhenUsed="1"/>
-    <w:lsdException w:name="Table Elegant" w:semiHidden="1" w:unhideWhenUsed="1"/>
-    <w:lsdException w:name="Table Professional" w:semiHidden="1" w:unhideWhenUsed="1"/>
-    <w:lsdException w:name="Table Subtle 1" w:semiHidden="1" w:unhideWhenUsed="1"/>
-    <w:lsdException w:name="Table Subtle 2" w:semiHidden="1" w:unhideWhenUsed="1"/>
-    <w:lsdException w:name="Table Web 1" w:semiHidden="1" w:unhideWhenUsed="1"/>
-    <w:lsdException w:name="Table Web 2" w:semiHidden="1" w:unhideWhenUsed="1"/>
-    <w:lsdException w:name="Table Web 3" w:semiHidden="1" w:unhideWhenUsed="1"/>
-    <w:lsdException w:name="Balloon Text" w:semiHidden="1" w:unhideWhenUsed="1"/>
-    <w:lsdException w:name="Table Grid" w:uiPriority="39"/>
-    <w:lsdException w:name="Table Theme" w:semiHidden="1" w:unhideWhenUsed="1"/>
-    <w:lsdException w:name="Placeholder Text" w:semiHidden="1"/>
-    <w:lsdException w:name="No Spacing" w:uiPriority="1" w:qFormat="1"/>
-    <w:lsdException w:name="Light Shading" w:uiPriority="60"/>
-    <w:lsdException w:name="Light List" w:uiPriority="61"/>
-    <w:lsdException w:name="Light Grid" w:uiPriority="62"/>
-    <w:lsdException w:name="Medium Shading 1" w:uiPriority="63"/>
-    <w:lsdException w:name="Medium Shading 2" w:uiPriority="64"/>
-    <w:lsdException w:name="Medium List 1" w:uiPriority="65"/>
-    <w:lsdException w:name="Medium List 2" w:uiPriority="66"/>
-    <w:lsdException w:name="Medium Grid 1" w:uiPriority="67"/>
-    <w:lsdException w:name="Medium Grid 2" w:uiPriority="68"/>
-    <w:lsdException w:name="Medium Grid 3" w:uiPriority="69"/>
-    <w:lsdException w:name="Dark List" w:uiPriority="70"/>
-    <w:lsdException w:name="Colorful Shading" w:uiPriority="71"/>
-    <w:lsdException w:name="Colorful List" w:uiPriority="72"/>
-    <w:lsdException w:name="Colorful Grid" w:uiPriority="73"/>
-    <w:lsdException w:name="Light Shading Accent 1" w:uiPriority="60"/>
-    <w:lsdException w:name="Light List Accent 1" w:uiPriority="61"/>
-    <w:lsdException w:name="Light Grid Accent 1" w:uiPriority="62"/>
-    <w:lsdException w:name="Medium Shading 1 Accent 1" w:uiPriority="63"/>
-    <w:lsdException w:name="Medium Shading 2 Accent 1" w:uiPriority="64"/>
-    <w:lsdException w:name="Medium List 1 Accent 1" w:uiPriority="65"/>
-    <w:lsdException w:name="Revision" w:semiHidden="1"/>
-    <w:lsdException w:name="List Paragraph" w:uiPriority="34" w:qFormat="1"/>
-    <w:lsdException w:name="Quote" w:uiPriority="29" w:qFormat="1"/>
-    <w:lsdException w:name="Intense Quote" w:uiPriority="30" w:qFormat="1"/>
-    <w:lsdException w:name="Medium List 2 Accent 1" w:uiPriority="66"/>
-    <w:lsdException w:name="Medium Grid 1 Accent 1" w:uiPriority="67"/>
-    <w:lsdException w:name="Medium Grid 2 Accent 1" w:uiPriority="68"/>
-    <w:lsdException w:name="Medium Grid 3 Accent 1" w:uiPriority="69"/>
-    <w:lsdException w:name="Dark List Accent 1" w:uiPriority="70"/>
-    <w:lsdException w:name="Colorful Shading Accent 1" w:uiPriority="71"/>
-    <w:lsdException w:name="Colorful List Accent 1" w:uiPriority="72"/>
-    <w:lsdException w:name="Colorful Grid Accent 1" w:uiPriority="73"/>
-    <w:lsdException w:name="Light Shading Accent 2" w:uiPriority="60"/>
-    <w:lsdException w:name="Light List Accent 2" w:uiPriority="61"/>
-    <w:lsdException w:name="Light Grid Accent 2" w:uiPriority="62"/>
-    <w:lsdException w:name="Medium Shading 1 Accent 2" w:uiPriority="63"/>
-    <w:lsdException w:name="Medium Shading 2 Accent 2" w:uiPriority="64"/>
-    <w:lsdException w:name="Medium List 1 Accent 2" w:uiPriority="65"/>
-    <w:lsdException w:name="Medium List 2 Accent 2" w:uiPriority="66"/>
-    <w:lsdException w:name="Medium Grid 1 Accent 2" w:uiPriority="67"/>
-    <w:lsdException w:name="Medium Grid 2 Accent 2" w:uiPriority="68"/>
-    <w:lsdException w:name="Medium Grid 3 Accent 2" w:uiPriority="69"/>
-    <w:lsdException w:name="Dark List Accent 2" w:uiPriority="70"/>
-    <w:lsdException w:name="Colorful Shading Accent 2" w:uiPriority="71"/>
-    <w:lsdException w:name="Colorful List Accent 2" w:uiPriority="72"/>
-    <w:lsdException w:name="Colorful Grid Accent 2" w:uiPriority="73"/>
-    <w:lsdException w:name="Light Shading Accent 3" w:uiPriority="60"/>
-    <w:lsdException w:name="Light List Accent 3" w:uiPriority="61"/>
-    <w:lsdException w:name="Light Grid Accent 3" w:uiPriority="62"/>
-    <w:lsdException w:name="Medium Shading 1 Accent 3" w:uiPriority="63"/>
-    <w:lsdException w:name="Medium Shading 2 Accent 3" w:uiPriority="64"/>
-    <w:lsdException w:name="Medium List 1 Accent 3" w:uiPriority="65"/>
-    <w:lsdException w:name="Medium List 2 Accent 3" w:uiPriority="66"/>
-    <w:lsdException w:name="Medium Grid 1 Accent 3" w:uiPriority="67"/>
-    <w:lsdException w:name="Medium Grid 2 Accent 3" w:uiPriority="68"/>
-    <w:lsdException w:name="Medium Grid 3 Accent 3" w:uiPriority="69"/>
-    <w:lsdException w:name="Dark List Accent 3" w:uiPriority="70"/>
-    <w:lsdException w:name="Colorful Shading Accent 3" w:uiPriority="71"/>
-    <w:lsdException w:name="Colorful List Accent 3" w:uiPriority="72"/>
-    <w:lsdException w:name="Colorful Grid Accent 3" w:uiPriority="73"/>
-    <w:lsdException w:name="Light Shading Accent 4" w:uiPriority="60"/>
-    <w:lsdException w:name="Light List Accent 4" w:uiPriority="61"/>
-    <w:lsdException w:name="Light Grid Accent 4" w:uiPriority="62"/>
-    <w:lsdException w:name="Medium Shading 1 Accent 4" w:uiPriority="63"/>
-    <w:lsdException w:name="Medium Shading 2 Accent 4" w:uiPriority="64"/>
-    <w:lsdException w:name="Medium List 1 Accent 4" w:uiPriority="65"/>
-    <w:lsdException w:name="Medium List 2 Accent 4" w:uiPriority="66"/>
-    <w:lsdException w:name="Medium Grid 1 Accent 4" w:uiPriority="67"/>
-    <w:lsdException w:name="Medium Grid 2 Accent 4" w:uiPriority="68"/>
-    <w:lsdException w:name="Medium Grid 3 Accent 4" w:uiPriority="69"/>
-    <w:lsdException w:name="Dark List Accent 4" w:uiPriority="70"/>
-    <w:lsdException w:name="Colorful Shading Accent 4" w:uiPriority="71"/>
-    <w:lsdException w:name="Colorful List Accent 4" w:uiPriority="72"/>
-    <w:lsdException w:name="Colorful Grid Accent 4" w:uiPriority="73"/>
-    <w:lsdException w:name="Light Shading Accent 5" w:uiPriority="60"/>
-    <w:lsdException w:name="Light List Accent 5" w:uiPriority="61"/>
-    <w:lsdException w:name="Light Grid Accent 5" w:uiPriority="62"/>
-    <w:lsdException w:name="Medium Shading 1 Accent 5" w:uiPriority="63"/>
-    <w:lsdException w:name="Medium Shading 2 Accent 5" w:uiPriority="64"/>
-    <w:lsdException w:name="Medium List 1 Accent 5" w:uiPriority="65"/>
-    <w:lsdException w:name="Medium List 2 Accent 5" w:uiPriority="66"/>
-    <w:lsdException w:name="Medium Grid 1 Accent 5" w:uiPriority="67"/>
-    <w:lsdException w:name="Medium Grid 2 Accent 5" w:uiPriority="68"/>
-    <w:lsdException w:name="Medium Grid 3 Accent 5" w:uiPriority="69"/>
-    <w:lsdException w:name="Dark List Accent 5" w:uiPriority="70"/>
-    <w:lsdException w:name="Colorful Shading Accent 5" w:uiPriority="71"/>
-    <w:lsdException w:name="Colorful List Accent 5" w:uiPriority="72"/>
-    <w:lsdException w:name="Colorful Grid Accent 5" w:uiPriority="73"/>
-    <w:lsdException w:name="Light Shading Accent 6" w:uiPriority="60"/>
-    <w:lsdException w:name="Light List Accent 6" w:uiPriority="61"/>
-    <w:lsdException w:name="Light Grid Accent 6" w:uiPriority="62"/>
-    <w:lsdException w:name="Medium Shading 1 Accent 6" w:uiPriority="63"/>
-    <w:lsdException w:name="Medium Shading 2 Accent 6" w:uiPriority="64"/>
-    <w:lsdException w:name="Medium List 1 Accent 6" w:uiPriority="65"/>
-    <w:lsdException w:name="Medium List 2 Accent 6" w:uiPriority="66"/>
-    <w:lsdException w:name="Medium Grid 1 Accent 6" w:uiPriority="67"/>
-    <w:lsdException w:name="Medium Grid 2 Accent 6" w:uiPriority="68"/>
-    <w:lsdException w:name="Medium Grid 3 Accent 6" w:uiPriority="69"/>
-    <w:lsdException w:name="Dark List Accent 6" w:uiPriority="70"/>
-    <w:lsdException w:name="Colorful Shading Accent 6" w:uiPriority="71"/>
-    <w:lsdException w:name="Colorful List Accent 6" w:uiPriority="72"/>
-    <w:lsdException w:name="Colorful Grid Accent 6" w:uiPriority="73"/>
-    <w:lsdException w:name="Subtle Emphasis" w:uiPriority="19" w:qFormat="1"/>
-    <w:lsdException w:name="Intense Emphasis" w:uiPriority="21" w:qFormat="1"/>
-    <w:lsdException w:name="Subtle Reference" w:uiPriority="31" w:qFormat="1"/>
-    <w:lsdException w:name="Intense Reference" w:uiPriority="32" w:qFormat="1"/>
-    <w:lsdException w:name="Book Title" w:uiPriority="33" w:qFormat="1"/>
-    <w:lsdException w:name="Bibliography" w:semiHidden="1" w:uiPriority="37" w:unhideWhenUsed="1"/>
-    <w:lsdException w:name="TOC Heading" w:semiHidden="1" w:uiPriority="39" w:unhideWhenUsed="1" w:qFormat="1"/>
-    <w:lsdException w:name="Plain Table 1" w:uiPriority="41"/>
-    <w:lsdException w:name="Plain Table 2" w:uiPriority="42"/>
-    <w:lsdException w:name="Plain Table 3" w:uiPriority="43"/>
-    <w:lsdException w:name="Plain Table 4" w:uiPriority="44"/>
-    <w:lsdException w:name="Plain Table 5" w:uiPriority="45"/>
-    <w:lsdException w:name="Grid Table Light" w:uiPriority="40"/>
-    <w:lsdException w:name="Grid Table 1 Light" w:uiPriority="46"/>
-    <w:lsdException w:name="Grid Table 2" w:uiPriority="47"/>
-    <w:lsdException w:name="Grid Table 3" w:uiPriority="48"/>
-    <w:lsdException w:name="Grid Table 4" w:uiPriority="49"/>
-    <w:lsdException w:name="Grid Table 5 Dark" w:uiPriority="50"/>
-    <w:lsdException w:name="Grid Table 6 Colorful" w:uiPriority="51"/>
-    <w:lsdException w:name="Grid Table 7 Colorful" w:uiPriority="52"/>
-    <w:lsdException w:name="Grid Table 1 Light Accent 1" w:uiPriority="46"/>
-    <w:lsdException w:name="Grid Table 2 Accent 1" w:uiPriority="47"/>
-    <w:lsdException w:name="Grid Table 3 Accent 1" w:uiPriority="48"/>
-    <w:lsdException w:name="Grid Table 4 Accent 1" w:uiPriority="49"/>
-    <w:lsdException w:name="Grid Table 5 Dark Accent 1" w:uiPriority="50"/>
-    <w:lsdException w:name="Grid Table 6 Colorful Accent 1" w:uiPriority="51"/>
-    <w:lsdException w:name="Grid Table 7 Colorful Accent 1" w:uiPriority="52"/>
-    <w:lsdException w:name="Grid Table 1 Light Accent 2" w:uiPriority="46"/>
-    <w:lsdException w:name="Grid Table 2 Accent 2" w:uiPriority="47"/>
-    <w:lsdException w:name="Grid Table 3 Accent 2" w:uiPriority="48"/>
-    <w:lsdException w:name="Grid Table 4 Accent 2" w:uiPriority="49"/>
-    <w:lsdException w:name="Grid Table 5 Dark Accent 2" w:uiPriority="50"/>
-    <w:lsdException w:name="Grid Table 6 Colorful Accent 2" w:uiPriority="51"/>
-    <w:lsdException w:name="Grid Table 7 Colorful Accent 2" w:uiPriority="52"/>
-    <w:lsdException w:name="Grid Table 1 Light Accent 3" w:uiPriority="46"/>
-    <w:lsdException w:name="Grid Table 2 Accent 3" w:uiPriority="47"/>
-    <w:lsdException w:name="Grid Table 3 Accent 3" w:uiPriority="48"/>
-    <w:lsdException w:name="Grid Table 4 Accent 3" w:uiPriority="49"/>
-    <w:lsdException w:name="Grid Table 5 Dark Accent 3" w:uiPriority="50"/>
-    <w:lsdException w:name="Grid Table 6 Colorful Accent 3" w:uiPriority="51"/>
-    <w:lsdException w:name="Grid Table 7 Colorful Accent 3" w:uiPriority="52"/>
-    <w:lsdException w:name="Grid Table 1 Light Accent 4" w:uiPriority="46"/>
-    <w:lsdException w:name="Grid Table 2 Accent 4" w:uiPriority="47"/>
-    <w:lsdException w:name="Grid Table 3 Accent 4" w:uiPriority="48"/>
-    <w:lsdException w:name="Grid Table 4 Accent 4" w:uiPriority="49"/>
-    <w:lsdException w:name="Grid Table 5 Dark Accent 4" w:uiPriority="50"/>
-    <w:lsdException w:name="Grid Table 6 Colorful Accent 4" w:uiPriority="51"/>
-    <w:lsdException w:name="Grid Table 7 Colorful Accent 4" w:uiPriority="52"/>
-    <w:lsdException w:name="Grid Table 1 Light Accent 5" w:uiPriority="46"/>
-    <w:lsdException w:name="Grid Table 2 Accent 5" w:uiPriority="47"/>
-    <w:lsdException w:name="Grid Table 3 Accent 5" w:uiPriority="48"/>
-    <w:lsdException w:name="Grid Table 4 Accent 5" w:uiPriority="49"/>
-    <w:lsdException w:name="Grid Table 5 Dark Accent 5" w:uiPriority="50"/>
-    <w:lsdException w:name="Grid Table 6 Colorful Accent 5" w:uiPriority="51"/>
-    <w:lsdException w:name="Grid Table 7 Colorful Accent 5" w:uiPriority="52"/>
-    <w:lsdException w:name="Grid Table 1 Light Accent 6" w:uiPriority="46"/>
-    <w:lsdException w:name="Grid Table 2 Accent 6" w:uiPriority="47"/>
-    <w:lsdException w:name="Grid Table 3 Accent 6" w:uiPriority="48"/>
-    <w:lsdException w:name="Grid Table 4 Accent 6" w:uiPriority="49"/>
-    <w:lsdException w:name="Grid Table 5 Dark Accent 6" w:uiPriority="50"/>
-    <w:lsdException w:name="Grid Table 6 Colorful Accent 6" w:uiPriority="51"/>
-    <w:lsdException w:name="Grid Table 7 Colorful Accent 6" w:uiPriority="52"/>
-    <w:lsdException w:name="List Table 1 Light" w:uiPriority="46"/>
-    <w:lsdException w:name="List Table 2" w:uiPriority="47"/>
-    <w:lsdException w:name="List Table 3" w:uiPriority="48"/>
-    <w:lsdException w:name="List Table 4" w:uiPriority="49"/>
-    <w:lsdException w:name="List Table 5 Dark" w:uiPriority="50"/>
-    <w:lsdException w:name="List Table 6 Colorful" w:uiPriority="51"/>
-    <w:lsdException w:name="List Table 7 Colorful" w:uiPriority="52"/>
-    <w:lsdException w:name="List Table 1 Light Accent 1" w:uiPriority="46"/>
-    <w:lsdException w:name="List Table 2 Accent 1" w:uiPriority="47"/>
-    <w:lsdException w:name="List Table 3 Accent 1" w:uiPriority="48"/>
-    <w:lsdException w:name="List Table 4 Accent 1" w:uiPriority="49"/>
-    <w:lsdException w:name="List Table 5 Dark Accent 1" w:uiPriority="50"/>
-    <w:lsdException w:name="List Table 6 Colorful Accent 1" w:uiPriority="51"/>
-    <w:lsdException w:name="List Table 7 Colorful Accent 1" w:uiPriority="52"/>
-    <w:lsdException w:name="List Table 1 Light Accent 2" w:uiPriority="46"/>
-    <w:lsdException w:name="List Table 2 Accent 2" w:uiPriority="47"/>
-    <w:lsdException w:name="List Table 3 Accent 2" w:uiPriority="48"/>
-    <w:lsdException w:name="List Table 4 Accent 2" w:uiPriority="49"/>
-    <w:lsdException w:name="List Table 5 Dark Accent 2" w:uiPriority="50"/>
-    <w:lsdException w:name="List Table 6 Colorful Accent 2" w:uiPriority="51"/>
-    <w:lsdException w:name="List Table 7 Colorful Accent 2" w:uiPriority="52"/>
-    <w:lsdException w:name="List Table 1 Light Accent 3" w:uiPriority="46"/>
-    <w:lsdException w:name="List Table 2 Accent 3" w:uiPriority="47"/>
-    <w:lsdException w:name="List Table 3 Accent 3" w:uiPriority="48"/>
-    <w:lsdException w:name="List Table 4 Accent 3" w:uiPriority="49"/>
-    <w:lsdException w:name="List Table 5 Dark Accent 3" w:uiPriority="50"/>
-    <w:lsdException w:name="List Table 6 Colorful Accent 3" w:uiPriority="51"/>
-    <w:lsdException w:name="List Table 7 Colorful Accent 3" w:uiPriority="52"/>
-    <w:lsdException w:name="List Table 1 Light Accent 4" w:uiPriority="46"/>
-    <w:lsdException w:name="List Table 2 Accent 4" w:uiPriority="47"/>
-    <w:lsdException w:name="List Table 3 Accent 4" w:uiPriority="48"/>
-    <w:lsdException w:name="List Table 4 Accent 4" w:uiPriority="49"/>
-    <w:lsdException w:name="List Table 5 Dark Accent 4" w:uiPriority="50"/>
-    <w:lsdException w:name="List Table 6 Colorful Accent 4" w:uiPriority="51"/>
-    <w:lsdException w:name="List Table 7 Colorful Accent 4" w:uiPriority="52"/>
-    <w:lsdException w:name="List Table 1 Light Accent 5" w:uiPriority="46"/>
-    <w:lsdException w:name="List Table 2 Accent 5" w:uiPriority="47"/>
-    <w:lsdException w:name="List Table 3 Accent 5" w:uiPriority="48"/>
-    <w:lsdException w:name="List Table 4 Accent 5" w:uiPriority="49"/>
-    <w:lsdException w:name="List Table 5 Dark Accent 5" w:uiPriority="50"/>
-    <w:lsdException w:name="List Table 6 Colorful Accent 5" w:uiPriority="51"/>
-    <w:lsdException w:name="List Table 7 Colorful Accent 5" w:uiPriority="52"/>
-    <w:lsdException w:name="List Table 1 Light Accent 6" w:uiPriority="46"/>
-    <w:lsdException w:name="List Table 2 Accent 6" w:uiPriority="47"/>
-    <w:lsdException w:name="List Table 3 Accent 6" w:uiPriority="48"/>
-    <w:lsdException w:name="List Table 4 Accent 6" w:uiPriority="49"/>
-    <w:lsdException w:name="List Table 5 Dark Accent 6" w:uiPriority="50"/>
-    <w:lsdException w:name="List Table 6 Colorful Accent 6" w:uiPriority="51"/>
-    <w:lsdException w:name="List Table 7 Colorful Accent 6" w:uiPriority="52"/>
+  <w:latentStyles w:defLockedState="0" w:defUIPriority="99" w:defSemiHidden="1" w:defUnhideWhenUsed="1" w:defQFormat="0" w:count="276">
+    <w:lsdException w:name="Normal" w:semiHidden="0" w:uiPriority="0" w:unhideWhenUsed="0" w:qFormat="1"/>
+    <w:lsdException w:name="heading 1" w:semiHidden="0" w:uiPriority="9" w:unhideWhenUsed="0" w:qFormat="1"/>
+    <w:lsdException w:name="heading 2" w:uiPriority="9" w:qFormat="1"/>
+    <w:lsdException w:name="heading 3" w:uiPriority="9" w:qFormat="1"/>
+    <w:lsdException w:name="heading 4" w:uiPriority="9" w:qFormat="1"/>
+    <w:lsdException w:name="heading 5" w:uiPriority="9" w:qFormat="1"/>
+    <w:lsdException w:name="heading 6" w:uiPriority="9" w:qFormat="1"/>
+    <w:lsdException w:name="heading 7" w:uiPriority="9" w:qFormat="1"/>
+    <w:lsdException w:name="heading 8" w:uiPriority="9" w:qFormat="1"/>
+    <w:lsdException w:name="heading 9" w:uiPriority="9" w:qFormat="1"/>
+    <w:lsdException w:name="toc 1" w:uiPriority="39"/>
+    <w:lsdException w:name="toc 2" w:uiPriority="39"/>
+    <w:lsdException w:name="toc 3" w:uiPriority="39"/>
+    <w:lsdException w:name="toc 4" w:uiPriority="39"/>
+    <w:lsdException w:name="toc 5" w:uiPriority="39"/>
+    <w:lsdException w:name="toc 6" w:uiPriority="39"/>
+    <w:lsdException w:name="toc 7" w:uiPriority="39"/>
+    <w:lsdException w:name="toc 8" w:uiPriority="39"/>
+    <w:lsdException w:name="toc 9" w:uiPriority="39"/>
+    <w:lsdException w:name="caption" w:uiPriority="35" w:qFormat="1"/>
+    <w:lsdException w:name="Title" w:semiHidden="0" w:uiPriority="10" w:unhideWhenUsed="0" w:qFormat="1"/>
+    <w:lsdException w:name="Default Paragraph Font" w:uiPriority="1"/>
+    <w:lsdException w:name="Subtitle" w:semiHidden="0" w:uiPriority="11" w:unhideWhenUsed="0" w:qFormat="1"/>
+    <w:lsdException w:name="Strong" w:semiHidden="0" w:uiPriority="22" w:unhideWhenUsed="0" w:qFormat="1"/>
+    <w:lsdException w:name="Emphasis" w:semiHidden="0" w:uiPriority="20" w:unhideWhenUsed="0" w:qFormat="1"/>
+    <w:lsdException w:name="Table Grid" w:semiHidden="0" w:uiPriority="39" w:unhideWhenUsed="0"/>
+    <w:lsdException w:name="Note Level 1" w:semiHidden="0" w:unhideWhenUsed="0"/>
+    <w:lsdException w:name="Note Level 2" w:semiHidden="0" w:unhideWhenUsed="0"/>
+    <w:lsdException w:name="Note Level 3" w:semiHidden="0" w:unhideWhenUsed="0"/>
+    <w:lsdException w:name="Note Level 4" w:semiHidden="0" w:unhideWhenUsed="0"/>
+    <w:lsdException w:name="Note Level 5" w:semiHidden="0" w:unhideWhenUsed="0"/>
+    <w:lsdException w:name="Note Level 6" w:semiHidden="0" w:unhideWhenUsed="0"/>
+    <w:lsdException w:name="Note Level 7" w:semiHidden="0" w:unhideWhenUsed="0"/>
+    <w:lsdException w:name="Note Level 8" w:semiHidden="0" w:unhideWhenUsed="0"/>
+    <w:lsdException w:name="Note Level 9" w:semiHidden="0" w:unhideWhenUsed="0"/>
+    <w:lsdException w:name="Placeholder Text" w:unhideWhenUsed="0"/>
+    <w:lsdException w:name="No Spacing" w:semiHidden="0" w:uiPriority="1" w:unhideWhenUsed="0" w:qFormat="1"/>
+    <w:lsdException w:name="Light Shading" w:semiHidden="0" w:uiPriority="60" w:unhideWhenUsed="0"/>
+    <w:lsdException w:name="Light List" w:semiHidden="0" w:uiPriority="61" w:unhideWhenUsed="0"/>
+    <w:lsdException w:name="Light Grid" w:semiHidden="0" w:uiPriority="62" w:unhideWhenUsed="0"/>
+    <w:lsdException w:name="Medium Shading 1" w:semiHidden="0" w:uiPriority="63" w:unhideWhenUsed="0"/>
+    <w:lsdException w:name="Medium Shading 2" w:semiHidden="0" w:uiPriority="64" w:unhideWhenUsed="0"/>
+    <w:lsdException w:name="Medium List 1" w:semiHidden="0" w:uiPriority="65" w:unhideWhenUsed="0"/>
+    <w:lsdException w:name="Medium List 2" w:semiHidden="0" w:uiPriority="66" w:unhideWhenUsed="0"/>
+    <w:lsdException w:name="Medium Grid 1" w:semiHidden="0" w:uiPriority="67" w:unhideWhenUsed="0"/>
+    <w:lsdException w:name="Medium Grid 2" w:semiHidden="0" w:uiPriority="68" w:unhideWhenUsed="0"/>
+    <w:lsdException w:name="Medium Grid 3" w:semiHidden="0" w:uiPriority="69" w:unhideWhenUsed="0"/>
+    <w:lsdException w:name="Dark List" w:semiHidden="0" w:uiPriority="70" w:unhideWhenUsed="0"/>
+    <w:lsdException w:name="Colorful Shading" w:semiHidden="0" w:uiPriority="71" w:unhideWhenUsed="0"/>
+    <w:lsdException w:name="Colorful List" w:semiHidden="0" w:uiPriority="72" w:unhideWhenUsed="0"/>
+    <w:lsdException w:name="Colorful Grid" w:semiHidden="0" w:uiPriority="73" w:unhideWhenUsed="0"/>
+    <w:lsdException w:name="Light Shading Accent 1" w:semiHidden="0" w:uiPriority="60" w:unhideWhenUsed="0"/>
+    <w:lsdException w:name="Light List Accent 1" w:semiHidden="0" w:uiPriority="61" w:unhideWhenUsed="0"/>
+    <w:lsdException w:name="Light Grid Accent 1" w:semiHidden="0" w:uiPriority="62" w:unhideWhenUsed="0"/>
+    <w:lsdException w:name="Medium Shading 1 Accent 1" w:semiHidden="0" w:uiPriority="63" w:unhideWhenUsed="0"/>
+    <w:lsdException w:name="Medium Shading 2 Accent 1" w:semiHidden="0" w:uiPriority="64" w:unhideWhenUsed="0"/>
+    <w:lsdException w:name="Medium List 1 Accent 1" w:semiHidden="0" w:uiPriority="65" w:unhideWhenUsed="0"/>
+    <w:lsdException w:name="Revision" w:unhideWhenUsed="0"/>
+    <w:lsdException w:name="List Paragraph" w:semiHidden="0" w:uiPriority="34" w:unhideWhenUsed="0" w:qFormat="1"/>
+    <w:lsdException w:name="Quote" w:semiHidden="0" w:uiPriority="29" w:unhideWhenUsed="0" w:qFormat="1"/>
+    <w:lsdException w:name="Intense Quote" w:semiHidden="0" w:uiPriority="30" w:unhideWhenUsed="0" w:qFormat="1"/>
+    <w:lsdException w:name="Medium List 2 Accent 1" w:semiHidden="0" w:uiPriority="66" w:unhideWhenUsed="0"/>
+    <w:lsdException w:name="Medium Grid 1 Accent 1" w:semiHidden="0" w:uiPriority="67" w:unhideWhenUsed="0"/>
+    <w:lsdException w:name="Medium Grid 2 Accent 1" w:semiHidden="0" w:uiPriority="68" w:unhideWhenUsed="0"/>
+    <w:lsdException w:name="Medium Grid 3 Accent 1" w:semiHidden="0" w:uiPriority="69" w:unhideWhenUsed="0"/>
+    <w:lsdException w:name="Dark List Accent 1" w:semiHidden="0" w:uiPriority="70" w:unhideWhenUsed="0"/>
+    <w:lsdException w:name="Colorful Shading Accent 1" w:semiHidden="0" w:uiPriority="71" w:unhideWhenUsed="0"/>
+    <w:lsdException w:name="Colorful List Accent 1" w:semiHidden="0" w:uiPriority="72" w:unhideWhenUsed="0"/>
+    <w:lsdException w:name="Colorful Grid Accent 1" w:semiHidden="0" w:uiPriority="73" w:unhideWhenUsed="0"/>
+    <w:lsdException w:name="Light Shading Accent 2" w:semiHidden="0" w:uiPriority="60" w:unhideWhenUsed="0"/>
+    <w:lsdException w:name="Light List Accent 2" w:semiHidden="0" w:uiPriority="61" w:unhideWhenUsed="0"/>
+    <w:lsdException w:name="Light Grid Accent 2" w:semiHidden="0" w:uiPriority="62" w:unhideWhenUsed="0"/>
+    <w:lsdException w:name="Medium Shading 1 Accent 2" w:semiHidden="0" w:uiPriority="63" w:unhideWhenUsed="0"/>
+    <w:lsdException w:name="Medium Shading 2 Accent 2" w:semiHidden="0" w:uiPriority="64" w:unhideWhenUsed="0"/>
+    <w:lsdException w:name="Medium List 1 Accent 2" w:semiHidden="0" w:uiPriority="65" w:unhideWhenUsed="0"/>
+    <w:lsdException w:name="Medium List 2 Accent 2" w:semiHidden="0" w:uiPriority="66" w:unhideWhenUsed="0"/>
+    <w:lsdException w:name="Medium Grid 1 Accent 2" w:semiHidden="0" w:uiPriority="67" w:unhideWhenUsed="0"/>
+    <w:lsdException w:name="Medium Grid 2 Accent 2" w:semiHidden="0" w:uiPriority="68" w:unhideWhenUsed="0"/>
+    <w:lsdException w:name="Medium Grid 3 Accent 2" w:semiHidden="0" w:uiPriority="69" w:unhideWhenUsed="0"/>
+    <w:lsdException w:name="Dark List Accent 2" w:semiHidden="0" w:uiPriority="70" w:unhideWhenUsed="0"/>
+    <w:lsdException w:name="Colorful Shading Accent 2" w:semiHidden="0" w:uiPriority="71" w:unhideWhenUsed="0"/>
+    <w:lsdException w:name="Colorful List Accent 2" w:semiHidden="0" w:uiPriority="72" w:unhideWhenUsed="0"/>
+    <w:lsdException w:name="Colorful Grid Accent 2" w:semiHidden="0" w:uiPriority="73" w:unhideWhenUsed="0"/>
+    <w:lsdException w:name="Light Shading Accent 3" w:semiHidden="0" w:uiPriority="60" w:unhideWhenUsed="0"/>
+    <w:lsdException w:name="Light List Accent 3" w:semiHidden="0" w:uiPriority="61" w:unhideWhenUsed="0"/>
+    <w:lsdException w:name="Light Grid Accent 3" w:semiHidden="0" w:uiPriority="62" w:unhideWhenUsed="0"/>
+    <w:lsdException w:name="Medium Shading 1 Accent 3" w:semiHidden="0" w:uiPriority="63" w:unhideWhenUsed="0"/>
+    <w:lsdException w:name="Medium Shading 2 Accent 3" w:semiHidden="0" w:uiPriority="64" w:unhideWhenUsed="0"/>
+    <w:lsdException w:name="Medium List 1 Accent 3" w:semiHidden="0" w:uiPriority="65" w:unhideWhenUsed="0"/>
+    <w:lsdException w:name="Medium List 2 Accent 3" w:semiHidden="0" w:uiPriority="66" w:unhideWhenUsed="0"/>
+    <w:lsdException w:name="Medium Grid 1 Accent 3" w:semiHidden="0" w:uiPriority="67" w:unhideWhenUsed="0"/>
+    <w:lsdException w:name="Medium Grid 2 Accent 3" w:semiHidden="0" w:uiPriority="68" w:unhideWhenUsed="0"/>
+    <w:lsdException w:name="Medium Grid 3 Accent 3" w:semiHidden="0" w:uiPriority="69" w:unhideWhenUsed="0"/>
+    <w:lsdException w:name="Dark List Accent 3" w:semiHidden="0" w:uiPriority="70" w:unhideWhenUsed="0"/>
+    <w:lsdException w:name="Colorful Shading Accent 3" w:semiHidden="0" w:uiPriority="71" w:unhideWhenUsed="0"/>
+    <w:lsdException w:name="Colorful List Accent 3" w:semiHidden="0" w:uiPriority="72" w:unhideWhenUsed="0"/>
+    <w:lsdException w:name="Colorful Grid Accent 3" w:semiHidden="0" w:uiPriority="73" w:unhideWhenUsed="0"/>
+    <w:lsdException w:name="Light Shading Accent 4" w:semiHidden="0" w:uiPriority="60" w:unhideWhenUsed="0"/>
+    <w:lsdException w:name="Light List Accent 4" w:semiHidden="0" w:uiPriority="61" w:unhideWhenUsed="0"/>
+    <w:lsdException w:name="Light Grid Accent 4" w:semiHidden="0" w:uiPriority="62" w:unhideWhenUsed="0"/>
+    <w:lsdException w:name="Medium Shading 1 Accent 4" w:semiHidden="0" w:uiPriority="63" w:unhideWhenUsed="0"/>
+    <w:lsdException w:name="Medium Shading 2 Accent 4" w:semiHidden="0" w:uiPriority="64" w:unhideWhenUsed="0"/>
+    <w:lsdException w:name="Medium List 1 Accent 4" w:semiHidden="0" w:uiPriority="65" w:unhideWhenUsed="0"/>
+    <w:lsdException w:name="Medium List 2 Accent 4" w:semiHidden="0" w:uiPriority="66" w:unhideWhenUsed="0"/>
+    <w:lsdException w:name="Medium Grid 1 Accent 4" w:semiHidden="0" w:uiPriority="67" w:unhideWhenUsed="0"/>
+    <w:lsdException w:name="Medium Grid 2 Accent 4" w:semiHidden="0" w:uiPriority="68" w:unhideWhenUsed="0"/>
+    <w:lsdException w:name="Medium Grid 3 Accent 4" w:semiHidden="0" w:uiPriority="69" w:unhideWhenUsed="0"/>
+    <w:lsdException w:name="Dark List Accent 4" w:semiHidden="0" w:uiPriority="70" w:unhideWhenUsed="0"/>
+    <w:lsdException w:name="Colorful Shading Accent 4" w:semiHidden="0" w:uiPriority="71" w:unhideWhenUsed="0"/>
+    <w:lsdException w:name="Colorful List Accent 4" w:semiHidden="0" w:uiPriority="72" w:unhideWhenUsed="0"/>
+    <w:lsdException w:name="Colorful Grid Accent 4" w:semiHidden="0" w:uiPriority="73" w:unhideWhenUsed="0"/>
+    <w:lsdException w:name="Light Shading Accent 5" w:semiHidden="0" w:uiPriority="60" w:unhideWhenUsed="0"/>
+    <w:lsdException w:name="Light List Accent 5" w:semiHidden="0" w:uiPriority="61" w:unhideWhenUsed="0"/>
+    <w:lsdException w:name="Light Grid Accent 5" w:semiHidden="0" w:uiPriority="62" w:unhideWhenUsed="0"/>
+    <w:lsdException w:name="Medium Shading 1 Accent 5" w:semiHidden="0" w:uiPriority="63" w:unhideWhenUsed="0"/>
+    <w:lsdException w:name="Medium Shading 2 Accent 5" w:semiHidden="0" w:uiPriority="64" w:unhideWhenUsed="0"/>
+    <w:lsdException w:name="Medium List 1 Accent 5" w:semiHidden="0" w:uiPriority="65" w:unhideWhenUsed="0"/>
+    <w:lsdException w:name="Medium List 2 Accent 5" w:semiHidden="0" w:uiPriority="66" w:unhideWhenUsed="0"/>
+    <w:lsdException w:name="Medium Grid 1 Accent 5" w:semiHidden="0" w:uiPriority="67" w:unhideWhenUsed="0"/>
+    <w:lsdException w:name="Medium Grid 2 Accent 5" w:semiHidden="0" w:uiPriority="68" w:unhideWhenUsed="0"/>
+    <w:lsdException w:name="Medium Grid 3 Accent 5" w:semiHidden="0" w:uiPriority="69" w:unhideWhenUsed="0"/>
+    <w:lsdException w:name="Dark List Accent 5" w:semiHidden="0" w:uiPriority="70" w:unhideWhenUsed="0"/>
+    <w:lsdException w:name="Colorful Shading Accent 5" w:semiHidden="0" w:uiPriority="71" w:unhideWhenUsed="0"/>
+    <w:lsdException w:name="Colorful List Accent 5" w:semiHidden="0" w:uiPriority="72" w:unhideWhenUsed="0"/>
+    <w:lsdException w:name="Colorful Grid Accent 5" w:semiHidden="0" w:uiPriority="73" w:unhideWhenUsed="0"/>
+    <w:lsdException w:name="Light Shading Accent 6" w:semiHidden="0" w:uiPriority="60" w:unhideWhenUsed="0"/>
+    <w:lsdException w:name="Light List Accent 6" w:semiHidden="0" w:uiPriority="61" w:unhideWhenUsed="0"/>
+    <w:lsdException w:name="Light Grid Accent 6" w:semiHidden="0" w:uiPriority="62" w:unhideWhenUsed="0"/>
+    <w:lsdException w:name="Medium Shading 1 Accent 6" w:semiHidden="0" w:uiPriority="63" w:unhideWhenUsed="0"/>
+    <w:lsdException w:name="Medium Shading 2 Accent 6" w:semiHidden="0" w:uiPriority="64" w:unhideWhenUsed="0"/>
+    <w:lsdException w:name="Medium List 1 Accent 6" w:semiHidden="0" w:uiPriority="65" w:unhideWhenUsed="0"/>
+    <w:lsdException w:name="Medium List 2 Accent 6" w:semiHidden="0" w:uiPriority="66" w:unhideWhenUsed="0"/>
+    <w:lsdException w:name="Medium Grid 1 Accent 6" w:semiHidden="0" w:uiPriority="67" w:unhideWhenUsed="0"/>
+    <w:lsdException w:name="Medium Grid 2 Accent 6" w:semiHidden="0" w:uiPriority="68" w:unhideWhenUsed="0"/>
+    <w:lsdException w:name="Medium Grid 3 Accent 6" w:semiHidden="0" w:uiPriority="69" w:unhideWhenUsed="0"/>
+    <w:lsdException w:name="Dark List Accent 6" w:semiHidden="0" w:uiPriority="70" w:unhideWhenUsed="0"/>
+    <w:lsdException w:name="Colorful Shading Accent 6" w:semiHidden="0" w:uiPriority="71" w:unhideWhenUsed="0"/>
+    <w:lsdException w:name="Colorful List Accent 6" w:semiHidden="0" w:uiPriority="72" w:unhideWhenUsed="0"/>
+    <w:lsdException w:name="Colorful Grid Accent 6" w:semiHidden="0" w:uiPriority="73" w:unhideWhenUsed="0"/>
+    <w:lsdException w:name="Subtle Emphasis" w:semiHidden="0" w:uiPriority="19" w:unhideWhenUsed="0" w:qFormat="1"/>
+    <w:lsdException w:name="Intense Emphasis" w:semiHidden="0" w:uiPriority="21" w:unhideWhenUsed="0" w:qFormat="1"/>
+    <w:lsdException w:name="Subtle Reference" w:semiHidden="0" w:uiPriority="31" w:unhideWhenUsed="0" w:qFormat="1"/>
+    <w:lsdException w:name="Intense Reference" w:semiHidden="0" w:uiPriority="32" w:unhideWhenUsed="0" w:qFormat="1"/>
+    <w:lsdException w:name="Book Title" w:semiHidden="0" w:uiPriority="33" w:unhideWhenUsed="0" w:qFormat="1"/>
+    <w:lsdException w:name="Bibliography" w:uiPriority="37"/>
+    <w:lsdException w:name="TOC Heading" w:uiPriority="39" w:qFormat="1"/>
   </w:latentStyles>
   <w:style w:type="paragraph" w:default="1" w:styleId="Normal">
     <w:name w:val="Normal"/>
@@ -4234,6 +3816,13 @@
     <w:tblPr>
       <w:tblStyleRowBandSize w:val="1"/>
       <w:tblStyleColBandSize w:val="1"/>
+      <w:tblInd w:w="0" w:type="dxa"/>
+      <w:tblCellMar>
+        <w:top w:w="0" w:type="dxa"/>
+        <w:left w:w="108" w:type="dxa"/>
+        <w:bottom w:w="0" w:type="dxa"/>
+        <w:right w:w="108" w:type="dxa"/>
+      </w:tblCellMar>
     </w:tblPr>
   </w:style>
   <w:style w:type="table" w:customStyle="1" w:styleId="a0">
@@ -4241,6 +3830,13 @@
     <w:tblPr>
       <w:tblStyleRowBandSize w:val="1"/>
       <w:tblStyleColBandSize w:val="1"/>
+      <w:tblInd w:w="0" w:type="dxa"/>
+      <w:tblCellMar>
+        <w:top w:w="0" w:type="dxa"/>
+        <w:left w:w="108" w:type="dxa"/>
+        <w:bottom w:w="0" w:type="dxa"/>
+        <w:right w:w="108" w:type="dxa"/>
+      </w:tblCellMar>
     </w:tblPr>
   </w:style>
   <w:style w:type="table" w:customStyle="1" w:styleId="a1">
@@ -4248,6 +3844,13 @@
     <w:tblPr>
       <w:tblStyleRowBandSize w:val="1"/>
       <w:tblStyleColBandSize w:val="1"/>
+      <w:tblInd w:w="0" w:type="dxa"/>
+      <w:tblCellMar>
+        <w:top w:w="0" w:type="dxa"/>
+        <w:left w:w="108" w:type="dxa"/>
+        <w:bottom w:w="0" w:type="dxa"/>
+        <w:right w:w="108" w:type="dxa"/>
+      </w:tblCellMar>
     </w:tblPr>
   </w:style>
   <w:style w:type="character" w:styleId="Hyperlink">
@@ -4272,6 +3875,431 @@
       <w:color w:val="954F72" w:themeColor="followedHyperlink"/>
       <w:u w:val="single"/>
     </w:rPr>
+  </w:style>
+  <w:style w:type="paragraph" w:styleId="ListParagraph">
+    <w:name w:val="List Paragraph"/>
+    <w:basedOn w:val="Normal"/>
+    <w:uiPriority w:val="34"/>
+    <w:qFormat/>
+    <w:rsid w:val="00862724"/>
+    <w:pPr>
+      <w:ind w:left="720"/>
+      <w:contextualSpacing/>
+    </w:pPr>
+  </w:style>
+</w:styles>
+</file>
+
+<file path=word/stylesWithEffects.xml><?xml version="1.0" encoding="utf-8"?>
+<w:styles xmlns:wpc="http://schemas.microsoft.com/office/word/2010/wordprocessingCanvas" xmlns:mo="http://schemas.microsoft.com/office/mac/office/2008/main" xmlns:mc="http://schemas.openxmlformats.org/markup-compatibility/2006" xmlns:mv="urn:schemas-microsoft-com:mac:vml" xmlns:o="urn:schemas-microsoft-com:office:office" xmlns:r="http://schemas.openxmlformats.org/officeDocument/2006/relationships" xmlns:m="http://schemas.openxmlformats.org/officeDocument/2006/math" xmlns:v="urn:schemas-microsoft-com:vml" xmlns:wp14="http://schemas.microsoft.com/office/word/2010/wordprocessingDrawing" xmlns:wp="http://schemas.openxmlformats.org/drawingml/2006/wordprocessingDrawing" xmlns:w10="urn:schemas-microsoft-com:office:word" xmlns:w="http://schemas.openxmlformats.org/wordprocessingml/2006/main" xmlns:w14="http://schemas.microsoft.com/office/word/2010/wordml" xmlns:wpg="http://schemas.microsoft.com/office/word/2010/wordprocessingGroup" xmlns:wpi="http://schemas.microsoft.com/office/word/2010/wordprocessingInk" xmlns:wne="http://schemas.microsoft.com/office/word/2006/wordml" xmlns:wps="http://schemas.microsoft.com/office/word/2010/wordprocessingShape" mc:Ignorable="w14 wp14">
+  <w:docDefaults>
+    <w:rPrDefault>
+      <w:rPr>
+        <w:rFonts w:ascii="Arial" w:eastAsia="Arial" w:hAnsi="Arial" w:cs="Arial"/>
+        <w:color w:val="000000"/>
+        <w:sz w:val="22"/>
+        <w:szCs w:val="22"/>
+        <w:lang w:val="en-US" w:eastAsia="en-US" w:bidi="ar-SA"/>
+      </w:rPr>
+    </w:rPrDefault>
+    <w:pPrDefault>
+      <w:pPr>
+        <w:spacing w:line="276" w:lineRule="auto"/>
+      </w:pPr>
+    </w:pPrDefault>
+  </w:docDefaults>
+  <w:latentStyles w:defLockedState="0" w:defUIPriority="99" w:defSemiHidden="1" w:defUnhideWhenUsed="1" w:defQFormat="0" w:count="276">
+    <w:lsdException w:name="Normal" w:semiHidden="0" w:uiPriority="0" w:unhideWhenUsed="0" w:qFormat="1"/>
+    <w:lsdException w:name="heading 1" w:semiHidden="0" w:uiPriority="9" w:unhideWhenUsed="0" w:qFormat="1"/>
+    <w:lsdException w:name="heading 2" w:uiPriority="9" w:qFormat="1"/>
+    <w:lsdException w:name="heading 3" w:uiPriority="9" w:qFormat="1"/>
+    <w:lsdException w:name="heading 4" w:uiPriority="9" w:qFormat="1"/>
+    <w:lsdException w:name="heading 5" w:uiPriority="9" w:qFormat="1"/>
+    <w:lsdException w:name="heading 6" w:uiPriority="9" w:qFormat="1"/>
+    <w:lsdException w:name="heading 7" w:uiPriority="9" w:qFormat="1"/>
+    <w:lsdException w:name="heading 8" w:uiPriority="9" w:qFormat="1"/>
+    <w:lsdException w:name="heading 9" w:uiPriority="9" w:qFormat="1"/>
+    <w:lsdException w:name="toc 1" w:uiPriority="39"/>
+    <w:lsdException w:name="toc 2" w:uiPriority="39"/>
+    <w:lsdException w:name="toc 3" w:uiPriority="39"/>
+    <w:lsdException w:name="toc 4" w:uiPriority="39"/>
+    <w:lsdException w:name="toc 5" w:uiPriority="39"/>
+    <w:lsdException w:name="toc 6" w:uiPriority="39"/>
+    <w:lsdException w:name="toc 7" w:uiPriority="39"/>
+    <w:lsdException w:name="toc 8" w:uiPriority="39"/>
+    <w:lsdException w:name="toc 9" w:uiPriority="39"/>
+    <w:lsdException w:name="caption" w:uiPriority="35" w:qFormat="1"/>
+    <w:lsdException w:name="Title" w:semiHidden="0" w:uiPriority="10" w:unhideWhenUsed="0" w:qFormat="1"/>
+    <w:lsdException w:name="Default Paragraph Font" w:uiPriority="1"/>
+    <w:lsdException w:name="Subtitle" w:semiHidden="0" w:uiPriority="11" w:unhideWhenUsed="0" w:qFormat="1"/>
+    <w:lsdException w:name="Strong" w:semiHidden="0" w:uiPriority="22" w:unhideWhenUsed="0" w:qFormat="1"/>
+    <w:lsdException w:name="Emphasis" w:semiHidden="0" w:uiPriority="20" w:unhideWhenUsed="0" w:qFormat="1"/>
+    <w:lsdException w:name="Table Grid" w:semiHidden="0" w:uiPriority="39" w:unhideWhenUsed="0"/>
+    <w:lsdException w:name="Note Level 1" w:semiHidden="0" w:unhideWhenUsed="0"/>
+    <w:lsdException w:name="Note Level 2" w:semiHidden="0" w:unhideWhenUsed="0"/>
+    <w:lsdException w:name="Note Level 3" w:semiHidden="0" w:unhideWhenUsed="0"/>
+    <w:lsdException w:name="Note Level 4" w:semiHidden="0" w:unhideWhenUsed="0"/>
+    <w:lsdException w:name="Note Level 5" w:semiHidden="0" w:unhideWhenUsed="0"/>
+    <w:lsdException w:name="Note Level 6" w:semiHidden="0" w:unhideWhenUsed="0"/>
+    <w:lsdException w:name="Note Level 7" w:semiHidden="0" w:unhideWhenUsed="0"/>
+    <w:lsdException w:name="Note Level 8" w:semiHidden="0" w:unhideWhenUsed="0"/>
+    <w:lsdException w:name="Note Level 9" w:semiHidden="0" w:unhideWhenUsed="0"/>
+    <w:lsdException w:name="Placeholder Text" w:unhideWhenUsed="0"/>
+    <w:lsdException w:name="No Spacing" w:semiHidden="0" w:uiPriority="1" w:unhideWhenUsed="0" w:qFormat="1"/>
+    <w:lsdException w:name="Light Shading" w:semiHidden="0" w:uiPriority="60" w:unhideWhenUsed="0"/>
+    <w:lsdException w:name="Light List" w:semiHidden="0" w:uiPriority="61" w:unhideWhenUsed="0"/>
+    <w:lsdException w:name="Light Grid" w:semiHidden="0" w:uiPriority="62" w:unhideWhenUsed="0"/>
+    <w:lsdException w:name="Medium Shading 1" w:semiHidden="0" w:uiPriority="63" w:unhideWhenUsed="0"/>
+    <w:lsdException w:name="Medium Shading 2" w:semiHidden="0" w:uiPriority="64" w:unhideWhenUsed="0"/>
+    <w:lsdException w:name="Medium List 1" w:semiHidden="0" w:uiPriority="65" w:unhideWhenUsed="0"/>
+    <w:lsdException w:name="Medium List 2" w:semiHidden="0" w:uiPriority="66" w:unhideWhenUsed="0"/>
+    <w:lsdException w:name="Medium Grid 1" w:semiHidden="0" w:uiPriority="67" w:unhideWhenUsed="0"/>
+    <w:lsdException w:name="Medium Grid 2" w:semiHidden="0" w:uiPriority="68" w:unhideWhenUsed="0"/>
+    <w:lsdException w:name="Medium Grid 3" w:semiHidden="0" w:uiPriority="69" w:unhideWhenUsed="0"/>
+    <w:lsdException w:name="Dark List" w:semiHidden="0" w:uiPriority="70" w:unhideWhenUsed="0"/>
+    <w:lsdException w:name="Colorful Shading" w:semiHidden="0" w:uiPriority="71" w:unhideWhenUsed="0"/>
+    <w:lsdException w:name="Colorful List" w:semiHidden="0" w:uiPriority="72" w:unhideWhenUsed="0"/>
+    <w:lsdException w:name="Colorful Grid" w:semiHidden="0" w:uiPriority="73" w:unhideWhenUsed="0"/>
+    <w:lsdException w:name="Light Shading Accent 1" w:semiHidden="0" w:uiPriority="60" w:unhideWhenUsed="0"/>
+    <w:lsdException w:name="Light List Accent 1" w:semiHidden="0" w:uiPriority="61" w:unhideWhenUsed="0"/>
+    <w:lsdException w:name="Light Grid Accent 1" w:semiHidden="0" w:uiPriority="62" w:unhideWhenUsed="0"/>
+    <w:lsdException w:name="Medium Shading 1 Accent 1" w:semiHidden="0" w:uiPriority="63" w:unhideWhenUsed="0"/>
+    <w:lsdException w:name="Medium Shading 2 Accent 1" w:semiHidden="0" w:uiPriority="64" w:unhideWhenUsed="0"/>
+    <w:lsdException w:name="Medium List 1 Accent 1" w:semiHidden="0" w:uiPriority="65" w:unhideWhenUsed="0"/>
+    <w:lsdException w:name="Revision" w:unhideWhenUsed="0"/>
+    <w:lsdException w:name="List Paragraph" w:semiHidden="0" w:uiPriority="34" w:unhideWhenUsed="0" w:qFormat="1"/>
+    <w:lsdException w:name="Quote" w:semiHidden="0" w:uiPriority="29" w:unhideWhenUsed="0" w:qFormat="1"/>
+    <w:lsdException w:name="Intense Quote" w:semiHidden="0" w:uiPriority="30" w:unhideWhenUsed="0" w:qFormat="1"/>
+    <w:lsdException w:name="Medium List 2 Accent 1" w:semiHidden="0" w:uiPriority="66" w:unhideWhenUsed="0"/>
+    <w:lsdException w:name="Medium Grid 1 Accent 1" w:semiHidden="0" w:uiPriority="67" w:unhideWhenUsed="0"/>
+    <w:lsdException w:name="Medium Grid 2 Accent 1" w:semiHidden="0" w:uiPriority="68" w:unhideWhenUsed="0"/>
+    <w:lsdException w:name="Medium Grid 3 Accent 1" w:semiHidden="0" w:uiPriority="69" w:unhideWhenUsed="0"/>
+    <w:lsdException w:name="Dark List Accent 1" w:semiHidden="0" w:uiPriority="70" w:unhideWhenUsed="0"/>
+    <w:lsdException w:name="Colorful Shading Accent 1" w:semiHidden="0" w:uiPriority="71" w:unhideWhenUsed="0"/>
+    <w:lsdException w:name="Colorful List Accent 1" w:semiHidden="0" w:uiPriority="72" w:unhideWhenUsed="0"/>
+    <w:lsdException w:name="Colorful Grid Accent 1" w:semiHidden="0" w:uiPriority="73" w:unhideWhenUsed="0"/>
+    <w:lsdException w:name="Light Shading Accent 2" w:semiHidden="0" w:uiPriority="60" w:unhideWhenUsed="0"/>
+    <w:lsdException w:name="Light List Accent 2" w:semiHidden="0" w:uiPriority="61" w:unhideWhenUsed="0"/>
+    <w:lsdException w:name="Light Grid Accent 2" w:semiHidden="0" w:uiPriority="62" w:unhideWhenUsed="0"/>
+    <w:lsdException w:name="Medium Shading 1 Accent 2" w:semiHidden="0" w:uiPriority="63" w:unhideWhenUsed="0"/>
+    <w:lsdException w:name="Medium Shading 2 Accent 2" w:semiHidden="0" w:uiPriority="64" w:unhideWhenUsed="0"/>
+    <w:lsdException w:name="Medium List 1 Accent 2" w:semiHidden="0" w:uiPriority="65" w:unhideWhenUsed="0"/>
+    <w:lsdException w:name="Medium List 2 Accent 2" w:semiHidden="0" w:uiPriority="66" w:unhideWhenUsed="0"/>
+    <w:lsdException w:name="Medium Grid 1 Accent 2" w:semiHidden="0" w:uiPriority="67" w:unhideWhenUsed="0"/>
+    <w:lsdException w:name="Medium Grid 2 Accent 2" w:semiHidden="0" w:uiPriority="68" w:unhideWhenUsed="0"/>
+    <w:lsdException w:name="Medium Grid 3 Accent 2" w:semiHidden="0" w:uiPriority="69" w:unhideWhenUsed="0"/>
+    <w:lsdException w:name="Dark List Accent 2" w:semiHidden="0" w:uiPriority="70" w:unhideWhenUsed="0"/>
+    <w:lsdException w:name="Colorful Shading Accent 2" w:semiHidden="0" w:uiPriority="71" w:unhideWhenUsed="0"/>
+    <w:lsdException w:name="Colorful List Accent 2" w:semiHidden="0" w:uiPriority="72" w:unhideWhenUsed="0"/>
+    <w:lsdException w:name="Colorful Grid Accent 2" w:semiHidden="0" w:uiPriority="73" w:unhideWhenUsed="0"/>
+    <w:lsdException w:name="Light Shading Accent 3" w:semiHidden="0" w:uiPriority="60" w:unhideWhenUsed="0"/>
+    <w:lsdException w:name="Light List Accent 3" w:semiHidden="0" w:uiPriority="61" w:unhideWhenUsed="0"/>
+    <w:lsdException w:name="Light Grid Accent 3" w:semiHidden="0" w:uiPriority="62" w:unhideWhenUsed="0"/>
+    <w:lsdException w:name="Medium Shading 1 Accent 3" w:semiHidden="0" w:uiPriority="63" w:unhideWhenUsed="0"/>
+    <w:lsdException w:name="Medium Shading 2 Accent 3" w:semiHidden="0" w:uiPriority="64" w:unhideWhenUsed="0"/>
+    <w:lsdException w:name="Medium List 1 Accent 3" w:semiHidden="0" w:uiPriority="65" w:unhideWhenUsed="0"/>
+    <w:lsdException w:name="Medium List 2 Accent 3" w:semiHidden="0" w:uiPriority="66" w:unhideWhenUsed="0"/>
+    <w:lsdException w:name="Medium Grid 1 Accent 3" w:semiHidden="0" w:uiPriority="67" w:unhideWhenUsed="0"/>
+    <w:lsdException w:name="Medium Grid 2 Accent 3" w:semiHidden="0" w:uiPriority="68" w:unhideWhenUsed="0"/>
+    <w:lsdException w:name="Medium Grid 3 Accent 3" w:semiHidden="0" w:uiPriority="69" w:unhideWhenUsed="0"/>
+    <w:lsdException w:name="Dark List Accent 3" w:semiHidden="0" w:uiPriority="70" w:unhideWhenUsed="0"/>
+    <w:lsdException w:name="Colorful Shading Accent 3" w:semiHidden="0" w:uiPriority="71" w:unhideWhenUsed="0"/>
+    <w:lsdException w:name="Colorful List Accent 3" w:semiHidden="0" w:uiPriority="72" w:unhideWhenUsed="0"/>
+    <w:lsdException w:name="Colorful Grid Accent 3" w:semiHidden="0" w:uiPriority="73" w:unhideWhenUsed="0"/>
+    <w:lsdException w:name="Light Shading Accent 4" w:semiHidden="0" w:uiPriority="60" w:unhideWhenUsed="0"/>
+    <w:lsdException w:name="Light List Accent 4" w:semiHidden="0" w:uiPriority="61" w:unhideWhenUsed="0"/>
+    <w:lsdException w:name="Light Grid Accent 4" w:semiHidden="0" w:uiPriority="62" w:unhideWhenUsed="0"/>
+    <w:lsdException w:name="Medium Shading 1 Accent 4" w:semiHidden="0" w:uiPriority="63" w:unhideWhenUsed="0"/>
+    <w:lsdException w:name="Medium Shading 2 Accent 4" w:semiHidden="0" w:uiPriority="64" w:unhideWhenUsed="0"/>
+    <w:lsdException w:name="Medium List 1 Accent 4" w:semiHidden="0" w:uiPriority="65" w:unhideWhenUsed="0"/>
+    <w:lsdException w:name="Medium List 2 Accent 4" w:semiHidden="0" w:uiPriority="66" w:unhideWhenUsed="0"/>
+    <w:lsdException w:name="Medium Grid 1 Accent 4" w:semiHidden="0" w:uiPriority="67" w:unhideWhenUsed="0"/>
+    <w:lsdException w:name="Medium Grid 2 Accent 4" w:semiHidden="0" w:uiPriority="68" w:unhideWhenUsed="0"/>
+    <w:lsdException w:name="Medium Grid 3 Accent 4" w:semiHidden="0" w:uiPriority="69" w:unhideWhenUsed="0"/>
+    <w:lsdException w:name="Dark List Accent 4" w:semiHidden="0" w:uiPriority="70" w:unhideWhenUsed="0"/>
+    <w:lsdException w:name="Colorful Shading Accent 4" w:semiHidden="0" w:uiPriority="71" w:unhideWhenUsed="0"/>
+    <w:lsdException w:name="Colorful List Accent 4" w:semiHidden="0" w:uiPriority="72" w:unhideWhenUsed="0"/>
+    <w:lsdException w:name="Colorful Grid Accent 4" w:semiHidden="0" w:uiPriority="73" w:unhideWhenUsed="0"/>
+    <w:lsdException w:name="Light Shading Accent 5" w:semiHidden="0" w:uiPriority="60" w:unhideWhenUsed="0"/>
+    <w:lsdException w:name="Light List Accent 5" w:semiHidden="0" w:uiPriority="61" w:unhideWhenUsed="0"/>
+    <w:lsdException w:name="Light Grid Accent 5" w:semiHidden="0" w:uiPriority="62" w:unhideWhenUsed="0"/>
+    <w:lsdException w:name="Medium Shading 1 Accent 5" w:semiHidden="0" w:uiPriority="63" w:unhideWhenUsed="0"/>
+    <w:lsdException w:name="Medium Shading 2 Accent 5" w:semiHidden="0" w:uiPriority="64" w:unhideWhenUsed="0"/>
+    <w:lsdException w:name="Medium List 1 Accent 5" w:semiHidden="0" w:uiPriority="65" w:unhideWhenUsed="0"/>
+    <w:lsdException w:name="Medium List 2 Accent 5" w:semiHidden="0" w:uiPriority="66" w:unhideWhenUsed="0"/>
+    <w:lsdException w:name="Medium Grid 1 Accent 5" w:semiHidden="0" w:uiPriority="67" w:unhideWhenUsed="0"/>
+    <w:lsdException w:name="Medium Grid 2 Accent 5" w:semiHidden="0" w:uiPriority="68" w:unhideWhenUsed="0"/>
+    <w:lsdException w:name="Medium Grid 3 Accent 5" w:semiHidden="0" w:uiPriority="69" w:unhideWhenUsed="0"/>
+    <w:lsdException w:name="Dark List Accent 5" w:semiHidden="0" w:uiPriority="70" w:unhideWhenUsed="0"/>
+    <w:lsdException w:name="Colorful Shading Accent 5" w:semiHidden="0" w:uiPriority="71" w:unhideWhenUsed="0"/>
+    <w:lsdException w:name="Colorful List Accent 5" w:semiHidden="0" w:uiPriority="72" w:unhideWhenUsed="0"/>
+    <w:lsdException w:name="Colorful Grid Accent 5" w:semiHidden="0" w:uiPriority="73" w:unhideWhenUsed="0"/>
+    <w:lsdException w:name="Light Shading Accent 6" w:semiHidden="0" w:uiPriority="60" w:unhideWhenUsed="0"/>
+    <w:lsdException w:name="Light List Accent 6" w:semiHidden="0" w:uiPriority="61" w:unhideWhenUsed="0"/>
+    <w:lsdException w:name="Light Grid Accent 6" w:semiHidden="0" w:uiPriority="62" w:unhideWhenUsed="0"/>
+    <w:lsdException w:name="Medium Shading 1 Accent 6" w:semiHidden="0" w:uiPriority="63" w:unhideWhenUsed="0"/>
+    <w:lsdException w:name="Medium Shading 2 Accent 6" w:semiHidden="0" w:uiPriority="64" w:unhideWhenUsed="0"/>
+    <w:lsdException w:name="Medium List 1 Accent 6" w:semiHidden="0" w:uiPriority="65" w:unhideWhenUsed="0"/>
+    <w:lsdException w:name="Medium List 2 Accent 6" w:semiHidden="0" w:uiPriority="66" w:unhideWhenUsed="0"/>
+    <w:lsdException w:name="Medium Grid 1 Accent 6" w:semiHidden="0" w:uiPriority="67" w:unhideWhenUsed="0"/>
+    <w:lsdException w:name="Medium Grid 2 Accent 6" w:semiHidden="0" w:uiPriority="68" w:unhideWhenUsed="0"/>
+    <w:lsdException w:name="Medium Grid 3 Accent 6" w:semiHidden="0" w:uiPriority="69" w:unhideWhenUsed="0"/>
+    <w:lsdException w:name="Dark List Accent 6" w:semiHidden="0" w:uiPriority="70" w:unhideWhenUsed="0"/>
+    <w:lsdException w:name="Colorful Shading Accent 6" w:semiHidden="0" w:uiPriority="71" w:unhideWhenUsed="0"/>
+    <w:lsdException w:name="Colorful List Accent 6" w:semiHidden="0" w:uiPriority="72" w:unhideWhenUsed="0"/>
+    <w:lsdException w:name="Colorful Grid Accent 6" w:semiHidden="0" w:uiPriority="73" w:unhideWhenUsed="0"/>
+    <w:lsdException w:name="Subtle Emphasis" w:semiHidden="0" w:uiPriority="19" w:unhideWhenUsed="0" w:qFormat="1"/>
+    <w:lsdException w:name="Intense Emphasis" w:semiHidden="0" w:uiPriority="21" w:unhideWhenUsed="0" w:qFormat="1"/>
+    <w:lsdException w:name="Subtle Reference" w:semiHidden="0" w:uiPriority="31" w:unhideWhenUsed="0" w:qFormat="1"/>
+    <w:lsdException w:name="Intense Reference" w:semiHidden="0" w:uiPriority="32" w:unhideWhenUsed="0" w:qFormat="1"/>
+    <w:lsdException w:name="Book Title" w:semiHidden="0" w:uiPriority="33" w:unhideWhenUsed="0" w:qFormat="1"/>
+    <w:lsdException w:name="Bibliography" w:uiPriority="37"/>
+    <w:lsdException w:name="TOC Heading" w:uiPriority="39" w:qFormat="1"/>
+  </w:latentStyles>
+  <w:style w:type="paragraph" w:default="1" w:styleId="Normal">
+    <w:name w:val="Normal"/>
+  </w:style>
+  <w:style w:type="paragraph" w:styleId="Heading1">
+    <w:name w:val="heading 1"/>
+    <w:basedOn w:val="Normal"/>
+    <w:next w:val="Normal"/>
+    <w:pPr>
+      <w:keepNext/>
+      <w:keepLines/>
+      <w:spacing w:before="480" w:after="120"/>
+      <w:ind w:left="432" w:hanging="432"/>
+      <w:outlineLvl w:val="0"/>
+    </w:pPr>
+    <w:rPr>
+      <w:b/>
+      <w:color w:val="17365D"/>
+      <w:sz w:val="36"/>
+      <w:szCs w:val="36"/>
+    </w:rPr>
+  </w:style>
+  <w:style w:type="paragraph" w:styleId="Heading2">
+    <w:name w:val="heading 2"/>
+    <w:basedOn w:val="Normal"/>
+    <w:next w:val="Normal"/>
+    <w:pPr>
+      <w:keepNext/>
+      <w:keepLines/>
+      <w:spacing w:before="360" w:after="80"/>
+      <w:ind w:left="270"/>
+      <w:outlineLvl w:val="1"/>
+    </w:pPr>
+    <w:rPr>
+      <w:b/>
+      <w:color w:val="548DD4"/>
+      <w:sz w:val="28"/>
+      <w:szCs w:val="28"/>
+    </w:rPr>
+  </w:style>
+  <w:style w:type="paragraph" w:styleId="Heading3">
+    <w:name w:val="heading 3"/>
+    <w:basedOn w:val="Normal"/>
+    <w:next w:val="Normal"/>
+    <w:pPr>
+      <w:keepNext/>
+      <w:keepLines/>
+      <w:spacing w:before="280" w:after="80"/>
+      <w:ind w:left="720" w:hanging="720"/>
+      <w:outlineLvl w:val="2"/>
+    </w:pPr>
+    <w:rPr>
+      <w:b/>
+      <w:color w:val="666666"/>
+      <w:sz w:val="24"/>
+      <w:szCs w:val="24"/>
+    </w:rPr>
+  </w:style>
+  <w:style w:type="paragraph" w:styleId="Heading4">
+    <w:name w:val="heading 4"/>
+    <w:basedOn w:val="Normal"/>
+    <w:next w:val="Normal"/>
+    <w:pPr>
+      <w:keepNext/>
+      <w:keepLines/>
+      <w:spacing w:before="240" w:after="40"/>
+      <w:ind w:left="864" w:hanging="864"/>
+      <w:outlineLvl w:val="3"/>
+    </w:pPr>
+    <w:rPr>
+      <w:i/>
+      <w:color w:val="666666"/>
+    </w:rPr>
+  </w:style>
+  <w:style w:type="paragraph" w:styleId="Heading5">
+    <w:name w:val="heading 5"/>
+    <w:basedOn w:val="Normal"/>
+    <w:next w:val="Normal"/>
+    <w:pPr>
+      <w:keepNext/>
+      <w:keepLines/>
+      <w:spacing w:before="220" w:after="40"/>
+      <w:ind w:left="1008" w:hanging="1008"/>
+      <w:outlineLvl w:val="4"/>
+    </w:pPr>
+    <w:rPr>
+      <w:b/>
+      <w:color w:val="666666"/>
+      <w:sz w:val="20"/>
+      <w:szCs w:val="20"/>
+    </w:rPr>
+  </w:style>
+  <w:style w:type="paragraph" w:styleId="Heading6">
+    <w:name w:val="heading 6"/>
+    <w:basedOn w:val="Normal"/>
+    <w:next w:val="Normal"/>
+    <w:pPr>
+      <w:keepNext/>
+      <w:keepLines/>
+      <w:spacing w:before="200" w:after="40"/>
+      <w:ind w:left="1152" w:hanging="1152"/>
+      <w:outlineLvl w:val="5"/>
+    </w:pPr>
+    <w:rPr>
+      <w:i/>
+      <w:color w:val="666666"/>
+      <w:sz w:val="20"/>
+      <w:szCs w:val="20"/>
+    </w:rPr>
+  </w:style>
+  <w:style w:type="character" w:default="1" w:styleId="DefaultParagraphFont">
+    <w:name w:val="Default Paragraph Font"/>
+    <w:uiPriority w:val="1"/>
+    <w:semiHidden/>
+    <w:unhideWhenUsed/>
+  </w:style>
+  <w:style w:type="table" w:default="1" w:styleId="TableNormal">
+    <w:name w:val="Normal Table"/>
+    <w:uiPriority w:val="99"/>
+    <w:semiHidden/>
+    <w:unhideWhenUsed/>
+    <w:tblPr>
+      <w:tblInd w:w="0" w:type="dxa"/>
+      <w:tblCellMar>
+        <w:top w:w="0" w:type="dxa"/>
+        <w:left w:w="108" w:type="dxa"/>
+        <w:bottom w:w="0" w:type="dxa"/>
+        <w:right w:w="108" w:type="dxa"/>
+      </w:tblCellMar>
+    </w:tblPr>
+  </w:style>
+  <w:style w:type="numbering" w:default="1" w:styleId="NoList">
+    <w:name w:val="No List"/>
+    <w:uiPriority w:val="99"/>
+    <w:semiHidden/>
+    <w:unhideWhenUsed/>
+  </w:style>
+  <w:style w:type="paragraph" w:styleId="Title">
+    <w:name w:val="Title"/>
+    <w:basedOn w:val="Normal"/>
+    <w:next w:val="Normal"/>
+    <w:pPr>
+      <w:keepNext/>
+      <w:keepLines/>
+      <w:spacing w:before="480" w:after="120"/>
+      <w:contextualSpacing/>
+    </w:pPr>
+    <w:rPr>
+      <w:b/>
+      <w:sz w:val="72"/>
+      <w:szCs w:val="72"/>
+    </w:rPr>
+  </w:style>
+  <w:style w:type="paragraph" w:styleId="Subtitle">
+    <w:name w:val="Subtitle"/>
+    <w:basedOn w:val="Normal"/>
+    <w:next w:val="Normal"/>
+    <w:pPr>
+      <w:keepNext/>
+      <w:keepLines/>
+      <w:spacing w:before="360" w:after="80"/>
+    </w:pPr>
+    <w:rPr>
+      <w:rFonts w:ascii="Georgia" w:eastAsia="Georgia" w:hAnsi="Georgia" w:cs="Georgia"/>
+      <w:i/>
+      <w:color w:val="666666"/>
+      <w:sz w:val="48"/>
+      <w:szCs w:val="48"/>
+    </w:rPr>
+  </w:style>
+  <w:style w:type="table" w:customStyle="1" w:styleId="a">
+    <w:basedOn w:val="TableNormal"/>
+    <w:tblPr>
+      <w:tblStyleRowBandSize w:val="1"/>
+      <w:tblStyleColBandSize w:val="1"/>
+      <w:tblInd w:w="0" w:type="dxa"/>
+      <w:tblCellMar>
+        <w:top w:w="0" w:type="dxa"/>
+        <w:left w:w="108" w:type="dxa"/>
+        <w:bottom w:w="0" w:type="dxa"/>
+        <w:right w:w="108" w:type="dxa"/>
+      </w:tblCellMar>
+    </w:tblPr>
+  </w:style>
+  <w:style w:type="table" w:customStyle="1" w:styleId="a0">
+    <w:basedOn w:val="TableNormal"/>
+    <w:tblPr>
+      <w:tblStyleRowBandSize w:val="1"/>
+      <w:tblStyleColBandSize w:val="1"/>
+      <w:tblInd w:w="0" w:type="dxa"/>
+      <w:tblCellMar>
+        <w:top w:w="0" w:type="dxa"/>
+        <w:left w:w="108" w:type="dxa"/>
+        <w:bottom w:w="0" w:type="dxa"/>
+        <w:right w:w="108" w:type="dxa"/>
+      </w:tblCellMar>
+    </w:tblPr>
+  </w:style>
+  <w:style w:type="table" w:customStyle="1" w:styleId="a1">
+    <w:basedOn w:val="TableNormal"/>
+    <w:tblPr>
+      <w:tblStyleRowBandSize w:val="1"/>
+      <w:tblStyleColBandSize w:val="1"/>
+      <w:tblInd w:w="0" w:type="dxa"/>
+      <w:tblCellMar>
+        <w:top w:w="0" w:type="dxa"/>
+        <w:left w:w="108" w:type="dxa"/>
+        <w:bottom w:w="0" w:type="dxa"/>
+        <w:right w:w="108" w:type="dxa"/>
+      </w:tblCellMar>
+    </w:tblPr>
+  </w:style>
+  <w:style w:type="character" w:styleId="Hyperlink">
+    <w:name w:val="Hyperlink"/>
+    <w:basedOn w:val="DefaultParagraphFont"/>
+    <w:uiPriority w:val="99"/>
+    <w:unhideWhenUsed/>
+    <w:rsid w:val="00142C1A"/>
+    <w:rPr>
+      <w:color w:val="0563C1" w:themeColor="hyperlink"/>
+      <w:u w:val="single"/>
+    </w:rPr>
+  </w:style>
+  <w:style w:type="character" w:styleId="FollowedHyperlink">
+    <w:name w:val="FollowedHyperlink"/>
+    <w:basedOn w:val="DefaultParagraphFont"/>
+    <w:uiPriority w:val="99"/>
+    <w:semiHidden/>
+    <w:unhideWhenUsed/>
+    <w:rsid w:val="00142C1A"/>
+    <w:rPr>
+      <w:color w:val="954F72" w:themeColor="followedHyperlink"/>
+      <w:u w:val="single"/>
+    </w:rPr>
+  </w:style>
+  <w:style w:type="paragraph" w:styleId="ListParagraph">
+    <w:name w:val="List Paragraph"/>
+    <w:basedOn w:val="Normal"/>
+    <w:uiPriority w:val="34"/>
+    <w:qFormat/>
+    <w:rsid w:val="00862724"/>
+    <w:pPr>
+      <w:ind w:left="720"/>
+      <w:contextualSpacing/>
+    </w:pPr>
   </w:style>
 </w:styles>
 </file>
@@ -4319,7 +4347,7 @@
     </a:clrScheme>
     <a:fontScheme name="Office">
       <a:majorFont>
-        <a:latin typeface="Calibri Light" panose="020F0302020204030204"/>
+        <a:latin typeface="Calibri Light"/>
         <a:ea typeface=""/>
         <a:cs typeface=""/>
         <a:font script="Jpan" typeface="ＭＳ ゴシック"/>
@@ -4354,7 +4382,7 @@
         <a:font script="Geor" typeface="Sylfaen"/>
       </a:majorFont>
       <a:minorFont>
-        <a:latin typeface="Calibri" panose="020F0502020204030204"/>
+        <a:latin typeface="Calibri"/>
         <a:ea typeface=""/>
         <a:cs typeface=""/>
         <a:font script="Jpan" typeface="ＭＳ 明朝"/>
@@ -4531,7 +4559,7 @@
   <a:extraClrSchemeLst/>
   <a:extLst>
     <a:ext uri="{05A4C25C-085E-4340-85A3-A5531E510DB2}">
-      <thm15:themeFamily xmlns:thm15="http://schemas.microsoft.com/office/thememl/2012/main" name="Office Theme" id="{62F939B6-93AF-4DB8-9C6B-D6C7DFDC589F}" vid="{4A3C46E8-61CC-4603-A589-7422A47A8E4A}"/>
+      <thm15:themeFamily xmlns:thm15="http://schemas.microsoft.com/office/thememl/2012/main" xmlns="" name="Office Theme" id="{62F939B6-93AF-4DB8-9C6B-D6C7DFDC589F}" vid="{4A3C46E8-61CC-4603-A589-7422A47A8E4A}"/>
     </a:ext>
   </a:extLst>
 </a:theme>

</xml_diff>